<commit_message>
Learn: Ansible Galaxy, install role from galaxy, use in playbook, build custome role and publish to galaxy, etc
</commit_message>
<xml_diff>
--- a/7. Ansible/Ansible Documentation PART 1.docx
+++ b/7. Ansible/Ansible Documentation PART 1.docx
@@ -4564,15 +4564,7 @@
           <w:sz w:val="20"/>
           <w:szCs w:val="20"/>
         </w:rPr>
-        <w:t>Stores unformatted data, typically readable plain text that may not adhere to a specific structure or syntax</w:t>
-      </w:r>
-      <w:r>
-        <w:rPr>
-          <w:color w:val="0D0D0D" w:themeColor="text1" w:themeTint="F2"/>
-          <w:sz w:val="20"/>
-          <w:szCs w:val="20"/>
-        </w:rPr>
-        <w:t>.</w:t>
+        <w:t>Stores unformatted data, typically readable plain text that may not adhere to a specific structure or syntax.</w:t>
       </w:r>
     </w:p>
     <w:p>
@@ -4645,15 +4637,7 @@
           <w:sz w:val="20"/>
           <w:szCs w:val="20"/>
         </w:rPr>
-        <w:t xml:space="preserve"> files without strict formatting)</w:t>
-      </w:r>
-      <w:r>
-        <w:rPr>
-          <w:color w:val="0D0D0D" w:themeColor="text1" w:themeTint="F2"/>
-          <w:sz w:val="20"/>
-          <w:szCs w:val="20"/>
-        </w:rPr>
-        <w:t>.</w:t>
+        <w:t xml:space="preserve"> files without strict formatting).</w:t>
       </w:r>
     </w:p>
     <w:p>
@@ -4697,23 +4681,7 @@
           <w:sz w:val="20"/>
           <w:szCs w:val="20"/>
         </w:rPr>
-        <w:t xml:space="preserve"> </w:t>
-      </w:r>
-      <w:r>
-        <w:rPr>
-          <w:color w:val="0D0D0D" w:themeColor="text1" w:themeTint="F2"/>
-          <w:sz w:val="20"/>
-          <w:szCs w:val="20"/>
-        </w:rPr>
-        <w:t>Limited readability by software applications as there’s no inherent structure; just a sequence of characters</w:t>
-      </w:r>
-      <w:r>
-        <w:rPr>
-          <w:color w:val="0D0D0D" w:themeColor="text1" w:themeTint="F2"/>
-          <w:sz w:val="20"/>
-          <w:szCs w:val="20"/>
-        </w:rPr>
-        <w:t>.</w:t>
+        <w:t xml:space="preserve"> Limited readability by software applications as there’s no inherent structure; just a sequence of characters.</w:t>
       </w:r>
     </w:p>
     <w:p>
@@ -4799,15 +4767,7 @@
           <w:sz w:val="20"/>
           <w:szCs w:val="20"/>
         </w:rPr>
-        <w:t>Stores data in a structured, hierarchical format, which is both human-readable and machine-parsable</w:t>
-      </w:r>
-      <w:r>
-        <w:rPr>
-          <w:color w:val="0D0D0D" w:themeColor="text1" w:themeTint="F2"/>
-          <w:sz w:val="20"/>
-          <w:szCs w:val="20"/>
-        </w:rPr>
-        <w:t>.</w:t>
+        <w:t>Stores data in a structured, hierarchical format, which is both human-readable and machine-parsable.</w:t>
       </w:r>
     </w:p>
     <w:p>
@@ -4853,15 +4813,7 @@
           <w:sz w:val="20"/>
           <w:szCs w:val="20"/>
         </w:rPr>
-        <w:t>Often used for configuration files, especially in tools like Ansible, Docker, and Kubernetes, due to its ability to represent complex structures (lists, dictionaries, etc.)</w:t>
-      </w:r>
-      <w:r>
-        <w:rPr>
-          <w:color w:val="0D0D0D" w:themeColor="text1" w:themeTint="F2"/>
-          <w:sz w:val="20"/>
-          <w:szCs w:val="20"/>
-        </w:rPr>
-        <w:t>.</w:t>
+        <w:t>Often used for configuration files, especially in tools like Ansible, Docker, and Kubernetes, due to its ability to represent complex structures (lists, dictionaries, etc.).</w:t>
       </w:r>
     </w:p>
     <w:p>
@@ -4913,15 +4865,7 @@
           <w:sz w:val="20"/>
           <w:szCs w:val="20"/>
         </w:rPr>
-        <w:t>Uses indentation to represent hierarchy, which allows nesting of keys and values, making it readable by both humans and machines</w:t>
-      </w:r>
-      <w:r>
-        <w:rPr>
-          <w:color w:val="0D0D0D" w:themeColor="text1" w:themeTint="F2"/>
-          <w:sz w:val="20"/>
-          <w:szCs w:val="20"/>
-        </w:rPr>
-        <w:t>.</w:t>
+        <w:t>Uses indentation to represent hierarchy, which allows nesting of keys and values, making it readable by both humans and machines.</w:t>
       </w:r>
     </w:p>
     <w:p>
@@ -5113,14 +5057,7 @@
           <w:color w:val="0D0D0D" w:themeColor="text1" w:themeTint="F2"/>
           <w:sz w:val="20"/>
         </w:rPr>
-        <w:t>, defining automation steps for configuring and managing systems</w:t>
-      </w:r>
-      <w:r>
-        <w:rPr>
-          <w:color w:val="0D0D0D" w:themeColor="text1" w:themeTint="F2"/>
-          <w:sz w:val="20"/>
-        </w:rPr>
-        <w:t>.</w:t>
+        <w:t>, defining automation steps for configuring and managing systems.</w:t>
       </w:r>
     </w:p>
     <w:p>
@@ -5169,6 +5106,7 @@
       </w:pPr>
       <w:r>
         <w:rPr>
+          <w:noProof/>
           <w:color w:val="0D0D0D" w:themeColor="text1" w:themeTint="F2"/>
           <w:sz w:val="20"/>
         </w:rPr>
@@ -5328,15 +5266,7 @@
           <w:sz w:val="20"/>
           <w:szCs w:val="20"/>
         </w:rPr>
-        <w:t>A play maps a group of hosts (from the inventory) to a set of tasks</w:t>
-      </w:r>
-      <w:r>
-        <w:rPr>
-          <w:color w:val="0D0D0D" w:themeColor="text1" w:themeTint="F2"/>
-          <w:sz w:val="20"/>
-          <w:szCs w:val="20"/>
-        </w:rPr>
-        <w:t>.</w:t>
+        <w:t>A play maps a group of hosts (from the inventory) to a set of tasks.</w:t>
       </w:r>
     </w:p>
     <w:p>
@@ -5390,15 +5320,7 @@
           <w:sz w:val="20"/>
           <w:szCs w:val="20"/>
         </w:rPr>
-        <w:t>Defines what actions to perform on specified hosts, allowing you to organize tasks by host group, roles, or purpose</w:t>
-      </w:r>
-      <w:r>
-        <w:rPr>
-          <w:color w:val="0D0D0D" w:themeColor="text1" w:themeTint="F2"/>
-          <w:sz w:val="20"/>
-          <w:szCs w:val="20"/>
-        </w:rPr>
-        <w:t>.</w:t>
+        <w:t>Defines what actions to perform on specified hosts, allowing you to organize tasks by host group, roles, or purpose.</w:t>
       </w:r>
     </w:p>
     <w:p>
@@ -5452,6 +5374,7 @@
       </w:pPr>
       <w:r>
         <w:rPr>
+          <w:noProof/>
           <w:color w:val="0D0D0D" w:themeColor="text1" w:themeTint="F2"/>
           <w:sz w:val="20"/>
         </w:rPr>
@@ -5567,15 +5490,7 @@
           <w:sz w:val="20"/>
           <w:szCs w:val="20"/>
         </w:rPr>
-        <w:t>A module is a reusable component or script Ansible uses to perform specific actions, such as managing packages, services, or files</w:t>
-      </w:r>
-      <w:r>
-        <w:rPr>
-          <w:color w:val="0D0D0D" w:themeColor="text1" w:themeTint="F2"/>
-          <w:sz w:val="20"/>
-          <w:szCs w:val="20"/>
-        </w:rPr>
-        <w:t>.</w:t>
+        <w:t>A module is a reusable component or script Ansible uses to perform specific actions, such as managing packages, services, or files.</w:t>
       </w:r>
     </w:p>
     <w:p>
@@ -5620,15 +5535,7 @@
           <w:sz w:val="20"/>
           <w:szCs w:val="20"/>
         </w:rPr>
-        <w:t>Allows you to perform particular tasks without writing custom scripts</w:t>
-      </w:r>
-      <w:r>
-        <w:rPr>
-          <w:color w:val="0D0D0D" w:themeColor="text1" w:themeTint="F2"/>
-          <w:sz w:val="20"/>
-          <w:szCs w:val="20"/>
-        </w:rPr>
-        <w:t>.</w:t>
+        <w:t>Allows you to perform particular tasks without writing custom scripts.</w:t>
       </w:r>
     </w:p>
     <w:p>
@@ -5679,6 +5586,7 @@
       </w:pPr>
       <w:r>
         <w:rPr>
+          <w:noProof/>
           <w:color w:val="0D0D0D" w:themeColor="text1" w:themeTint="F2"/>
           <w:sz w:val="20"/>
           <w:szCs w:val="20"/>
@@ -5807,15 +5715,7 @@
           <w:sz w:val="20"/>
           <w:szCs w:val="20"/>
         </w:rPr>
-        <w:t>Tasks are individual actions within a playbook, executed sequentially on targeted hosts</w:t>
-      </w:r>
-      <w:r>
-        <w:rPr>
-          <w:color w:val="0D0D0D" w:themeColor="text1" w:themeTint="F2"/>
-          <w:sz w:val="20"/>
-          <w:szCs w:val="20"/>
-        </w:rPr>
-        <w:t>.</w:t>
+        <w:t>Tasks are individual actions within a playbook, executed sequentially on targeted hosts.</w:t>
       </w:r>
     </w:p>
     <w:p>
@@ -5870,15 +5770,7 @@
           <w:sz w:val="20"/>
           <w:szCs w:val="20"/>
         </w:rPr>
-        <w:t>Specifies the exact actions Ansible should perform on hosts, defining the step-by-step operations for automation</w:t>
-      </w:r>
-      <w:r>
-        <w:rPr>
-          <w:color w:val="0D0D0D" w:themeColor="text1" w:themeTint="F2"/>
-          <w:sz w:val="20"/>
-          <w:szCs w:val="20"/>
-        </w:rPr>
-        <w:t>.</w:t>
+        <w:t>Specifies the exact actions Ansible should perform on hosts, defining the step-by-step operations for automation.</w:t>
       </w:r>
     </w:p>
     <w:p>
@@ -5931,6 +5823,7 @@
       </w:pPr>
       <w:r>
         <w:rPr>
+          <w:noProof/>
           <w:color w:val="0D0D0D" w:themeColor="text1" w:themeTint="F2"/>
           <w:sz w:val="20"/>
           <w:szCs w:val="20"/>
@@ -6062,15 +5955,7 @@
           <w:sz w:val="20"/>
           <w:szCs w:val="20"/>
         </w:rPr>
-        <w:t xml:space="preserve"> reused across multiple playbooks</w:t>
-      </w:r>
-      <w:r>
-        <w:rPr>
-          <w:color w:val="0D0D0D" w:themeColor="text1" w:themeTint="F2"/>
-          <w:sz w:val="20"/>
-          <w:szCs w:val="20"/>
-        </w:rPr>
-        <w:t>.</w:t>
+        <w:t xml:space="preserve"> reused across multiple playbooks.</w:t>
       </w:r>
     </w:p>
     <w:p>
@@ -6124,15 +6009,7 @@
           <w:sz w:val="20"/>
           <w:szCs w:val="20"/>
         </w:rPr>
-        <w:t>Provides an organized way to manage related Ansible resources and share them, promoting reuse and consistency</w:t>
-      </w:r>
-      <w:r>
-        <w:rPr>
-          <w:color w:val="0D0D0D" w:themeColor="text1" w:themeTint="F2"/>
-          <w:sz w:val="20"/>
-          <w:szCs w:val="20"/>
-        </w:rPr>
-        <w:t>.</w:t>
+        <w:t>Provides an organized way to manage related Ansible resources and share them, promoting reuse and consistency.</w:t>
       </w:r>
     </w:p>
     <w:p>
@@ -6184,6 +6061,7 @@
       </w:pPr>
       <w:r>
         <w:rPr>
+          <w:noProof/>
           <w:color w:val="0D0D0D" w:themeColor="text1" w:themeTint="F2"/>
           <w:sz w:val="20"/>
           <w:szCs w:val="20"/>
@@ -6322,14 +6200,7 @@
           <w:color w:val="0D0D0D" w:themeColor="text1" w:themeTint="F2"/>
           <w:sz w:val="20"/>
         </w:rPr>
-        <w:t xml:space="preserve"> They enable modularization and reuse, allowing for cleaner, more maintainable playbooks, especially in complex setups</w:t>
-      </w:r>
-      <w:r>
-        <w:rPr>
-          <w:color w:val="0D0D0D" w:themeColor="text1" w:themeTint="F2"/>
-          <w:sz w:val="20"/>
-        </w:rPr>
-        <w:t>.</w:t>
+        <w:t xml:space="preserve"> They enable modularization and reuse, allowing for cleaner, more maintainable playbooks, especially in complex setups.</w:t>
       </w:r>
     </w:p>
     <w:p>
@@ -6380,14 +6251,7 @@
           <w:color w:val="0D0D0D" w:themeColor="text1" w:themeTint="F2"/>
           <w:sz w:val="20"/>
         </w:rPr>
-        <w:t>Roles make it easy to manage and reuse sets of Ansible configurations across multiple playbooks and environments. By grouping related tasks, variables, and files into a role, it simplifies the development, testing, and debugging of Ansible configurations</w:t>
-      </w:r>
-      <w:r>
-        <w:rPr>
-          <w:color w:val="0D0D0D" w:themeColor="text1" w:themeTint="F2"/>
-          <w:sz w:val="20"/>
-        </w:rPr>
-        <w:t>.</w:t>
+        <w:t>Roles make it easy to manage and reuse sets of Ansible configurations across multiple playbooks and environments. By grouping related tasks, variables, and files into a role, it simplifies the development, testing, and debugging of Ansible configurations.</w:t>
       </w:r>
     </w:p>
     <w:p>
@@ -6440,15 +6304,7 @@
           <w:sz w:val="20"/>
           <w:szCs w:val="20"/>
         </w:rPr>
-        <w:t>Roles allow you to encapsulate configuration code in a way that’s modular and reusable</w:t>
-      </w:r>
-      <w:r>
-        <w:rPr>
-          <w:color w:val="0D0D0D" w:themeColor="text1" w:themeTint="F2"/>
-          <w:sz w:val="20"/>
-          <w:szCs w:val="20"/>
-        </w:rPr>
-        <w:t>.</w:t>
+        <w:t>Roles allow you to encapsulate configuration code in a way that’s modular and reusable.</w:t>
       </w:r>
     </w:p>
     <w:p>
@@ -6503,15 +6359,7 @@
           <w:sz w:val="20"/>
           <w:szCs w:val="20"/>
         </w:rPr>
-        <w:t>With roles, each part of the configuration is organized into dedicated folders, enhancing readability</w:t>
-      </w:r>
-      <w:r>
-        <w:rPr>
-          <w:color w:val="0D0D0D" w:themeColor="text1" w:themeTint="F2"/>
-          <w:sz w:val="20"/>
-          <w:szCs w:val="20"/>
-        </w:rPr>
-        <w:t>.</w:t>
+        <w:t>With roles, each part of the configuration is organized into dedicated folders, enhancing readability.</w:t>
       </w:r>
     </w:p>
     <w:p>
@@ -6564,15 +6412,7 @@
           <w:sz w:val="20"/>
           <w:szCs w:val="20"/>
         </w:rPr>
-        <w:t>Roles enable you to reuse common configurations (like installing a web server) across different playbooks or projects</w:t>
-      </w:r>
-      <w:r>
-        <w:rPr>
-          <w:color w:val="0D0D0D" w:themeColor="text1" w:themeTint="F2"/>
-          <w:sz w:val="20"/>
-          <w:szCs w:val="20"/>
-        </w:rPr>
-        <w:t>.</w:t>
+        <w:t>Roles enable you to reuse common configurations (like installing a web server) across different playbooks or projects.</w:t>
       </w:r>
     </w:p>
     <w:p>
@@ -6625,15 +6465,7 @@
           <w:sz w:val="20"/>
           <w:szCs w:val="20"/>
         </w:rPr>
-        <w:t>When managing complex environments, roles help scale automation code in a manageable way</w:t>
-      </w:r>
-      <w:r>
-        <w:rPr>
-          <w:color w:val="0D0D0D" w:themeColor="text1" w:themeTint="F2"/>
-          <w:sz w:val="20"/>
-          <w:szCs w:val="20"/>
-        </w:rPr>
-        <w:t>.</w:t>
+        <w:t>When managing complex environments, roles help scale automation code in a manageable way.</w:t>
       </w:r>
     </w:p>
     <w:p>
@@ -6700,14 +6532,7 @@
           <w:color w:val="0D0D0D" w:themeColor="text1" w:themeTint="F2"/>
           <w:sz w:val="20"/>
         </w:rPr>
-        <w:t>. Instead of writing the NGINX tasks directly in a playbook, you can create an NGINX role, which can then be reused across multiple playbooks and projects</w:t>
-      </w:r>
-      <w:r>
-        <w:rPr>
-          <w:color w:val="0D0D0D" w:themeColor="text1" w:themeTint="F2"/>
-          <w:sz w:val="20"/>
-        </w:rPr>
-        <w:t>.</w:t>
+        <w:t>. Instead of writing the NGINX tasks directly in a playbook, you can create an NGINX role, which can then be reused across multiple playbooks and projects.</w:t>
       </w:r>
     </w:p>
     <w:p>
@@ -6753,6 +6578,7 @@
       </w:pPr>
       <w:r>
         <w:rPr>
+          <w:noProof/>
           <w:color w:val="0D0D0D" w:themeColor="text1" w:themeTint="F2"/>
           <w:sz w:val="20"/>
         </w:rPr>
@@ -6894,14 +6720,7 @@
           <w:color w:val="0D0D0D" w:themeColor="text1" w:themeTint="F2"/>
           <w:sz w:val="20"/>
         </w:rPr>
-        <w:t>An Ansible role has a standardized directory structure, with each folder serving a specific purpose. Here’s a typical layout</w:t>
-      </w:r>
-      <w:r>
-        <w:rPr>
-          <w:color w:val="0D0D0D" w:themeColor="text1" w:themeTint="F2"/>
-          <w:sz w:val="20"/>
-        </w:rPr>
-        <w:t>:</w:t>
+        <w:t>An Ansible role has a standardized directory structure, with each folder serving a specific purpose. Here’s a typical layout:</w:t>
       </w:r>
     </w:p>
     <w:p>
@@ -6927,6 +6746,7 @@
       </w:pPr>
       <w:r>
         <w:rPr>
+          <w:noProof/>
           <w:color w:val="0D0D0D" w:themeColor="text1" w:themeTint="F2"/>
           <w:sz w:val="20"/>
         </w:rPr>
@@ -6994,15 +6814,7 @@
           <w:color w:val="E36C0A" w:themeColor="accent6" w:themeShade="BF"/>
           <w:sz w:val="20"/>
         </w:rPr>
-        <w:t>Explanation of Each Directory</w:t>
-      </w:r>
-      <w:r>
-        <w:rPr>
-          <w:b/>
-          <w:color w:val="E36C0A" w:themeColor="accent6" w:themeShade="BF"/>
-          <w:sz w:val="20"/>
-        </w:rPr>
-        <w:t>:</w:t>
+        <w:t>Explanation of Each Directory:</w:t>
       </w:r>
     </w:p>
     <w:p>
@@ -7098,16 +6910,7 @@
           <w:sz w:val="20"/>
           <w:szCs w:val="20"/>
         </w:rPr>
-        <w:t xml:space="preserve"> file here includes all tasks related to setting up NGINX</w:t>
-      </w:r>
-      <w:r>
-        <w:rPr>
-          <w:rFonts w:cstheme="minorHAnsi"/>
-          <w:color w:val="0D0D0D" w:themeColor="text1" w:themeTint="F2"/>
-          <w:sz w:val="20"/>
-          <w:szCs w:val="20"/>
-        </w:rPr>
-        <w:t>.</w:t>
+        <w:t xml:space="preserve"> file here includes all tasks related to setting up NGINX.</w:t>
       </w:r>
     </w:p>
     <w:p>
@@ -7188,16 +6991,7 @@
           <w:sz w:val="20"/>
           <w:szCs w:val="20"/>
         </w:rPr>
-        <w:t>Defines any notifications or handlers triggered by tasks (e.g., restarting NGINX after configuration changes)</w:t>
-      </w:r>
-      <w:r>
-        <w:rPr>
-          <w:rFonts w:cstheme="minorHAnsi"/>
-          <w:color w:val="0D0D0D" w:themeColor="text1" w:themeTint="F2"/>
-          <w:sz w:val="20"/>
-          <w:szCs w:val="20"/>
-        </w:rPr>
-        <w:t>.</w:t>
+        <w:t>Defines any notifications or handlers triggered by tasks (e.g., restarting NGINX after configuration changes).</w:t>
       </w:r>
     </w:p>
     <w:p>
@@ -7389,16 +7183,7 @@
           <w:sz w:val="20"/>
           <w:szCs w:val="20"/>
         </w:rPr>
-        <w:t xml:space="preserve"> for a sample webpage</w:t>
-      </w:r>
-      <w:r>
-        <w:rPr>
-          <w:rFonts w:cstheme="minorHAnsi"/>
-          <w:color w:val="0D0D0D" w:themeColor="text1" w:themeTint="F2"/>
-          <w:sz w:val="20"/>
-          <w:szCs w:val="20"/>
-        </w:rPr>
-        <w:t>.</w:t>
+        <w:t xml:space="preserve"> for a sample webpage.</w:t>
       </w:r>
     </w:p>
     <w:p>
@@ -7477,16 +7262,7 @@
           <w:sz w:val="20"/>
           <w:szCs w:val="20"/>
         </w:rPr>
-        <w:t>Contains role-specific variables with higher precedence than defaults</w:t>
-      </w:r>
-      <w:r>
-        <w:rPr>
-          <w:rFonts w:cstheme="minorHAnsi"/>
-          <w:color w:val="0D0D0D" w:themeColor="text1" w:themeTint="F2"/>
-          <w:sz w:val="20"/>
-          <w:szCs w:val="20"/>
-        </w:rPr>
-        <w:t>.</w:t>
+        <w:t>Contains role-specific variables with higher precedence than defaults.</w:t>
       </w:r>
     </w:p>
     <w:p>
@@ -7565,16 +7341,7 @@
           <w:sz w:val="20"/>
           <w:szCs w:val="20"/>
         </w:rPr>
-        <w:t>Stores default variables for the role, which can be overridden if needed</w:t>
-      </w:r>
-      <w:r>
-        <w:rPr>
-          <w:rFonts w:cstheme="minorHAnsi"/>
-          <w:color w:val="0D0D0D" w:themeColor="text1" w:themeTint="F2"/>
-          <w:sz w:val="20"/>
-          <w:szCs w:val="20"/>
-        </w:rPr>
-        <w:t>.</w:t>
+        <w:t>Stores default variables for the role, which can be overridden if needed.</w:t>
       </w:r>
     </w:p>
     <w:p>
@@ -7653,16 +7420,7 @@
           <w:sz w:val="20"/>
           <w:szCs w:val="20"/>
         </w:rPr>
-        <w:t>Holds metadata about the role, such as dependencies on other roles, author, license, etc</w:t>
-      </w:r>
-      <w:r>
-        <w:rPr>
-          <w:rFonts w:cstheme="minorHAnsi"/>
-          <w:color w:val="0D0D0D" w:themeColor="text1" w:themeTint="F2"/>
-          <w:sz w:val="20"/>
-          <w:szCs w:val="20"/>
-        </w:rPr>
-        <w:t>.</w:t>
+        <w:t>Holds metadata about the role, such as dependencies on other roles, author, license, etc.</w:t>
       </w:r>
     </w:p>
     <w:p>
@@ -7719,16 +7477,7 @@
           <w:sz w:val="20"/>
           <w:szCs w:val="20"/>
         </w:rPr>
-        <w:t>(Optional) Provides documentation for the role</w:t>
-      </w:r>
-      <w:r>
-        <w:rPr>
-          <w:rFonts w:cstheme="minorHAnsi"/>
-          <w:color w:val="0D0D0D" w:themeColor="text1" w:themeTint="F2"/>
-          <w:sz w:val="20"/>
-          <w:szCs w:val="20"/>
-        </w:rPr>
-        <w:t>.</w:t>
+        <w:t>(Optional) Provides documentation for the role.</w:t>
       </w:r>
     </w:p>
     <w:p>
@@ -7788,6 +7537,7 @@
       </w:pPr>
       <w:r>
         <w:rPr>
+          <w:noProof/>
           <w:color w:val="0D0D0D" w:themeColor="text1" w:themeTint="F2"/>
           <w:sz w:val="20"/>
         </w:rPr>
@@ -7975,16 +7725,7 @@
           <w:sz w:val="20"/>
           <w:szCs w:val="20"/>
         </w:rPr>
-        <w:t xml:space="preserve"> directory</w:t>
-      </w:r>
-      <w:r>
-        <w:rPr>
-          <w:rFonts w:cstheme="minorHAnsi"/>
-          <w:color w:val="0D0D0D" w:themeColor="text1" w:themeTint="F2"/>
-          <w:sz w:val="20"/>
-          <w:szCs w:val="20"/>
-        </w:rPr>
-        <w:t>.</w:t>
+        <w:t xml:space="preserve"> directory.</w:t>
       </w:r>
     </w:p>
     <w:p>
@@ -8043,6 +7784,7 @@
       </w:pPr>
       <w:r>
         <w:rPr>
+          <w:noProof/>
           <w:color w:val="0D0D0D" w:themeColor="text1" w:themeTint="F2"/>
           <w:sz w:val="20"/>
         </w:rPr>
@@ -8139,6 +7881,7 @@
       </w:pPr>
       <w:r>
         <w:rPr>
+          <w:noProof/>
           <w:color w:val="0D0D0D" w:themeColor="text1" w:themeTint="F2"/>
           <w:sz w:val="20"/>
         </w:rPr>
@@ -8235,6 +7978,7 @@
       </w:pPr>
       <w:r>
         <w:rPr>
+          <w:noProof/>
           <w:color w:val="0D0D0D" w:themeColor="text1" w:themeTint="F2"/>
           <w:sz w:val="20"/>
         </w:rPr>
@@ -8331,6 +8075,7 @@
       </w:pPr>
       <w:r>
         <w:rPr>
+          <w:noProof/>
           <w:color w:val="0D0D0D" w:themeColor="text1" w:themeTint="F2"/>
           <w:sz w:val="20"/>
         </w:rPr>
@@ -8514,7 +8259,168 @@
           <w:color w:val="0D0D0D" w:themeColor="text1" w:themeTint="F2"/>
           <w:sz w:val="20"/>
         </w:rPr>
-        <w:t xml:space="preserve"> role can be used across different playbooks, making it a powerful tool for scalable, modular, and reusable configurations</w:t>
+        <w:t xml:space="preserve"> role can be used across different playbooks, making it a powerful tool for scalable, modular, and reusable configurations.</w:t>
+      </w:r>
+    </w:p>
+    <w:p>
+      <w:pPr>
+        <w:spacing w:after="0" w:line="240" w:lineRule="auto"/>
+        <w:jc w:val="both"/>
+        <w:rPr>
+          <w:color w:val="0D0D0D" w:themeColor="text1" w:themeTint="F2"/>
+          <w:sz w:val="20"/>
+        </w:rPr>
+      </w:pPr>
+    </w:p>
+    <w:p>
+      <w:pPr>
+        <w:spacing w:after="0" w:line="240" w:lineRule="auto"/>
+        <w:jc w:val="both"/>
+        <w:rPr>
+          <w:color w:val="0D0D0D" w:themeColor="text1" w:themeTint="F2"/>
+          <w:sz w:val="20"/>
+        </w:rPr>
+      </w:pPr>
+    </w:p>
+    <w:p>
+      <w:pPr>
+        <w:spacing w:after="0" w:line="240" w:lineRule="auto"/>
+        <w:jc w:val="both"/>
+        <w:rPr>
+          <w:color w:val="0D0D0D" w:themeColor="text1" w:themeTint="F2"/>
+          <w:sz w:val="20"/>
+        </w:rPr>
+      </w:pPr>
+    </w:p>
+    <w:p>
+      <w:pPr>
+        <w:spacing w:after="0" w:line="240" w:lineRule="auto"/>
+        <w:jc w:val="both"/>
+        <w:rPr>
+          <w:color w:val="0D0D0D" w:themeColor="text1" w:themeTint="F2"/>
+          <w:sz w:val="20"/>
+        </w:rPr>
+      </w:pPr>
+    </w:p>
+    <w:p>
+      <w:pPr>
+        <w:spacing w:after="0" w:line="240" w:lineRule="auto"/>
+        <w:jc w:val="both"/>
+        <w:rPr>
+          <w:color w:val="0D0D0D" w:themeColor="text1" w:themeTint="F2"/>
+          <w:sz w:val="20"/>
+        </w:rPr>
+      </w:pPr>
+    </w:p>
+    <w:p>
+      <w:pPr>
+        <w:spacing w:after="0" w:line="240" w:lineRule="auto"/>
+        <w:jc w:val="both"/>
+        <w:rPr>
+          <w:color w:val="0D0D0D" w:themeColor="text1" w:themeTint="F2"/>
+          <w:sz w:val="20"/>
+        </w:rPr>
+      </w:pPr>
+    </w:p>
+    <w:p>
+      <w:pPr>
+        <w:spacing w:after="0" w:line="240" w:lineRule="auto"/>
+        <w:jc w:val="both"/>
+        <w:rPr>
+          <w:color w:val="0D0D0D" w:themeColor="text1" w:themeTint="F2"/>
+          <w:sz w:val="20"/>
+        </w:rPr>
+      </w:pPr>
+    </w:p>
+    <w:p>
+      <w:pPr>
+        <w:spacing w:after="0" w:line="240" w:lineRule="auto"/>
+        <w:jc w:val="both"/>
+        <w:rPr>
+          <w:color w:val="0D0D0D" w:themeColor="text1" w:themeTint="F2"/>
+          <w:sz w:val="20"/>
+        </w:rPr>
+      </w:pPr>
+    </w:p>
+    <w:p>
+      <w:pPr>
+        <w:spacing w:after="0" w:line="240" w:lineRule="auto"/>
+        <w:jc w:val="both"/>
+        <w:rPr>
+          <w:color w:val="0D0D0D" w:themeColor="text1" w:themeTint="F2"/>
+          <w:sz w:val="20"/>
+        </w:rPr>
+      </w:pPr>
+    </w:p>
+    <w:p>
+      <w:pPr>
+        <w:spacing w:after="0" w:line="240" w:lineRule="auto"/>
+        <w:jc w:val="both"/>
+        <w:rPr>
+          <w:color w:val="0D0D0D" w:themeColor="text1" w:themeTint="F2"/>
+          <w:sz w:val="20"/>
+        </w:rPr>
+      </w:pPr>
+    </w:p>
+    <w:p>
+      <w:pPr>
+        <w:spacing w:after="0" w:line="240" w:lineRule="auto"/>
+        <w:jc w:val="both"/>
+        <w:rPr>
+          <w:b/>
+          <w:color w:val="800000"/>
+          <w:sz w:val="20"/>
+          <w14:textFill>
+            <w14:solidFill>
+              <w14:srgbClr w14:val="800000">
+                <w14:lumMod w14:val="95000"/>
+                <w14:lumOff w14:val="5000"/>
+              </w14:srgbClr>
+            </w14:solidFill>
+          </w14:textFill>
+        </w:rPr>
+      </w:pPr>
+      <w:r>
+        <w:rPr>
+          <w:b/>
+          <w:color w:val="800000"/>
+          <w:sz w:val="20"/>
+          <w14:textFill>
+            <w14:solidFill>
+              <w14:srgbClr w14:val="800000">
+                <w14:lumMod w14:val="95000"/>
+                <w14:lumOff w14:val="5000"/>
+              </w14:srgbClr>
+            </w14:solidFill>
+          </w14:textFill>
+        </w:rPr>
+        <w:lastRenderedPageBreak/>
+        <w:t>Ansible Galaxy:</w:t>
+      </w:r>
+    </w:p>
+    <w:p>
+      <w:pPr>
+        <w:spacing w:after="0" w:line="240" w:lineRule="auto"/>
+        <w:jc w:val="both"/>
+        <w:rPr>
+          <w:color w:val="0D0D0D" w:themeColor="text1" w:themeTint="F2"/>
+          <w:sz w:val="18"/>
+        </w:rPr>
+      </w:pPr>
+      <w:r>
+        <w:rPr>
+          <w:rStyle w:val="Strong"/>
+          <w:color w:val="0D0D0D" w:themeColor="text1" w:themeTint="F2"/>
+          <w:sz w:val="20"/>
+        </w:rPr>
+        <w:t>Ansible Galaxy</w:t>
+      </w:r>
+      <w:r>
+        <w:rPr>
+          <w:color w:val="0D0D0D" w:themeColor="text1" w:themeTint="F2"/>
+          <w:sz w:val="20"/>
+        </w:rPr>
+        <w:t xml:space="preserve"> is a community repository for sharing Ansible roles, maintained by Ansible and accessible to all users. It allows developers and system administrators to share reusable Ansible roles that are well-structured, tested, and optimized for various tasks, such as deploying applications, configuring servers, or managing databases</w:t>
       </w:r>
       <w:r>
         <w:rPr>
@@ -8523,6 +8429,1447 @@
         </w:rPr>
         <w:t>.</w:t>
       </w:r>
+    </w:p>
+    <w:p>
+      <w:pPr>
+        <w:spacing w:after="0" w:line="240" w:lineRule="auto"/>
+        <w:jc w:val="both"/>
+        <w:rPr>
+          <w:color w:val="0D0D0D" w:themeColor="text1" w:themeTint="F2"/>
+          <w:sz w:val="20"/>
+        </w:rPr>
+      </w:pPr>
+    </w:p>
+    <w:p>
+      <w:pPr>
+        <w:pStyle w:val="ListParagraph"/>
+        <w:numPr>
+          <w:ilvl w:val="0"/>
+          <w:numId w:val="1"/>
+        </w:numPr>
+        <w:spacing w:after="0" w:line="240" w:lineRule="auto"/>
+        <w:jc w:val="both"/>
+        <w:rPr>
+          <w:b/>
+          <w:color w:val="0D0D0D" w:themeColor="text1" w:themeTint="F2"/>
+          <w:sz w:val="20"/>
+        </w:rPr>
+      </w:pPr>
+      <w:r>
+        <w:rPr>
+          <w:b/>
+          <w:color w:val="7030A0"/>
+          <w:sz w:val="20"/>
+        </w:rPr>
+        <w:t>Ansible Galaxy acts as a central hub where you can:</w:t>
+      </w:r>
+    </w:p>
+    <w:p>
+      <w:pPr>
+        <w:pStyle w:val="ListParagraph"/>
+        <w:spacing w:after="0" w:line="240" w:lineRule="auto"/>
+        <w:jc w:val="both"/>
+        <w:rPr>
+          <w:color w:val="0D0D0D" w:themeColor="text1" w:themeTint="F2"/>
+          <w:sz w:val="4"/>
+        </w:rPr>
+      </w:pPr>
+    </w:p>
+    <w:p>
+      <w:pPr>
+        <w:pStyle w:val="ListParagraph"/>
+        <w:numPr>
+          <w:ilvl w:val="0"/>
+          <w:numId w:val="31"/>
+        </w:numPr>
+        <w:spacing w:after="0" w:line="240" w:lineRule="auto"/>
+        <w:jc w:val="both"/>
+        <w:rPr>
+          <w:rFonts w:cstheme="minorHAnsi"/>
+          <w:color w:val="0D0D0D" w:themeColor="text1" w:themeTint="F2"/>
+          <w:sz w:val="20"/>
+          <w:szCs w:val="20"/>
+        </w:rPr>
+      </w:pPr>
+      <w:r>
+        <w:rPr>
+          <w:rStyle w:val="Strong"/>
+          <w:rFonts w:cstheme="minorHAnsi"/>
+          <w:color w:val="0070C0"/>
+          <w:sz w:val="20"/>
+          <w:szCs w:val="20"/>
+        </w:rPr>
+        <w:t>Download</w:t>
+      </w:r>
+      <w:r>
+        <w:rPr>
+          <w:rFonts w:cstheme="minorHAnsi"/>
+          <w:color w:val="0D0D0D" w:themeColor="text1" w:themeTint="F2"/>
+          <w:sz w:val="20"/>
+          <w:szCs w:val="20"/>
+        </w:rPr>
+        <w:t xml:space="preserve"> roles created by the community</w:t>
+      </w:r>
+      <w:r>
+        <w:rPr>
+          <w:rFonts w:cstheme="minorHAnsi"/>
+          <w:color w:val="0D0D0D" w:themeColor="text1" w:themeTint="F2"/>
+          <w:sz w:val="20"/>
+          <w:szCs w:val="20"/>
+        </w:rPr>
+        <w:t>.</w:t>
+      </w:r>
+    </w:p>
+    <w:p>
+      <w:pPr>
+        <w:pStyle w:val="ListParagraph"/>
+        <w:numPr>
+          <w:ilvl w:val="0"/>
+          <w:numId w:val="31"/>
+        </w:numPr>
+        <w:spacing w:after="0" w:line="240" w:lineRule="auto"/>
+        <w:jc w:val="both"/>
+        <w:rPr>
+          <w:rFonts w:cstheme="minorHAnsi"/>
+          <w:color w:val="0D0D0D" w:themeColor="text1" w:themeTint="F2"/>
+          <w:sz w:val="20"/>
+          <w:szCs w:val="20"/>
+        </w:rPr>
+      </w:pPr>
+      <w:r>
+        <w:rPr>
+          <w:rStyle w:val="Strong"/>
+          <w:rFonts w:cstheme="minorHAnsi"/>
+          <w:color w:val="0070C0"/>
+          <w:sz w:val="20"/>
+          <w:szCs w:val="20"/>
+        </w:rPr>
+        <w:t>Upload</w:t>
+      </w:r>
+      <w:r>
+        <w:rPr>
+          <w:rFonts w:cstheme="minorHAnsi"/>
+          <w:color w:val="0070C0"/>
+          <w:sz w:val="20"/>
+          <w:szCs w:val="20"/>
+        </w:rPr>
+        <w:t xml:space="preserve"> </w:t>
+      </w:r>
+      <w:r>
+        <w:rPr>
+          <w:rFonts w:cstheme="minorHAnsi"/>
+          <w:color w:val="0D0D0D" w:themeColor="text1" w:themeTint="F2"/>
+          <w:sz w:val="20"/>
+          <w:szCs w:val="20"/>
+        </w:rPr>
+        <w:t>your own roles for others to use</w:t>
+      </w:r>
+      <w:r>
+        <w:rPr>
+          <w:rFonts w:cstheme="minorHAnsi"/>
+          <w:color w:val="0D0D0D" w:themeColor="text1" w:themeTint="F2"/>
+          <w:sz w:val="20"/>
+          <w:szCs w:val="20"/>
+        </w:rPr>
+        <w:t>.</w:t>
+      </w:r>
+    </w:p>
+    <w:p>
+      <w:pPr>
+        <w:pStyle w:val="ListParagraph"/>
+        <w:numPr>
+          <w:ilvl w:val="0"/>
+          <w:numId w:val="31"/>
+        </w:numPr>
+        <w:spacing w:after="0" w:line="240" w:lineRule="auto"/>
+        <w:jc w:val="both"/>
+        <w:rPr>
+          <w:rFonts w:cstheme="minorHAnsi"/>
+          <w:color w:val="0D0D0D" w:themeColor="text1" w:themeTint="F2"/>
+          <w:sz w:val="20"/>
+          <w:szCs w:val="20"/>
+        </w:rPr>
+      </w:pPr>
+      <w:r>
+        <w:rPr>
+          <w:rStyle w:val="Strong"/>
+          <w:rFonts w:cstheme="minorHAnsi"/>
+          <w:color w:val="0070C0"/>
+          <w:sz w:val="20"/>
+          <w:szCs w:val="20"/>
+        </w:rPr>
+        <w:t>Discover</w:t>
+      </w:r>
+      <w:r>
+        <w:rPr>
+          <w:rFonts w:cstheme="minorHAnsi"/>
+          <w:color w:val="0D0D0D" w:themeColor="text1" w:themeTint="F2"/>
+          <w:sz w:val="20"/>
+          <w:szCs w:val="20"/>
+        </w:rPr>
+        <w:t xml:space="preserve"> roles specific to particular use cases or technologies (e.g., </w:t>
+      </w:r>
+      <w:r>
+        <w:rPr>
+          <w:rStyle w:val="HTMLCode"/>
+          <w:rFonts w:asciiTheme="minorHAnsi" w:eastAsiaTheme="minorHAnsi" w:hAnsiTheme="minorHAnsi" w:cstheme="minorHAnsi"/>
+          <w:b/>
+          <w:color w:val="0D0D0D" w:themeColor="text1" w:themeTint="F2"/>
+        </w:rPr>
+        <w:t>nginx</w:t>
+      </w:r>
+      <w:r>
+        <w:rPr>
+          <w:rFonts w:cstheme="minorHAnsi"/>
+          <w:color w:val="0D0D0D" w:themeColor="text1" w:themeTint="F2"/>
+          <w:sz w:val="20"/>
+          <w:szCs w:val="20"/>
+        </w:rPr>
+        <w:t xml:space="preserve">, </w:t>
+      </w:r>
+      <w:r>
+        <w:rPr>
+          <w:rStyle w:val="HTMLCode"/>
+          <w:rFonts w:asciiTheme="minorHAnsi" w:eastAsiaTheme="minorHAnsi" w:hAnsiTheme="minorHAnsi" w:cstheme="minorHAnsi"/>
+          <w:b/>
+          <w:color w:val="0D0D0D" w:themeColor="text1" w:themeTint="F2"/>
+        </w:rPr>
+        <w:t>mysql</w:t>
+      </w:r>
+      <w:r>
+        <w:rPr>
+          <w:rFonts w:cstheme="minorHAnsi"/>
+          <w:color w:val="0D0D0D" w:themeColor="text1" w:themeTint="F2"/>
+          <w:sz w:val="20"/>
+          <w:szCs w:val="20"/>
+        </w:rPr>
+        <w:t xml:space="preserve">, </w:t>
+      </w:r>
+      <w:r>
+        <w:rPr>
+          <w:rStyle w:val="HTMLCode"/>
+          <w:rFonts w:asciiTheme="minorHAnsi" w:eastAsiaTheme="minorHAnsi" w:hAnsiTheme="minorHAnsi" w:cstheme="minorHAnsi"/>
+          <w:color w:val="0D0D0D" w:themeColor="text1" w:themeTint="F2"/>
+        </w:rPr>
+        <w:t xml:space="preserve">and </w:t>
+      </w:r>
+      <w:r>
+        <w:rPr>
+          <w:rStyle w:val="HTMLCode"/>
+          <w:rFonts w:asciiTheme="minorHAnsi" w:eastAsiaTheme="minorHAnsi" w:hAnsiTheme="minorHAnsi" w:cstheme="minorHAnsi"/>
+          <w:b/>
+          <w:color w:val="0D0D0D" w:themeColor="text1" w:themeTint="F2"/>
+        </w:rPr>
+        <w:t>docker</w:t>
+      </w:r>
+      <w:r>
+        <w:rPr>
+          <w:rFonts w:cstheme="minorHAnsi"/>
+          <w:color w:val="0D0D0D" w:themeColor="text1" w:themeTint="F2"/>
+          <w:sz w:val="20"/>
+          <w:szCs w:val="20"/>
+        </w:rPr>
+        <w:t>)</w:t>
+      </w:r>
+      <w:r>
+        <w:rPr>
+          <w:rFonts w:cstheme="minorHAnsi"/>
+          <w:color w:val="0D0D0D" w:themeColor="text1" w:themeTint="F2"/>
+          <w:sz w:val="20"/>
+          <w:szCs w:val="20"/>
+        </w:rPr>
+        <w:t>.</w:t>
+      </w:r>
+    </w:p>
+    <w:p>
+      <w:pPr>
+        <w:spacing w:after="0" w:line="240" w:lineRule="auto"/>
+        <w:jc w:val="both"/>
+        <w:rPr>
+          <w:color w:val="0D0D0D" w:themeColor="text1" w:themeTint="F2"/>
+          <w:sz w:val="20"/>
+        </w:rPr>
+      </w:pPr>
+    </w:p>
+    <w:p>
+      <w:pPr>
+        <w:pStyle w:val="ListParagraph"/>
+        <w:numPr>
+          <w:ilvl w:val="0"/>
+          <w:numId w:val="1"/>
+        </w:numPr>
+        <w:spacing w:after="0" w:line="240" w:lineRule="auto"/>
+        <w:jc w:val="both"/>
+        <w:rPr>
+          <w:color w:val="0D0D0D" w:themeColor="text1" w:themeTint="F2"/>
+          <w:sz w:val="20"/>
+        </w:rPr>
+      </w:pPr>
+      <w:r>
+        <w:rPr>
+          <w:b/>
+          <w:color w:val="7030A0"/>
+          <w:sz w:val="20"/>
+        </w:rPr>
+        <w:t>Purpose and</w:t>
+      </w:r>
+      <w:r>
+        <w:rPr>
+          <w:b/>
+          <w:color w:val="7030A0"/>
+          <w:sz w:val="20"/>
+        </w:rPr>
+        <w:t xml:space="preserve"> </w:t>
+      </w:r>
+      <w:r>
+        <w:rPr>
+          <w:b/>
+          <w:color w:val="7030A0"/>
+          <w:sz w:val="20"/>
+        </w:rPr>
+        <w:t>Importance of Ansible Galaxy:</w:t>
+      </w:r>
+    </w:p>
+    <w:p>
+      <w:pPr>
+        <w:pStyle w:val="ListParagraph"/>
+        <w:spacing w:after="0" w:line="240" w:lineRule="auto"/>
+        <w:jc w:val="both"/>
+        <w:rPr>
+          <w:color w:val="0D0D0D" w:themeColor="text1" w:themeTint="F2"/>
+          <w:sz w:val="20"/>
+        </w:rPr>
+      </w:pPr>
+      <w:r>
+        <w:rPr>
+          <w:color w:val="0D0D0D" w:themeColor="text1" w:themeTint="F2"/>
+          <w:sz w:val="20"/>
+        </w:rPr>
+        <w:t xml:space="preserve">Ansible Galaxy serves as a powerful resource for the </w:t>
+      </w:r>
+      <w:r>
+        <w:rPr>
+          <w:b/>
+          <w:color w:val="0D0D0D" w:themeColor="text1" w:themeTint="F2"/>
+          <w:sz w:val="20"/>
+        </w:rPr>
+        <w:t>DevOps</w:t>
+      </w:r>
+      <w:r>
+        <w:rPr>
+          <w:color w:val="0D0D0D" w:themeColor="text1" w:themeTint="F2"/>
+          <w:sz w:val="20"/>
+        </w:rPr>
+        <w:t xml:space="preserve"> and </w:t>
+      </w:r>
+      <w:r>
+        <w:rPr>
+          <w:b/>
+          <w:color w:val="0D0D0D" w:themeColor="text1" w:themeTint="F2"/>
+          <w:sz w:val="20"/>
+        </w:rPr>
+        <w:t>IT</w:t>
+      </w:r>
+      <w:r>
+        <w:rPr>
+          <w:color w:val="0D0D0D" w:themeColor="text1" w:themeTint="F2"/>
+          <w:sz w:val="20"/>
+        </w:rPr>
+        <w:t xml:space="preserve"> community by allowing easy sharing and reuse of Ansible roles. This saves time by providing pre-built solutions and promotes consistency, scalability, and standardization across projects. </w:t>
+      </w:r>
+      <w:r>
+        <w:rPr>
+          <w:b/>
+          <w:color w:val="0D0D0D" w:themeColor="text1" w:themeTint="F2"/>
+          <w:sz w:val="20"/>
+        </w:rPr>
+        <w:t>Some of the key benefits are:</w:t>
+      </w:r>
+    </w:p>
+    <w:p>
+      <w:pPr>
+        <w:pStyle w:val="ListParagraph"/>
+        <w:spacing w:after="0" w:line="240" w:lineRule="auto"/>
+        <w:jc w:val="both"/>
+        <w:rPr>
+          <w:color w:val="0D0D0D" w:themeColor="text1" w:themeTint="F2"/>
+          <w:sz w:val="10"/>
+        </w:rPr>
+      </w:pPr>
+    </w:p>
+    <w:p>
+      <w:pPr>
+        <w:pStyle w:val="ListParagraph"/>
+        <w:numPr>
+          <w:ilvl w:val="0"/>
+          <w:numId w:val="32"/>
+        </w:numPr>
+        <w:spacing w:after="0" w:line="240" w:lineRule="auto"/>
+        <w:jc w:val="both"/>
+        <w:rPr>
+          <w:color w:val="0D0D0D" w:themeColor="text1" w:themeTint="F2"/>
+          <w:sz w:val="20"/>
+          <w:szCs w:val="20"/>
+        </w:rPr>
+      </w:pPr>
+      <w:r>
+        <w:rPr>
+          <w:b/>
+          <w:color w:val="0070C0"/>
+          <w:sz w:val="20"/>
+          <w:szCs w:val="20"/>
+        </w:rPr>
+        <w:t xml:space="preserve">Standardization: </w:t>
+      </w:r>
+      <w:r>
+        <w:rPr>
+          <w:color w:val="0D0D0D" w:themeColor="text1" w:themeTint="F2"/>
+          <w:sz w:val="20"/>
+          <w:szCs w:val="20"/>
+        </w:rPr>
+        <w:t>Provides standardized roles that follow best practices</w:t>
+      </w:r>
+      <w:r>
+        <w:rPr>
+          <w:color w:val="0D0D0D" w:themeColor="text1" w:themeTint="F2"/>
+          <w:sz w:val="20"/>
+          <w:szCs w:val="20"/>
+        </w:rPr>
+        <w:t>.</w:t>
+      </w:r>
+    </w:p>
+    <w:p>
+      <w:pPr>
+        <w:pStyle w:val="ListParagraph"/>
+        <w:spacing w:after="0" w:line="240" w:lineRule="auto"/>
+        <w:ind w:left="1440"/>
+        <w:jc w:val="both"/>
+        <w:rPr>
+          <w:color w:val="0D0D0D" w:themeColor="text1" w:themeTint="F2"/>
+          <w:sz w:val="4"/>
+          <w:szCs w:val="20"/>
+        </w:rPr>
+      </w:pPr>
+    </w:p>
+    <w:p>
+      <w:pPr>
+        <w:pStyle w:val="ListParagraph"/>
+        <w:numPr>
+          <w:ilvl w:val="0"/>
+          <w:numId w:val="32"/>
+        </w:numPr>
+        <w:spacing w:after="0" w:line="240" w:lineRule="auto"/>
+        <w:jc w:val="both"/>
+        <w:rPr>
+          <w:color w:val="0D0D0D" w:themeColor="text1" w:themeTint="F2"/>
+          <w:sz w:val="20"/>
+          <w:szCs w:val="20"/>
+        </w:rPr>
+      </w:pPr>
+      <w:r>
+        <w:rPr>
+          <w:b/>
+          <w:color w:val="0070C0"/>
+          <w:sz w:val="20"/>
+          <w:szCs w:val="20"/>
+        </w:rPr>
+        <w:t>Reusability:</w:t>
+      </w:r>
+      <w:r>
+        <w:rPr>
+          <w:b/>
+          <w:color w:val="0D0D0D" w:themeColor="text1" w:themeTint="F2"/>
+          <w:sz w:val="20"/>
+          <w:szCs w:val="20"/>
+        </w:rPr>
+        <w:t xml:space="preserve"> </w:t>
+      </w:r>
+      <w:r>
+        <w:rPr>
+          <w:color w:val="0D0D0D" w:themeColor="text1" w:themeTint="F2"/>
+          <w:sz w:val="20"/>
+          <w:szCs w:val="20"/>
+        </w:rPr>
+        <w:t>Allows users to reuse roles for common tasks rather than building them from scratch</w:t>
+      </w:r>
+      <w:r>
+        <w:rPr>
+          <w:color w:val="0D0D0D" w:themeColor="text1" w:themeTint="F2"/>
+          <w:sz w:val="20"/>
+          <w:szCs w:val="20"/>
+        </w:rPr>
+        <w:t>.</w:t>
+      </w:r>
+    </w:p>
+    <w:p>
+      <w:pPr>
+        <w:spacing w:after="0" w:line="240" w:lineRule="auto"/>
+        <w:jc w:val="both"/>
+        <w:rPr>
+          <w:color w:val="0D0D0D" w:themeColor="text1" w:themeTint="F2"/>
+          <w:sz w:val="6"/>
+          <w:szCs w:val="20"/>
+        </w:rPr>
+      </w:pPr>
+    </w:p>
+    <w:p>
+      <w:pPr>
+        <w:pStyle w:val="ListParagraph"/>
+        <w:numPr>
+          <w:ilvl w:val="0"/>
+          <w:numId w:val="32"/>
+        </w:numPr>
+        <w:spacing w:after="0" w:line="240" w:lineRule="auto"/>
+        <w:jc w:val="both"/>
+        <w:rPr>
+          <w:color w:val="0D0D0D" w:themeColor="text1" w:themeTint="F2"/>
+          <w:sz w:val="20"/>
+          <w:szCs w:val="20"/>
+        </w:rPr>
+      </w:pPr>
+      <w:r>
+        <w:rPr>
+          <w:b/>
+          <w:color w:val="0070C0"/>
+          <w:sz w:val="20"/>
+          <w:szCs w:val="20"/>
+        </w:rPr>
+        <w:t xml:space="preserve">Time Efficiency: </w:t>
+      </w:r>
+      <w:r>
+        <w:rPr>
+          <w:color w:val="0D0D0D" w:themeColor="text1" w:themeTint="F2"/>
+          <w:sz w:val="20"/>
+          <w:szCs w:val="20"/>
+        </w:rPr>
+        <w:t>Saves time in development by using pre-built roles for common tasks</w:t>
+      </w:r>
+      <w:r>
+        <w:rPr>
+          <w:color w:val="0D0D0D" w:themeColor="text1" w:themeTint="F2"/>
+          <w:sz w:val="20"/>
+          <w:szCs w:val="20"/>
+        </w:rPr>
+        <w:t>.</w:t>
+      </w:r>
+    </w:p>
+    <w:p>
+      <w:pPr>
+        <w:spacing w:after="0" w:line="240" w:lineRule="auto"/>
+        <w:jc w:val="both"/>
+        <w:rPr>
+          <w:color w:val="0D0D0D" w:themeColor="text1" w:themeTint="F2"/>
+          <w:sz w:val="4"/>
+          <w:szCs w:val="20"/>
+        </w:rPr>
+      </w:pPr>
+    </w:p>
+    <w:p>
+      <w:pPr>
+        <w:pStyle w:val="ListParagraph"/>
+        <w:numPr>
+          <w:ilvl w:val="0"/>
+          <w:numId w:val="32"/>
+        </w:numPr>
+        <w:spacing w:after="0" w:line="240" w:lineRule="auto"/>
+        <w:jc w:val="both"/>
+        <w:rPr>
+          <w:color w:val="0D0D0D" w:themeColor="text1" w:themeTint="F2"/>
+          <w:sz w:val="20"/>
+          <w:szCs w:val="20"/>
+        </w:rPr>
+      </w:pPr>
+      <w:r>
+        <w:rPr>
+          <w:b/>
+          <w:color w:val="0070C0"/>
+          <w:sz w:val="20"/>
+          <w:szCs w:val="20"/>
+        </w:rPr>
+        <w:t>Community Contribution:</w:t>
+      </w:r>
+      <w:r>
+        <w:rPr>
+          <w:color w:val="0070C0"/>
+          <w:sz w:val="20"/>
+          <w:szCs w:val="20"/>
+        </w:rPr>
+        <w:t xml:space="preserve"> </w:t>
+      </w:r>
+      <w:r>
+        <w:rPr>
+          <w:color w:val="0D0D0D" w:themeColor="text1" w:themeTint="F2"/>
+          <w:sz w:val="20"/>
+          <w:szCs w:val="20"/>
+        </w:rPr>
+        <w:t>Leverages the expertise of a global community</w:t>
+      </w:r>
+      <w:r>
+        <w:rPr>
+          <w:color w:val="0D0D0D" w:themeColor="text1" w:themeTint="F2"/>
+          <w:sz w:val="20"/>
+          <w:szCs w:val="20"/>
+        </w:rPr>
+        <w:t>.</w:t>
+      </w:r>
+    </w:p>
+    <w:p>
+      <w:pPr>
+        <w:spacing w:after="0" w:line="240" w:lineRule="auto"/>
+        <w:jc w:val="both"/>
+        <w:rPr>
+          <w:color w:val="0D0D0D" w:themeColor="text1" w:themeTint="F2"/>
+          <w:sz w:val="20"/>
+        </w:rPr>
+      </w:pPr>
+    </w:p>
+    <w:p>
+      <w:pPr>
+        <w:pStyle w:val="ListParagraph"/>
+        <w:numPr>
+          <w:ilvl w:val="0"/>
+          <w:numId w:val="1"/>
+        </w:numPr>
+        <w:spacing w:after="0" w:line="240" w:lineRule="auto"/>
+        <w:jc w:val="both"/>
+        <w:rPr>
+          <w:color w:val="0D0D0D" w:themeColor="text1" w:themeTint="F2"/>
+          <w:sz w:val="20"/>
+        </w:rPr>
+      </w:pPr>
+      <w:r>
+        <w:rPr>
+          <w:b/>
+          <w:color w:val="7030A0"/>
+          <w:sz w:val="20"/>
+        </w:rPr>
+        <w:t>Example: Using Ansible Galaxy in a Playbook</w:t>
+      </w:r>
+    </w:p>
+    <w:p>
+      <w:pPr>
+        <w:pStyle w:val="ListParagraph"/>
+        <w:spacing w:after="0" w:line="240" w:lineRule="auto"/>
+        <w:jc w:val="both"/>
+        <w:rPr>
+          <w:color w:val="0D0D0D" w:themeColor="text1" w:themeTint="F2"/>
+          <w:sz w:val="20"/>
+        </w:rPr>
+      </w:pPr>
+      <w:r>
+        <w:rPr>
+          <w:color w:val="0D0D0D" w:themeColor="text1" w:themeTint="F2"/>
+          <w:sz w:val="20"/>
+        </w:rPr>
+        <w:t xml:space="preserve">Suppose you need to install and configure </w:t>
+      </w:r>
+      <w:r>
+        <w:rPr>
+          <w:rStyle w:val="Strong"/>
+          <w:color w:val="0D0D0D" w:themeColor="text1" w:themeTint="F2"/>
+          <w:sz w:val="20"/>
+        </w:rPr>
+        <w:t>NGINX</w:t>
+      </w:r>
+      <w:r>
+        <w:rPr>
+          <w:color w:val="0D0D0D" w:themeColor="text1" w:themeTint="F2"/>
+          <w:sz w:val="20"/>
+        </w:rPr>
+        <w:t>. Instead of writing the configuration code from scratch, you can search for an existing role in Ansible Galaxy</w:t>
+      </w:r>
+      <w:r>
+        <w:rPr>
+          <w:color w:val="0D0D0D" w:themeColor="text1" w:themeTint="F2"/>
+          <w:sz w:val="20"/>
+        </w:rPr>
+        <w:t>.</w:t>
+      </w:r>
+    </w:p>
+    <w:p>
+      <w:pPr>
+        <w:pStyle w:val="ListParagraph"/>
+        <w:spacing w:after="0" w:line="240" w:lineRule="auto"/>
+        <w:jc w:val="both"/>
+        <w:rPr>
+          <w:color w:val="0D0D0D" w:themeColor="text1" w:themeTint="F2"/>
+          <w:sz w:val="10"/>
+        </w:rPr>
+      </w:pPr>
+    </w:p>
+    <w:p>
+      <w:pPr>
+        <w:pStyle w:val="ListParagraph"/>
+        <w:numPr>
+          <w:ilvl w:val="0"/>
+          <w:numId w:val="33"/>
+        </w:numPr>
+        <w:spacing w:after="0" w:line="240" w:lineRule="auto"/>
+        <w:jc w:val="both"/>
+        <w:rPr>
+          <w:color w:val="0D0D0D" w:themeColor="text1" w:themeTint="F2"/>
+          <w:sz w:val="18"/>
+        </w:rPr>
+      </w:pPr>
+      <w:r>
+        <w:rPr>
+          <w:b/>
+          <w:color w:val="0070C0"/>
+          <w:sz w:val="20"/>
+        </w:rPr>
+        <w:t>Step 1:</w:t>
+      </w:r>
+      <w:r>
+        <w:rPr>
+          <w:b/>
+          <w:color w:val="0070C0"/>
+          <w:sz w:val="20"/>
+        </w:rPr>
+        <w:t xml:space="preserve"> </w:t>
+      </w:r>
+      <w:r>
+        <w:rPr>
+          <w:b/>
+          <w:color w:val="943634" w:themeColor="accent2" w:themeShade="BF"/>
+          <w:sz w:val="20"/>
+        </w:rPr>
+        <w:t>Search for a Role on Ansible Galaxy</w:t>
+      </w:r>
+    </w:p>
+    <w:p>
+      <w:pPr>
+        <w:pStyle w:val="ListParagraph"/>
+        <w:spacing w:after="0" w:line="240" w:lineRule="auto"/>
+        <w:ind w:left="1440"/>
+        <w:jc w:val="both"/>
+        <w:rPr>
+          <w:rFonts w:cstheme="minorHAnsi"/>
+          <w:color w:val="0D0D0D" w:themeColor="text1" w:themeTint="F2"/>
+          <w:sz w:val="20"/>
+          <w:szCs w:val="20"/>
+        </w:rPr>
+      </w:pPr>
+      <w:r>
+        <w:rPr>
+          <w:rFonts w:cstheme="minorHAnsi"/>
+          <w:color w:val="0D0D0D" w:themeColor="text1" w:themeTint="F2"/>
+          <w:sz w:val="20"/>
+          <w:szCs w:val="20"/>
+        </w:rPr>
+        <w:t xml:space="preserve">Go to Ansible Galaxy and search for the </w:t>
+      </w:r>
+      <w:r>
+        <w:rPr>
+          <w:rStyle w:val="HTMLCode"/>
+          <w:rFonts w:asciiTheme="minorHAnsi" w:eastAsiaTheme="minorHAnsi" w:hAnsiTheme="minorHAnsi" w:cstheme="minorHAnsi"/>
+          <w:color w:val="0D0D0D" w:themeColor="text1" w:themeTint="F2"/>
+        </w:rPr>
+        <w:t>nginx</w:t>
+      </w:r>
+      <w:r>
+        <w:rPr>
+          <w:rFonts w:cstheme="minorHAnsi"/>
+          <w:color w:val="0D0D0D" w:themeColor="text1" w:themeTint="F2"/>
+          <w:sz w:val="20"/>
+          <w:szCs w:val="20"/>
+        </w:rPr>
+        <w:t xml:space="preserve"> role. You’ll find multiple roles that you can use and customize</w:t>
+      </w:r>
+      <w:r>
+        <w:rPr>
+          <w:rFonts w:cstheme="minorHAnsi"/>
+          <w:color w:val="0D0D0D" w:themeColor="text1" w:themeTint="F2"/>
+          <w:sz w:val="20"/>
+          <w:szCs w:val="20"/>
+        </w:rPr>
+        <w:t>.</w:t>
+      </w:r>
+    </w:p>
+    <w:p>
+      <w:pPr>
+        <w:pStyle w:val="ListParagraph"/>
+        <w:spacing w:after="0" w:line="240" w:lineRule="auto"/>
+        <w:ind w:left="1440"/>
+        <w:jc w:val="both"/>
+        <w:rPr>
+          <w:color w:val="0D0D0D" w:themeColor="text1" w:themeTint="F2"/>
+          <w:sz w:val="10"/>
+        </w:rPr>
+      </w:pPr>
+    </w:p>
+    <w:p>
+      <w:pPr>
+        <w:pStyle w:val="ListParagraph"/>
+        <w:numPr>
+          <w:ilvl w:val="0"/>
+          <w:numId w:val="33"/>
+        </w:numPr>
+        <w:spacing w:after="0" w:line="240" w:lineRule="auto"/>
+        <w:jc w:val="both"/>
+        <w:rPr>
+          <w:color w:val="0D0D0D" w:themeColor="text1" w:themeTint="F2"/>
+          <w:sz w:val="18"/>
+        </w:rPr>
+      </w:pPr>
+      <w:r>
+        <w:rPr>
+          <w:b/>
+          <w:color w:val="0070C0"/>
+          <w:sz w:val="20"/>
+        </w:rPr>
+        <w:t xml:space="preserve">Step 2: </w:t>
+      </w:r>
+      <w:r>
+        <w:rPr>
+          <w:b/>
+          <w:color w:val="943634" w:themeColor="accent2" w:themeShade="BF"/>
+          <w:sz w:val="20"/>
+        </w:rPr>
+        <w:t>Install the Role</w:t>
+      </w:r>
+    </w:p>
+    <w:p>
+      <w:pPr>
+        <w:pStyle w:val="ListParagraph"/>
+        <w:spacing w:after="0" w:line="240" w:lineRule="auto"/>
+        <w:ind w:left="1440"/>
+        <w:jc w:val="both"/>
+        <w:rPr>
+          <w:color w:val="FF0000"/>
+          <w:sz w:val="20"/>
+          <w:szCs w:val="20"/>
+        </w:rPr>
+      </w:pPr>
+      <w:r>
+        <w:rPr>
+          <w:color w:val="FF0000"/>
+          <w:sz w:val="20"/>
+          <w:szCs w:val="20"/>
+        </w:rPr>
+        <w:t xml:space="preserve">$ </w:t>
+      </w:r>
+      <w:proofErr w:type="spellStart"/>
+      <w:proofErr w:type="gramStart"/>
+      <w:r>
+        <w:rPr>
+          <w:color w:val="FF0000"/>
+          <w:sz w:val="20"/>
+          <w:szCs w:val="20"/>
+        </w:rPr>
+        <w:t>a</w:t>
+      </w:r>
+      <w:r>
+        <w:rPr>
+          <w:color w:val="FF0000"/>
+          <w:sz w:val="20"/>
+          <w:szCs w:val="20"/>
+        </w:rPr>
+        <w:t>nsible</w:t>
+      </w:r>
+      <w:proofErr w:type="spellEnd"/>
+      <w:r>
+        <w:rPr>
+          <w:color w:val="FF0000"/>
+          <w:sz w:val="20"/>
+          <w:szCs w:val="20"/>
+        </w:rPr>
+        <w:t>-galaxy</w:t>
+      </w:r>
+      <w:proofErr w:type="gramEnd"/>
+      <w:r>
+        <w:rPr>
+          <w:color w:val="FF0000"/>
+          <w:sz w:val="20"/>
+          <w:szCs w:val="20"/>
+        </w:rPr>
+        <w:t xml:space="preserve"> role install </w:t>
+      </w:r>
+      <w:r>
+        <w:rPr>
+          <w:color w:val="FF0000"/>
+          <w:sz w:val="20"/>
+          <w:szCs w:val="20"/>
+        </w:rPr>
+        <w:t>geerlingguy.nginx</w:t>
+      </w:r>
+    </w:p>
+    <w:p>
+      <w:pPr>
+        <w:pStyle w:val="ListParagraph"/>
+        <w:spacing w:after="0" w:line="240" w:lineRule="auto"/>
+        <w:ind w:left="1440"/>
+        <w:jc w:val="both"/>
+        <w:rPr>
+          <w:color w:val="0D0D0D" w:themeColor="text1" w:themeTint="F2"/>
+          <w:sz w:val="20"/>
+        </w:rPr>
+      </w:pPr>
+      <w:r>
+        <w:rPr>
+          <w:color w:val="FF0000"/>
+          <w:sz w:val="20"/>
+        </w:rPr>
+        <w:t xml:space="preserve">$ </w:t>
+      </w:r>
+      <w:proofErr w:type="spellStart"/>
+      <w:proofErr w:type="gramStart"/>
+      <w:r>
+        <w:rPr>
+          <w:color w:val="FF0000"/>
+          <w:sz w:val="20"/>
+        </w:rPr>
+        <w:t>ls</w:t>
+      </w:r>
+      <w:proofErr w:type="spellEnd"/>
+      <w:proofErr w:type="gramEnd"/>
+      <w:r>
+        <w:rPr>
+          <w:color w:val="FF0000"/>
+          <w:sz w:val="20"/>
+        </w:rPr>
+        <w:t xml:space="preserve"> ~./</w:t>
+      </w:r>
+      <w:proofErr w:type="spellStart"/>
+      <w:r>
+        <w:rPr>
+          <w:color w:val="FF0000"/>
+          <w:sz w:val="20"/>
+        </w:rPr>
+        <w:t>a</w:t>
+      </w:r>
+      <w:r>
+        <w:rPr>
+          <w:color w:val="FF0000"/>
+          <w:sz w:val="20"/>
+        </w:rPr>
+        <w:t>nsible</w:t>
+      </w:r>
+      <w:proofErr w:type="spellEnd"/>
+      <w:r>
+        <w:rPr>
+          <w:color w:val="FF0000"/>
+          <w:sz w:val="20"/>
+        </w:rPr>
+        <w:t xml:space="preserve">/roles </w:t>
+      </w:r>
+      <w:r>
+        <w:rPr>
+          <w:b/>
+          <w:color w:val="0D0D0D" w:themeColor="text1" w:themeTint="F2"/>
+          <w:sz w:val="20"/>
+        </w:rPr>
+        <w:t>#</w:t>
+      </w:r>
+      <w:r>
+        <w:rPr>
+          <w:color w:val="0D0D0D" w:themeColor="text1" w:themeTint="F2"/>
+          <w:sz w:val="20"/>
+        </w:rPr>
+        <w:t xml:space="preserve"> get the roles that you install</w:t>
+      </w:r>
+    </w:p>
+    <w:p>
+      <w:pPr>
+        <w:pStyle w:val="ListParagraph"/>
+        <w:spacing w:after="0" w:line="240" w:lineRule="auto"/>
+        <w:ind w:left="1440"/>
+        <w:jc w:val="both"/>
+        <w:rPr>
+          <w:color w:val="0D0D0D" w:themeColor="text1" w:themeTint="F2"/>
+          <w:sz w:val="4"/>
+        </w:rPr>
+      </w:pPr>
+    </w:p>
+    <w:p>
+      <w:pPr>
+        <w:pStyle w:val="ListParagraph"/>
+        <w:spacing w:after="0" w:line="240" w:lineRule="auto"/>
+        <w:ind w:left="1440"/>
+        <w:jc w:val="both"/>
+        <w:rPr>
+          <w:rFonts w:cstheme="minorHAnsi"/>
+          <w:color w:val="0D0D0D" w:themeColor="text1" w:themeTint="F2"/>
+          <w:sz w:val="20"/>
+          <w:szCs w:val="20"/>
+        </w:rPr>
+      </w:pPr>
+      <w:r>
+        <w:rPr>
+          <w:rFonts w:cstheme="minorHAnsi"/>
+          <w:color w:val="0D0D0D" w:themeColor="text1" w:themeTint="F2"/>
+          <w:sz w:val="20"/>
+          <w:szCs w:val="20"/>
+        </w:rPr>
+        <w:t xml:space="preserve">This command downloads the role into your Ansible project under the </w:t>
+      </w:r>
+      <w:r>
+        <w:rPr>
+          <w:rStyle w:val="HTMLCode"/>
+          <w:rFonts w:asciiTheme="minorHAnsi" w:eastAsiaTheme="minorHAnsi" w:hAnsiTheme="minorHAnsi" w:cstheme="minorHAnsi"/>
+          <w:b/>
+          <w:color w:val="0D0D0D" w:themeColor="text1" w:themeTint="F2"/>
+        </w:rPr>
+        <w:t>roles/</w:t>
+      </w:r>
+      <w:r>
+        <w:rPr>
+          <w:rFonts w:cstheme="minorHAnsi"/>
+          <w:color w:val="0D0D0D" w:themeColor="text1" w:themeTint="F2"/>
+          <w:sz w:val="20"/>
+          <w:szCs w:val="20"/>
+        </w:rPr>
+        <w:t xml:space="preserve"> directory, making it ready for use</w:t>
+      </w:r>
+      <w:r>
+        <w:rPr>
+          <w:rFonts w:cstheme="minorHAnsi"/>
+          <w:color w:val="0D0D0D" w:themeColor="text1" w:themeTint="F2"/>
+          <w:sz w:val="20"/>
+          <w:szCs w:val="20"/>
+        </w:rPr>
+        <w:t>.</w:t>
+      </w:r>
+    </w:p>
+    <w:p>
+      <w:pPr>
+        <w:pStyle w:val="ListParagraph"/>
+        <w:spacing w:after="0" w:line="240" w:lineRule="auto"/>
+        <w:ind w:left="1440"/>
+        <w:jc w:val="both"/>
+        <w:rPr>
+          <w:color w:val="0D0D0D" w:themeColor="text1" w:themeTint="F2"/>
+          <w:sz w:val="10"/>
+        </w:rPr>
+      </w:pPr>
+    </w:p>
+    <w:p>
+      <w:pPr>
+        <w:pStyle w:val="ListParagraph"/>
+        <w:numPr>
+          <w:ilvl w:val="0"/>
+          <w:numId w:val="33"/>
+        </w:numPr>
+        <w:spacing w:after="0" w:line="240" w:lineRule="auto"/>
+        <w:jc w:val="both"/>
+        <w:rPr>
+          <w:color w:val="0D0D0D" w:themeColor="text1" w:themeTint="F2"/>
+          <w:sz w:val="18"/>
+        </w:rPr>
+      </w:pPr>
+      <w:r>
+        <w:rPr>
+          <w:b/>
+          <w:color w:val="0070C0"/>
+          <w:sz w:val="20"/>
+        </w:rPr>
+        <w:t xml:space="preserve">Step 3: </w:t>
+      </w:r>
+      <w:r>
+        <w:rPr>
+          <w:b/>
+          <w:color w:val="943634" w:themeColor="accent2" w:themeShade="BF"/>
+          <w:sz w:val="20"/>
+        </w:rPr>
+        <w:t>Use the Role in a Playbook</w:t>
+      </w:r>
+    </w:p>
+    <w:p>
+      <w:pPr>
+        <w:pStyle w:val="ListParagraph"/>
+        <w:spacing w:after="0" w:line="240" w:lineRule="auto"/>
+        <w:ind w:left="1440"/>
+        <w:jc w:val="both"/>
+        <w:rPr>
+          <w:color w:val="0D0D0D" w:themeColor="text1" w:themeTint="F2"/>
+          <w:sz w:val="20"/>
+        </w:rPr>
+      </w:pPr>
+      <w:r>
+        <w:rPr>
+          <w:color w:val="0D0D0D" w:themeColor="text1" w:themeTint="F2"/>
+          <w:sz w:val="20"/>
+        </w:rPr>
+        <w:t>After installing the role, reference it in your playbook</w:t>
+      </w:r>
+      <w:r>
+        <w:rPr>
+          <w:color w:val="0D0D0D" w:themeColor="text1" w:themeTint="F2"/>
+          <w:sz w:val="20"/>
+        </w:rPr>
+        <w:t>:</w:t>
+      </w:r>
+    </w:p>
+    <w:p>
+      <w:pPr>
+        <w:pStyle w:val="ListParagraph"/>
+        <w:spacing w:after="0" w:line="240" w:lineRule="auto"/>
+        <w:ind w:left="1440"/>
+        <w:jc w:val="both"/>
+        <w:rPr>
+          <w:color w:val="0D0D0D" w:themeColor="text1" w:themeTint="F2"/>
+          <w:sz w:val="4"/>
+        </w:rPr>
+      </w:pPr>
+    </w:p>
+    <w:p>
+      <w:pPr>
+        <w:pStyle w:val="ListParagraph"/>
+        <w:spacing w:after="0" w:line="240" w:lineRule="auto"/>
+        <w:ind w:left="1440"/>
+        <w:jc w:val="both"/>
+        <w:rPr>
+          <w:color w:val="0D0D0D" w:themeColor="text1" w:themeTint="F2"/>
+          <w:sz w:val="20"/>
+        </w:rPr>
+      </w:pPr>
+      <w:r>
+        <w:rPr>
+          <w:color w:val="0D0D0D" w:themeColor="text1" w:themeTint="F2"/>
+          <w:sz w:val="20"/>
+        </w:rPr>
+        <w:drawing>
+          <wp:inline distT="0" distB="0" distL="0" distR="0" wp14:anchorId="369A7E98" wp14:editId="0F98AD9D">
+            <wp:extent cx="4211185" cy="737857"/>
+            <wp:effectExtent l="0" t="0" r="0" b="5715"/>
+            <wp:docPr id="16" name="Picture 16"/>
+            <wp:cNvGraphicFramePr>
+              <a:graphicFrameLocks xmlns:a="http://schemas.openxmlformats.org/drawingml/2006/main" noChangeAspect="1"/>
+            </wp:cNvGraphicFramePr>
+            <a:graphic xmlns:a="http://schemas.openxmlformats.org/drawingml/2006/main">
+              <a:graphicData uri="http://schemas.openxmlformats.org/drawingml/2006/picture">
+                <pic:pic xmlns:pic="http://schemas.openxmlformats.org/drawingml/2006/picture">
+                  <pic:nvPicPr>
+                    <pic:cNvPr id="0" name=""/>
+                    <pic:cNvPicPr/>
+                  </pic:nvPicPr>
+                  <pic:blipFill>
+                    <a:blip r:embed="rId24"/>
+                    <a:stretch>
+                      <a:fillRect/>
+                    </a:stretch>
+                  </pic:blipFill>
+                  <pic:spPr>
+                    <a:xfrm>
+                      <a:off x="0" y="0"/>
+                      <a:ext cx="4223560" cy="740025"/>
+                    </a:xfrm>
+                    <a:prstGeom prst="rect">
+                      <a:avLst/>
+                    </a:prstGeom>
+                  </pic:spPr>
+                </pic:pic>
+              </a:graphicData>
+            </a:graphic>
+          </wp:inline>
+        </w:drawing>
+      </w:r>
+    </w:p>
+    <w:p>
+      <w:pPr>
+        <w:pStyle w:val="ListParagraph"/>
+        <w:spacing w:after="0" w:line="240" w:lineRule="auto"/>
+        <w:ind w:left="1440"/>
+        <w:jc w:val="both"/>
+        <w:rPr>
+          <w:color w:val="0D0D0D" w:themeColor="text1" w:themeTint="F2"/>
+          <w:sz w:val="4"/>
+        </w:rPr>
+      </w:pPr>
+    </w:p>
+    <w:p>
+      <w:pPr>
+        <w:spacing w:after="0" w:line="240" w:lineRule="auto"/>
+        <w:jc w:val="both"/>
+        <w:rPr>
+          <w:b/>
+          <w:color w:val="0D0D0D" w:themeColor="text1" w:themeTint="F2"/>
+          <w:sz w:val="20"/>
+        </w:rPr>
+      </w:pPr>
+      <w:r>
+        <w:rPr>
+          <w:color w:val="0D0D0D" w:themeColor="text1" w:themeTint="F2"/>
+          <w:sz w:val="20"/>
+        </w:rPr>
+        <w:tab/>
+      </w:r>
+      <w:r>
+        <w:rPr>
+          <w:color w:val="0D0D0D" w:themeColor="text1" w:themeTint="F2"/>
+          <w:sz w:val="20"/>
+        </w:rPr>
+        <w:tab/>
+      </w:r>
+      <w:r>
+        <w:rPr>
+          <w:b/>
+          <w:color w:val="E36C0A" w:themeColor="accent6" w:themeShade="BF"/>
+          <w:sz w:val="20"/>
+        </w:rPr>
+        <w:t>In this playbook</w:t>
+      </w:r>
+      <w:r>
+        <w:rPr>
+          <w:b/>
+          <w:color w:val="E36C0A" w:themeColor="accent6" w:themeShade="BF"/>
+          <w:sz w:val="20"/>
+        </w:rPr>
+        <w:t>:</w:t>
+      </w:r>
+    </w:p>
+    <w:p>
+      <w:pPr>
+        <w:spacing w:after="0" w:line="240" w:lineRule="auto"/>
+        <w:jc w:val="both"/>
+        <w:rPr>
+          <w:color w:val="0D0D0D" w:themeColor="text1" w:themeTint="F2"/>
+          <w:sz w:val="4"/>
+        </w:rPr>
+      </w:pPr>
+      <w:r>
+        <w:rPr>
+          <w:b/>
+          <w:color w:val="0D0D0D" w:themeColor="text1" w:themeTint="F2"/>
+          <w:sz w:val="20"/>
+        </w:rPr>
+        <w:tab/>
+      </w:r>
+      <w:r>
+        <w:rPr>
+          <w:b/>
+          <w:color w:val="0D0D0D" w:themeColor="text1" w:themeTint="F2"/>
+          <w:sz w:val="20"/>
+        </w:rPr>
+        <w:tab/>
+      </w:r>
+    </w:p>
+    <w:p>
+      <w:pPr>
+        <w:pStyle w:val="ListParagraph"/>
+        <w:numPr>
+          <w:ilvl w:val="0"/>
+          <w:numId w:val="34"/>
+        </w:numPr>
+        <w:spacing w:after="0" w:line="240" w:lineRule="auto"/>
+        <w:jc w:val="both"/>
+        <w:rPr>
+          <w:rFonts w:cstheme="minorHAnsi"/>
+          <w:color w:val="0D0D0D" w:themeColor="text1" w:themeTint="F2"/>
+          <w:sz w:val="20"/>
+          <w:szCs w:val="20"/>
+        </w:rPr>
+      </w:pPr>
+      <w:proofErr w:type="gramStart"/>
+      <w:r>
+        <w:rPr>
+          <w:rStyle w:val="HTMLCode"/>
+          <w:rFonts w:asciiTheme="minorHAnsi" w:eastAsiaTheme="minorHAnsi" w:hAnsiTheme="minorHAnsi" w:cstheme="minorHAnsi"/>
+          <w:b/>
+          <w:bCs/>
+          <w:color w:val="00B050"/>
+        </w:rPr>
+        <w:t>hosts</w:t>
+      </w:r>
+      <w:proofErr w:type="gramEnd"/>
+      <w:r>
+        <w:rPr>
+          <w:rStyle w:val="HTMLCode"/>
+          <w:rFonts w:asciiTheme="minorHAnsi" w:eastAsiaTheme="minorHAnsi" w:hAnsiTheme="minorHAnsi" w:cstheme="minorHAnsi"/>
+          <w:b/>
+          <w:bCs/>
+          <w:color w:val="00B050"/>
+        </w:rPr>
+        <w:t>:</w:t>
+      </w:r>
+      <w:r>
+        <w:rPr>
+          <w:rStyle w:val="HTMLCode"/>
+          <w:rFonts w:asciiTheme="minorHAnsi" w:eastAsiaTheme="minorHAnsi" w:hAnsiTheme="minorHAnsi" w:cstheme="minorHAnsi"/>
+          <w:b/>
+          <w:bCs/>
+          <w:color w:val="0D0D0D" w:themeColor="text1" w:themeTint="F2"/>
+        </w:rPr>
+        <w:t xml:space="preserve"> webservers</w:t>
+      </w:r>
+      <w:r>
+        <w:rPr>
+          <w:rFonts w:cstheme="minorHAnsi"/>
+          <w:color w:val="0D0D0D" w:themeColor="text1" w:themeTint="F2"/>
+          <w:sz w:val="20"/>
+          <w:szCs w:val="20"/>
+        </w:rPr>
+        <w:t xml:space="preserve"> defines the target hosts</w:t>
+      </w:r>
+      <w:r>
+        <w:rPr>
+          <w:rFonts w:cstheme="minorHAnsi"/>
+          <w:color w:val="0D0D0D" w:themeColor="text1" w:themeTint="F2"/>
+          <w:sz w:val="20"/>
+          <w:szCs w:val="20"/>
+        </w:rPr>
+        <w:t>.</w:t>
+      </w:r>
+    </w:p>
+    <w:p>
+      <w:pPr>
+        <w:pStyle w:val="ListParagraph"/>
+        <w:numPr>
+          <w:ilvl w:val="0"/>
+          <w:numId w:val="34"/>
+        </w:numPr>
+        <w:spacing w:after="0" w:line="240" w:lineRule="auto"/>
+        <w:jc w:val="both"/>
+        <w:rPr>
+          <w:rFonts w:cstheme="minorHAnsi"/>
+          <w:color w:val="0D0D0D" w:themeColor="text1" w:themeTint="F2"/>
+          <w:sz w:val="20"/>
+          <w:szCs w:val="20"/>
+        </w:rPr>
+      </w:pPr>
+      <w:proofErr w:type="gramStart"/>
+      <w:r>
+        <w:rPr>
+          <w:rStyle w:val="HTMLCode"/>
+          <w:rFonts w:asciiTheme="minorHAnsi" w:eastAsiaTheme="minorHAnsi" w:hAnsiTheme="minorHAnsi" w:cstheme="minorHAnsi"/>
+          <w:b/>
+          <w:bCs/>
+          <w:color w:val="00B050"/>
+        </w:rPr>
+        <w:t>roles</w:t>
+      </w:r>
+      <w:proofErr w:type="gramEnd"/>
+      <w:r>
+        <w:rPr>
+          <w:rStyle w:val="HTMLCode"/>
+          <w:rFonts w:asciiTheme="minorHAnsi" w:eastAsiaTheme="minorHAnsi" w:hAnsiTheme="minorHAnsi" w:cstheme="minorHAnsi"/>
+          <w:b/>
+          <w:bCs/>
+          <w:color w:val="00B050"/>
+        </w:rPr>
+        <w:t xml:space="preserve">: </w:t>
+      </w:r>
+      <w:r>
+        <w:rPr>
+          <w:rStyle w:val="HTMLCode"/>
+          <w:rFonts w:asciiTheme="minorHAnsi" w:eastAsiaTheme="minorHAnsi" w:hAnsiTheme="minorHAnsi" w:cstheme="minorHAnsi"/>
+          <w:b/>
+          <w:bCs/>
+          <w:color w:val="0D0D0D" w:themeColor="text1" w:themeTint="F2"/>
+        </w:rPr>
+        <w:t>- geerlingguy.nginx</w:t>
+      </w:r>
+      <w:r>
+        <w:rPr>
+          <w:rFonts w:cstheme="minorHAnsi"/>
+          <w:color w:val="0D0D0D" w:themeColor="text1" w:themeTint="F2"/>
+          <w:sz w:val="20"/>
+          <w:szCs w:val="20"/>
+        </w:rPr>
+        <w:t xml:space="preserve"> specifies the Galaxy role</w:t>
+      </w:r>
+      <w:r>
+        <w:rPr>
+          <w:rFonts w:cstheme="minorHAnsi"/>
+          <w:color w:val="0D0D0D" w:themeColor="text1" w:themeTint="F2"/>
+          <w:sz w:val="20"/>
+          <w:szCs w:val="20"/>
+        </w:rPr>
+        <w:t>.</w:t>
+      </w:r>
+    </w:p>
+    <w:p>
+      <w:pPr>
+        <w:spacing w:after="0" w:line="240" w:lineRule="auto"/>
+        <w:jc w:val="both"/>
+        <w:rPr>
+          <w:color w:val="0D0D0D" w:themeColor="text1" w:themeTint="F2"/>
+          <w:sz w:val="10"/>
+        </w:rPr>
+      </w:pPr>
+    </w:p>
+    <w:p>
+      <w:pPr>
+        <w:spacing w:after="0" w:line="240" w:lineRule="auto"/>
+        <w:ind w:left="1440"/>
+        <w:jc w:val="both"/>
+        <w:rPr>
+          <w:color w:val="0D0D0D" w:themeColor="text1" w:themeTint="F2"/>
+          <w:sz w:val="20"/>
+        </w:rPr>
+      </w:pPr>
+      <w:r>
+        <w:rPr>
+          <w:color w:val="0D0D0D" w:themeColor="text1" w:themeTint="F2"/>
+          <w:sz w:val="20"/>
+        </w:rPr>
+        <w:t xml:space="preserve">Ansible will use this pre-defined role to handle </w:t>
+      </w:r>
+      <w:r>
+        <w:rPr>
+          <w:b/>
+          <w:color w:val="0D0D0D" w:themeColor="text1" w:themeTint="F2"/>
+          <w:sz w:val="20"/>
+        </w:rPr>
+        <w:t>NGINX</w:t>
+      </w:r>
+      <w:r>
+        <w:rPr>
+          <w:color w:val="0D0D0D" w:themeColor="text1" w:themeTint="F2"/>
+          <w:sz w:val="20"/>
+        </w:rPr>
+        <w:t xml:space="preserve"> installation and configuration</w:t>
+      </w:r>
+      <w:r>
+        <w:rPr>
+          <w:color w:val="0D0D0D" w:themeColor="text1" w:themeTint="F2"/>
+          <w:sz w:val="20"/>
+        </w:rPr>
+        <w:t>.</w:t>
+      </w:r>
+    </w:p>
+    <w:p>
+      <w:pPr>
+        <w:spacing w:after="0" w:line="240" w:lineRule="auto"/>
+        <w:jc w:val="both"/>
+        <w:rPr>
+          <w:color w:val="0D0D0D" w:themeColor="text1" w:themeTint="F2"/>
+          <w:sz w:val="20"/>
+        </w:rPr>
+      </w:pPr>
+    </w:p>
+    <w:p>
+      <w:pPr>
+        <w:spacing w:after="0" w:line="240" w:lineRule="auto"/>
+        <w:jc w:val="both"/>
+        <w:rPr>
+          <w:color w:val="0D0D0D" w:themeColor="text1" w:themeTint="F2"/>
+          <w:sz w:val="18"/>
+        </w:rPr>
+      </w:pPr>
+      <w:r>
+        <w:rPr>
+          <w:color w:val="0D0D0D" w:themeColor="text1" w:themeTint="F2"/>
+          <w:sz w:val="20"/>
+        </w:rPr>
+        <w:t>By following these practices, your Ansible playbooks and roles become easier to maintain, reuse, and scale across environments, making your automation workflows much more robust and organized</w:t>
+      </w:r>
+      <w:r>
+        <w:rPr>
+          <w:color w:val="0D0D0D" w:themeColor="text1" w:themeTint="F2"/>
+          <w:sz w:val="20"/>
+        </w:rPr>
+        <w:t>.</w:t>
+      </w:r>
+    </w:p>
+    <w:p>
+      <w:pPr>
+        <w:spacing w:after="0" w:line="240" w:lineRule="auto"/>
+        <w:jc w:val="both"/>
+        <w:rPr>
+          <w:color w:val="0D0D0D" w:themeColor="text1" w:themeTint="F2"/>
+          <w:sz w:val="20"/>
+        </w:rPr>
+      </w:pPr>
     </w:p>
     <w:p>
       <w:pPr>
@@ -8606,158 +9953,8 @@
         </w:rPr>
       </w:pPr>
     </w:p>
-    <w:p>
-      <w:pPr>
-        <w:spacing w:after="0" w:line="240" w:lineRule="auto"/>
-        <w:jc w:val="both"/>
-        <w:rPr>
-          <w:color w:val="0D0D0D" w:themeColor="text1" w:themeTint="F2"/>
-          <w:sz w:val="20"/>
-        </w:rPr>
-      </w:pPr>
-    </w:p>
-    <w:p>
-      <w:pPr>
-        <w:spacing w:after="0" w:line="240" w:lineRule="auto"/>
-        <w:jc w:val="both"/>
-        <w:rPr>
-          <w:color w:val="0D0D0D" w:themeColor="text1" w:themeTint="F2"/>
-          <w:sz w:val="20"/>
-        </w:rPr>
-      </w:pPr>
-    </w:p>
-    <w:p>
-      <w:pPr>
-        <w:spacing w:after="0" w:line="240" w:lineRule="auto"/>
-        <w:jc w:val="both"/>
-        <w:rPr>
-          <w:color w:val="0D0D0D" w:themeColor="text1" w:themeTint="F2"/>
-          <w:sz w:val="20"/>
-        </w:rPr>
-      </w:pPr>
-    </w:p>
-    <w:p>
-      <w:pPr>
-        <w:spacing w:after="0" w:line="240" w:lineRule="auto"/>
-        <w:jc w:val="both"/>
-        <w:rPr>
-          <w:color w:val="0D0D0D" w:themeColor="text1" w:themeTint="F2"/>
-          <w:sz w:val="20"/>
-        </w:rPr>
-      </w:pPr>
-    </w:p>
-    <w:p>
-      <w:pPr>
-        <w:spacing w:after="0" w:line="240" w:lineRule="auto"/>
-        <w:jc w:val="both"/>
-        <w:rPr>
-          <w:color w:val="0D0D0D" w:themeColor="text1" w:themeTint="F2"/>
-          <w:sz w:val="20"/>
-        </w:rPr>
-      </w:pPr>
-    </w:p>
-    <w:p>
-      <w:pPr>
-        <w:spacing w:after="0" w:line="240" w:lineRule="auto"/>
-        <w:jc w:val="both"/>
-        <w:rPr>
-          <w:color w:val="0D0D0D" w:themeColor="text1" w:themeTint="F2"/>
-          <w:sz w:val="20"/>
-        </w:rPr>
-      </w:pPr>
-    </w:p>
-    <w:p>
-      <w:pPr>
-        <w:spacing w:after="0" w:line="240" w:lineRule="auto"/>
-        <w:jc w:val="both"/>
-        <w:rPr>
-          <w:color w:val="0D0D0D" w:themeColor="text1" w:themeTint="F2"/>
-          <w:sz w:val="20"/>
-        </w:rPr>
-      </w:pPr>
-    </w:p>
-    <w:p>
-      <w:pPr>
-        <w:spacing w:after="0" w:line="240" w:lineRule="auto"/>
-        <w:jc w:val="both"/>
-        <w:rPr>
-          <w:color w:val="0D0D0D" w:themeColor="text1" w:themeTint="F2"/>
-          <w:sz w:val="20"/>
-        </w:rPr>
-      </w:pPr>
-    </w:p>
-    <w:p>
-      <w:pPr>
-        <w:spacing w:after="0" w:line="240" w:lineRule="auto"/>
-        <w:jc w:val="both"/>
-        <w:rPr>
-          <w:color w:val="0D0D0D" w:themeColor="text1" w:themeTint="F2"/>
-          <w:sz w:val="20"/>
-        </w:rPr>
-      </w:pPr>
-    </w:p>
-    <w:p>
-      <w:pPr>
-        <w:spacing w:after="0" w:line="240" w:lineRule="auto"/>
-        <w:jc w:val="both"/>
-        <w:rPr>
-          <w:color w:val="0D0D0D" w:themeColor="text1" w:themeTint="F2"/>
-          <w:sz w:val="20"/>
-        </w:rPr>
-      </w:pPr>
-    </w:p>
-    <w:p>
-      <w:pPr>
-        <w:spacing w:after="0" w:line="240" w:lineRule="auto"/>
-        <w:jc w:val="both"/>
-        <w:rPr>
-          <w:color w:val="0D0D0D" w:themeColor="text1" w:themeTint="F2"/>
-          <w:sz w:val="20"/>
-        </w:rPr>
-      </w:pPr>
-    </w:p>
-    <w:p>
-      <w:pPr>
-        <w:spacing w:after="0" w:line="240" w:lineRule="auto"/>
-        <w:jc w:val="both"/>
-        <w:rPr>
-          <w:color w:val="0D0D0D" w:themeColor="text1" w:themeTint="F2"/>
-          <w:sz w:val="20"/>
-        </w:rPr>
-      </w:pPr>
-    </w:p>
-    <w:p>
-      <w:pPr>
-        <w:spacing w:after="0" w:line="240" w:lineRule="auto"/>
-        <w:jc w:val="both"/>
-        <w:rPr>
-          <w:color w:val="0D0D0D" w:themeColor="text1" w:themeTint="F2"/>
-          <w:sz w:val="20"/>
-        </w:rPr>
-      </w:pPr>
-    </w:p>
-    <w:p>
-      <w:pPr>
-        <w:spacing w:after="0" w:line="240" w:lineRule="auto"/>
-        <w:jc w:val="both"/>
-        <w:rPr>
-          <w:color w:val="0D0D0D" w:themeColor="text1" w:themeTint="F2"/>
-          <w:sz w:val="20"/>
-        </w:rPr>
-      </w:pPr>
-    </w:p>
-    <w:p>
-      <w:pPr>
-        <w:spacing w:after="0" w:line="240" w:lineRule="auto"/>
-        <w:jc w:val="both"/>
-        <w:rPr>
-          <w:color w:val="0D0D0D" w:themeColor="text1" w:themeTint="F2"/>
-          <w:sz w:val="20"/>
-        </w:rPr>
-      </w:pPr>
-    </w:p>
     <w:sectPr>
-      <w:headerReference w:type="default" r:id="rId24"/>
+      <w:headerReference w:type="default" r:id="rId25"/>
       <w:pgSz w:w="12240" w:h="15840"/>
       <w:pgMar w:top="1440" w:right="1440" w:bottom="1440" w:left="1440" w:header="720" w:footer="720" w:gutter="0"/>
       <w:cols w:space="720"/>
@@ -8880,7 +10077,7 @@
         <v:path o:extrusionok="f" gradientshapeok="t" o:connecttype="rect"/>
         <o:lock v:ext="edit" aspectratio="t"/>
       </v:shapetype>
-      <v:shape id="_x0000_i1348" type="#_x0000_t75" style="width:11.4pt;height:11.4pt" o:bullet="t">
+      <v:shape id="_x0000_i1193" type="#_x0000_t75" style="width:11.4pt;height:11.4pt" o:bullet="t">
         <v:imagedata r:id="rId1" o:title="mso7A84"/>
       </v:shape>
     </w:pict>
@@ -9201,6 +10398,119 @@
     </w:lvl>
   </w:abstractNum>
   <w:abstractNum w:abstractNumId="3">
+    <w:nsid w:val="05721EE3"/>
+    <w:multiLevelType w:val="hybridMultilevel"/>
+    <w:tmpl w:val="481AA3FC"/>
+    <w:lvl w:ilvl="0" w:tplc="04090001">
+      <w:start w:val="1"/>
+      <w:numFmt w:val="bullet"/>
+      <w:lvlText w:val=""/>
+      <w:lvlJc w:val="left"/>
+      <w:pPr>
+        <w:ind w:left="2160" w:hanging="360"/>
+      </w:pPr>
+      <w:rPr>
+        <w:rFonts w:ascii="Symbol" w:hAnsi="Symbol" w:hint="default"/>
+      </w:rPr>
+    </w:lvl>
+    <w:lvl w:ilvl="1" w:tplc="04090003" w:tentative="1">
+      <w:start w:val="1"/>
+      <w:numFmt w:val="bullet"/>
+      <w:lvlText w:val="o"/>
+      <w:lvlJc w:val="left"/>
+      <w:pPr>
+        <w:ind w:left="2880" w:hanging="360"/>
+      </w:pPr>
+      <w:rPr>
+        <w:rFonts w:ascii="Courier New" w:hAnsi="Courier New" w:cs="Courier New" w:hint="default"/>
+      </w:rPr>
+    </w:lvl>
+    <w:lvl w:ilvl="2" w:tplc="04090005" w:tentative="1">
+      <w:start w:val="1"/>
+      <w:numFmt w:val="bullet"/>
+      <w:lvlText w:val=""/>
+      <w:lvlJc w:val="left"/>
+      <w:pPr>
+        <w:ind w:left="3600" w:hanging="360"/>
+      </w:pPr>
+      <w:rPr>
+        <w:rFonts w:ascii="Wingdings" w:hAnsi="Wingdings" w:hint="default"/>
+      </w:rPr>
+    </w:lvl>
+    <w:lvl w:ilvl="3" w:tplc="04090001" w:tentative="1">
+      <w:start w:val="1"/>
+      <w:numFmt w:val="bullet"/>
+      <w:lvlText w:val=""/>
+      <w:lvlJc w:val="left"/>
+      <w:pPr>
+        <w:ind w:left="4320" w:hanging="360"/>
+      </w:pPr>
+      <w:rPr>
+        <w:rFonts w:ascii="Symbol" w:hAnsi="Symbol" w:hint="default"/>
+      </w:rPr>
+    </w:lvl>
+    <w:lvl w:ilvl="4" w:tplc="04090003" w:tentative="1">
+      <w:start w:val="1"/>
+      <w:numFmt w:val="bullet"/>
+      <w:lvlText w:val="o"/>
+      <w:lvlJc w:val="left"/>
+      <w:pPr>
+        <w:ind w:left="5040" w:hanging="360"/>
+      </w:pPr>
+      <w:rPr>
+        <w:rFonts w:ascii="Courier New" w:hAnsi="Courier New" w:cs="Courier New" w:hint="default"/>
+      </w:rPr>
+    </w:lvl>
+    <w:lvl w:ilvl="5" w:tplc="04090005" w:tentative="1">
+      <w:start w:val="1"/>
+      <w:numFmt w:val="bullet"/>
+      <w:lvlText w:val=""/>
+      <w:lvlJc w:val="left"/>
+      <w:pPr>
+        <w:ind w:left="5760" w:hanging="360"/>
+      </w:pPr>
+      <w:rPr>
+        <w:rFonts w:ascii="Wingdings" w:hAnsi="Wingdings" w:hint="default"/>
+      </w:rPr>
+    </w:lvl>
+    <w:lvl w:ilvl="6" w:tplc="04090001" w:tentative="1">
+      <w:start w:val="1"/>
+      <w:numFmt w:val="bullet"/>
+      <w:lvlText w:val=""/>
+      <w:lvlJc w:val="left"/>
+      <w:pPr>
+        <w:ind w:left="6480" w:hanging="360"/>
+      </w:pPr>
+      <w:rPr>
+        <w:rFonts w:ascii="Symbol" w:hAnsi="Symbol" w:hint="default"/>
+      </w:rPr>
+    </w:lvl>
+    <w:lvl w:ilvl="7" w:tplc="04090003" w:tentative="1">
+      <w:start w:val="1"/>
+      <w:numFmt w:val="bullet"/>
+      <w:lvlText w:val="o"/>
+      <w:lvlJc w:val="left"/>
+      <w:pPr>
+        <w:ind w:left="7200" w:hanging="360"/>
+      </w:pPr>
+      <w:rPr>
+        <w:rFonts w:ascii="Courier New" w:hAnsi="Courier New" w:cs="Courier New" w:hint="default"/>
+      </w:rPr>
+    </w:lvl>
+    <w:lvl w:ilvl="8" w:tplc="04090005" w:tentative="1">
+      <w:start w:val="1"/>
+      <w:numFmt w:val="bullet"/>
+      <w:lvlText w:val=""/>
+      <w:lvlJc w:val="left"/>
+      <w:pPr>
+        <w:ind w:left="7920" w:hanging="360"/>
+      </w:pPr>
+      <w:rPr>
+        <w:rFonts w:ascii="Wingdings" w:hAnsi="Wingdings" w:hint="default"/>
+      </w:rPr>
+    </w:lvl>
+  </w:abstractNum>
+  <w:abstractNum w:abstractNumId="4">
     <w:nsid w:val="059B49FC"/>
     <w:multiLevelType w:val="hybridMultilevel"/>
     <w:tmpl w:val="35600E4C"/>
@@ -9313,7 +10623,7 @@
       </w:rPr>
     </w:lvl>
   </w:abstractNum>
-  <w:abstractNum w:abstractNumId="4">
+  <w:abstractNum w:abstractNumId="5">
     <w:nsid w:val="085C57D5"/>
     <w:multiLevelType w:val="hybridMultilevel"/>
     <w:tmpl w:val="BDBC472E"/>
@@ -9426,7 +10736,7 @@
       </w:rPr>
     </w:lvl>
   </w:abstractNum>
-  <w:abstractNum w:abstractNumId="5">
+  <w:abstractNum w:abstractNumId="6">
     <w:nsid w:val="14135517"/>
     <w:multiLevelType w:val="hybridMultilevel"/>
     <w:tmpl w:val="836A00B8"/>
@@ -9541,7 +10851,7 @@
       </w:rPr>
     </w:lvl>
   </w:abstractNum>
-  <w:abstractNum w:abstractNumId="6">
+  <w:abstractNum w:abstractNumId="7">
     <w:nsid w:val="16212B34"/>
     <w:multiLevelType w:val="hybridMultilevel"/>
     <w:tmpl w:val="5CA000F6"/>
@@ -9631,7 +10941,7 @@
       </w:pPr>
     </w:lvl>
   </w:abstractNum>
-  <w:abstractNum w:abstractNumId="7">
+  <w:abstractNum w:abstractNumId="8">
     <w:nsid w:val="1BF947B7"/>
     <w:multiLevelType w:val="hybridMultilevel"/>
     <w:tmpl w:val="033EBD94"/>
@@ -9744,7 +11054,7 @@
       </w:rPr>
     </w:lvl>
   </w:abstractNum>
-  <w:abstractNum w:abstractNumId="8">
+  <w:abstractNum w:abstractNumId="9">
     <w:nsid w:val="1F123717"/>
     <w:multiLevelType w:val="hybridMultilevel"/>
     <w:tmpl w:val="5C4C52CE"/>
@@ -9857,7 +11167,120 @@
       </w:rPr>
     </w:lvl>
   </w:abstractNum>
-  <w:abstractNum w:abstractNumId="9">
+  <w:abstractNum w:abstractNumId="10">
+    <w:nsid w:val="2AD57B6B"/>
+    <w:multiLevelType w:val="hybridMultilevel"/>
+    <w:tmpl w:val="127EDB8C"/>
+    <w:lvl w:ilvl="0" w:tplc="04090001">
+      <w:start w:val="1"/>
+      <w:numFmt w:val="bullet"/>
+      <w:lvlText w:val=""/>
+      <w:lvlJc w:val="left"/>
+      <w:pPr>
+        <w:ind w:left="1440" w:hanging="360"/>
+      </w:pPr>
+      <w:rPr>
+        <w:rFonts w:ascii="Symbol" w:hAnsi="Symbol" w:hint="default"/>
+      </w:rPr>
+    </w:lvl>
+    <w:lvl w:ilvl="1" w:tplc="04090003" w:tentative="1">
+      <w:start w:val="1"/>
+      <w:numFmt w:val="bullet"/>
+      <w:lvlText w:val="o"/>
+      <w:lvlJc w:val="left"/>
+      <w:pPr>
+        <w:ind w:left="2160" w:hanging="360"/>
+      </w:pPr>
+      <w:rPr>
+        <w:rFonts w:ascii="Courier New" w:hAnsi="Courier New" w:cs="Courier New" w:hint="default"/>
+      </w:rPr>
+    </w:lvl>
+    <w:lvl w:ilvl="2" w:tplc="04090005" w:tentative="1">
+      <w:start w:val="1"/>
+      <w:numFmt w:val="bullet"/>
+      <w:lvlText w:val=""/>
+      <w:lvlJc w:val="left"/>
+      <w:pPr>
+        <w:ind w:left="2880" w:hanging="360"/>
+      </w:pPr>
+      <w:rPr>
+        <w:rFonts w:ascii="Wingdings" w:hAnsi="Wingdings" w:hint="default"/>
+      </w:rPr>
+    </w:lvl>
+    <w:lvl w:ilvl="3" w:tplc="04090001" w:tentative="1">
+      <w:start w:val="1"/>
+      <w:numFmt w:val="bullet"/>
+      <w:lvlText w:val=""/>
+      <w:lvlJc w:val="left"/>
+      <w:pPr>
+        <w:ind w:left="3600" w:hanging="360"/>
+      </w:pPr>
+      <w:rPr>
+        <w:rFonts w:ascii="Symbol" w:hAnsi="Symbol" w:hint="default"/>
+      </w:rPr>
+    </w:lvl>
+    <w:lvl w:ilvl="4" w:tplc="04090003" w:tentative="1">
+      <w:start w:val="1"/>
+      <w:numFmt w:val="bullet"/>
+      <w:lvlText w:val="o"/>
+      <w:lvlJc w:val="left"/>
+      <w:pPr>
+        <w:ind w:left="4320" w:hanging="360"/>
+      </w:pPr>
+      <w:rPr>
+        <w:rFonts w:ascii="Courier New" w:hAnsi="Courier New" w:cs="Courier New" w:hint="default"/>
+      </w:rPr>
+    </w:lvl>
+    <w:lvl w:ilvl="5" w:tplc="04090005" w:tentative="1">
+      <w:start w:val="1"/>
+      <w:numFmt w:val="bullet"/>
+      <w:lvlText w:val=""/>
+      <w:lvlJc w:val="left"/>
+      <w:pPr>
+        <w:ind w:left="5040" w:hanging="360"/>
+      </w:pPr>
+      <w:rPr>
+        <w:rFonts w:ascii="Wingdings" w:hAnsi="Wingdings" w:hint="default"/>
+      </w:rPr>
+    </w:lvl>
+    <w:lvl w:ilvl="6" w:tplc="04090001" w:tentative="1">
+      <w:start w:val="1"/>
+      <w:numFmt w:val="bullet"/>
+      <w:lvlText w:val=""/>
+      <w:lvlJc w:val="left"/>
+      <w:pPr>
+        <w:ind w:left="5760" w:hanging="360"/>
+      </w:pPr>
+      <w:rPr>
+        <w:rFonts w:ascii="Symbol" w:hAnsi="Symbol" w:hint="default"/>
+      </w:rPr>
+    </w:lvl>
+    <w:lvl w:ilvl="7" w:tplc="04090003" w:tentative="1">
+      <w:start w:val="1"/>
+      <w:numFmt w:val="bullet"/>
+      <w:lvlText w:val="o"/>
+      <w:lvlJc w:val="left"/>
+      <w:pPr>
+        <w:ind w:left="6480" w:hanging="360"/>
+      </w:pPr>
+      <w:rPr>
+        <w:rFonts w:ascii="Courier New" w:hAnsi="Courier New" w:cs="Courier New" w:hint="default"/>
+      </w:rPr>
+    </w:lvl>
+    <w:lvl w:ilvl="8" w:tplc="04090005" w:tentative="1">
+      <w:start w:val="1"/>
+      <w:numFmt w:val="bullet"/>
+      <w:lvlText w:val=""/>
+      <w:lvlJc w:val="left"/>
+      <w:pPr>
+        <w:ind w:left="7200" w:hanging="360"/>
+      </w:pPr>
+      <w:rPr>
+        <w:rFonts w:ascii="Wingdings" w:hAnsi="Wingdings" w:hint="default"/>
+      </w:rPr>
+    </w:lvl>
+  </w:abstractNum>
+  <w:abstractNum w:abstractNumId="11">
     <w:nsid w:val="2B837E48"/>
     <w:multiLevelType w:val="hybridMultilevel"/>
     <w:tmpl w:val="D15AFD72"/>
@@ -9970,10 +11393,10 @@
       </w:rPr>
     </w:lvl>
   </w:abstractNum>
-  <w:abstractNum w:abstractNumId="10">
+  <w:abstractNum w:abstractNumId="12">
     <w:nsid w:val="2D9A2D79"/>
     <w:multiLevelType w:val="hybridMultilevel"/>
-    <w:tmpl w:val="4C0E3BDE"/>
+    <w:tmpl w:val="B07031E8"/>
     <w:lvl w:ilvl="0" w:tplc="04090007">
       <w:start w:val="1"/>
       <w:numFmt w:val="bullet"/>
@@ -10084,7 +11507,7 @@
       </w:rPr>
     </w:lvl>
   </w:abstractNum>
-  <w:abstractNum w:abstractNumId="11">
+  <w:abstractNum w:abstractNumId="13">
     <w:nsid w:val="2E6808C6"/>
     <w:multiLevelType w:val="hybridMultilevel"/>
     <w:tmpl w:val="AD9CE496"/>
@@ -10197,7 +11620,7 @@
       </w:rPr>
     </w:lvl>
   </w:abstractNum>
-  <w:abstractNum w:abstractNumId="12">
+  <w:abstractNum w:abstractNumId="14">
     <w:nsid w:val="32DB2746"/>
     <w:multiLevelType w:val="hybridMultilevel"/>
     <w:tmpl w:val="D34A641A"/>
@@ -10312,7 +11735,7 @@
       </w:rPr>
     </w:lvl>
   </w:abstractNum>
-  <w:abstractNum w:abstractNumId="13">
+  <w:abstractNum w:abstractNumId="15">
     <w:nsid w:val="36785110"/>
     <w:multiLevelType w:val="hybridMultilevel"/>
     <w:tmpl w:val="42A4F3B2"/>
@@ -10427,7 +11850,7 @@
       </w:rPr>
     </w:lvl>
   </w:abstractNum>
-  <w:abstractNum w:abstractNumId="14">
+  <w:abstractNum w:abstractNumId="16">
     <w:nsid w:val="3DFA68A5"/>
     <w:multiLevelType w:val="hybridMultilevel"/>
     <w:tmpl w:val="0F64C188"/>
@@ -10541,7 +11964,7 @@
       </w:rPr>
     </w:lvl>
   </w:abstractNum>
-  <w:abstractNum w:abstractNumId="15">
+  <w:abstractNum w:abstractNumId="17">
     <w:nsid w:val="40E31094"/>
     <w:multiLevelType w:val="hybridMultilevel"/>
     <w:tmpl w:val="4754C774"/>
@@ -10654,7 +12077,7 @@
       </w:rPr>
     </w:lvl>
   </w:abstractNum>
-  <w:abstractNum w:abstractNumId="16">
+  <w:abstractNum w:abstractNumId="18">
     <w:nsid w:val="4C3D03E6"/>
     <w:multiLevelType w:val="hybridMultilevel"/>
     <w:tmpl w:val="6BA05028"/>
@@ -10767,7 +12190,7 @@
       </w:rPr>
     </w:lvl>
   </w:abstractNum>
-  <w:abstractNum w:abstractNumId="17">
+  <w:abstractNum w:abstractNumId="19">
     <w:nsid w:val="529E3C98"/>
     <w:multiLevelType w:val="hybridMultilevel"/>
     <w:tmpl w:val="A024F126"/>
@@ -10880,7 +12303,7 @@
       </w:rPr>
     </w:lvl>
   </w:abstractNum>
-  <w:abstractNum w:abstractNumId="18">
+  <w:abstractNum w:abstractNumId="20">
     <w:nsid w:val="53C90ED4"/>
     <w:multiLevelType w:val="hybridMultilevel"/>
     <w:tmpl w:val="46BE5C6E"/>
@@ -10969,7 +12392,7 @@
       </w:pPr>
     </w:lvl>
   </w:abstractNum>
-  <w:abstractNum w:abstractNumId="19">
+  <w:abstractNum w:abstractNumId="21">
     <w:nsid w:val="5AA067D2"/>
     <w:multiLevelType w:val="hybridMultilevel"/>
     <w:tmpl w:val="E1F047E8"/>
@@ -11084,7 +12507,7 @@
       </w:rPr>
     </w:lvl>
   </w:abstractNum>
-  <w:abstractNum w:abstractNumId="20">
+  <w:abstractNum w:abstractNumId="22">
     <w:nsid w:val="5F5B6AB9"/>
     <w:multiLevelType w:val="hybridMultilevel"/>
     <w:tmpl w:val="127ECB5A"/>
@@ -11197,7 +12620,7 @@
       </w:rPr>
     </w:lvl>
   </w:abstractNum>
-  <w:abstractNum w:abstractNumId="21">
+  <w:abstractNum w:abstractNumId="23">
     <w:nsid w:val="608F1D84"/>
     <w:multiLevelType w:val="hybridMultilevel"/>
     <w:tmpl w:val="B8366456"/>
@@ -11310,7 +12733,7 @@
       </w:rPr>
     </w:lvl>
   </w:abstractNum>
-  <w:abstractNum w:abstractNumId="22">
+  <w:abstractNum w:abstractNumId="24">
     <w:nsid w:val="60A3239B"/>
     <w:multiLevelType w:val="hybridMultilevel"/>
     <w:tmpl w:val="2CB45AD8"/>
@@ -11399,7 +12822,122 @@
       </w:pPr>
     </w:lvl>
   </w:abstractNum>
-  <w:abstractNum w:abstractNumId="23">
+  <w:abstractNum w:abstractNumId="25">
+    <w:nsid w:val="62437CDB"/>
+    <w:multiLevelType w:val="hybridMultilevel"/>
+    <w:tmpl w:val="68C497CE"/>
+    <w:lvl w:ilvl="0" w:tplc="25521044">
+      <w:start w:val="1"/>
+      <w:numFmt w:val="bullet"/>
+      <w:lvlText w:val=""/>
+      <w:lvlJc w:val="left"/>
+      <w:pPr>
+        <w:ind w:left="1440" w:hanging="360"/>
+      </w:pPr>
+      <w:rPr>
+        <w:rFonts w:ascii="Symbol" w:hAnsi="Symbol" w:hint="default"/>
+        <w:color w:val="0D0D0D" w:themeColor="text1" w:themeTint="F2"/>
+        <w:sz w:val="20"/>
+      </w:rPr>
+    </w:lvl>
+    <w:lvl w:ilvl="1" w:tplc="04090003" w:tentative="1">
+      <w:start w:val="1"/>
+      <w:numFmt w:val="bullet"/>
+      <w:lvlText w:val="o"/>
+      <w:lvlJc w:val="left"/>
+      <w:pPr>
+        <w:ind w:left="2160" w:hanging="360"/>
+      </w:pPr>
+      <w:rPr>
+        <w:rFonts w:ascii="Courier New" w:hAnsi="Courier New" w:cs="Courier New" w:hint="default"/>
+      </w:rPr>
+    </w:lvl>
+    <w:lvl w:ilvl="2" w:tplc="04090005" w:tentative="1">
+      <w:start w:val="1"/>
+      <w:numFmt w:val="bullet"/>
+      <w:lvlText w:val=""/>
+      <w:lvlJc w:val="left"/>
+      <w:pPr>
+        <w:ind w:left="2880" w:hanging="360"/>
+      </w:pPr>
+      <w:rPr>
+        <w:rFonts w:ascii="Wingdings" w:hAnsi="Wingdings" w:hint="default"/>
+      </w:rPr>
+    </w:lvl>
+    <w:lvl w:ilvl="3" w:tplc="04090001" w:tentative="1">
+      <w:start w:val="1"/>
+      <w:numFmt w:val="bullet"/>
+      <w:lvlText w:val=""/>
+      <w:lvlJc w:val="left"/>
+      <w:pPr>
+        <w:ind w:left="3600" w:hanging="360"/>
+      </w:pPr>
+      <w:rPr>
+        <w:rFonts w:ascii="Symbol" w:hAnsi="Symbol" w:hint="default"/>
+      </w:rPr>
+    </w:lvl>
+    <w:lvl w:ilvl="4" w:tplc="04090003" w:tentative="1">
+      <w:start w:val="1"/>
+      <w:numFmt w:val="bullet"/>
+      <w:lvlText w:val="o"/>
+      <w:lvlJc w:val="left"/>
+      <w:pPr>
+        <w:ind w:left="4320" w:hanging="360"/>
+      </w:pPr>
+      <w:rPr>
+        <w:rFonts w:ascii="Courier New" w:hAnsi="Courier New" w:cs="Courier New" w:hint="default"/>
+      </w:rPr>
+    </w:lvl>
+    <w:lvl w:ilvl="5" w:tplc="04090005" w:tentative="1">
+      <w:start w:val="1"/>
+      <w:numFmt w:val="bullet"/>
+      <w:lvlText w:val=""/>
+      <w:lvlJc w:val="left"/>
+      <w:pPr>
+        <w:ind w:left="5040" w:hanging="360"/>
+      </w:pPr>
+      <w:rPr>
+        <w:rFonts w:ascii="Wingdings" w:hAnsi="Wingdings" w:hint="default"/>
+      </w:rPr>
+    </w:lvl>
+    <w:lvl w:ilvl="6" w:tplc="04090001" w:tentative="1">
+      <w:start w:val="1"/>
+      <w:numFmt w:val="bullet"/>
+      <w:lvlText w:val=""/>
+      <w:lvlJc w:val="left"/>
+      <w:pPr>
+        <w:ind w:left="5760" w:hanging="360"/>
+      </w:pPr>
+      <w:rPr>
+        <w:rFonts w:ascii="Symbol" w:hAnsi="Symbol" w:hint="default"/>
+      </w:rPr>
+    </w:lvl>
+    <w:lvl w:ilvl="7" w:tplc="04090003" w:tentative="1">
+      <w:start w:val="1"/>
+      <w:numFmt w:val="bullet"/>
+      <w:lvlText w:val="o"/>
+      <w:lvlJc w:val="left"/>
+      <w:pPr>
+        <w:ind w:left="6480" w:hanging="360"/>
+      </w:pPr>
+      <w:rPr>
+        <w:rFonts w:ascii="Courier New" w:hAnsi="Courier New" w:cs="Courier New" w:hint="default"/>
+      </w:rPr>
+    </w:lvl>
+    <w:lvl w:ilvl="8" w:tplc="04090005" w:tentative="1">
+      <w:start w:val="1"/>
+      <w:numFmt w:val="bullet"/>
+      <w:lvlText w:val=""/>
+      <w:lvlJc w:val="left"/>
+      <w:pPr>
+        <w:ind w:left="7200" w:hanging="360"/>
+      </w:pPr>
+      <w:rPr>
+        <w:rFonts w:ascii="Wingdings" w:hAnsi="Wingdings" w:hint="default"/>
+      </w:rPr>
+    </w:lvl>
+  </w:abstractNum>
+  <w:abstractNum w:abstractNumId="26">
     <w:nsid w:val="67543D0E"/>
     <w:multiLevelType w:val="hybridMultilevel"/>
     <w:tmpl w:val="FC8641C2"/>
@@ -11512,7 +13050,7 @@
       </w:rPr>
     </w:lvl>
   </w:abstractNum>
-  <w:abstractNum w:abstractNumId="24">
+  <w:abstractNum w:abstractNumId="27">
     <w:nsid w:val="69B9206B"/>
     <w:multiLevelType w:val="hybridMultilevel"/>
     <w:tmpl w:val="C58C3E5E"/>
@@ -11625,7 +13163,7 @@
       </w:rPr>
     </w:lvl>
   </w:abstractNum>
-  <w:abstractNum w:abstractNumId="25">
+  <w:abstractNum w:abstractNumId="28">
     <w:nsid w:val="6FAA1313"/>
     <w:multiLevelType w:val="hybridMultilevel"/>
     <w:tmpl w:val="D17ADE08"/>
@@ -11717,7 +13255,7 @@
       </w:pPr>
     </w:lvl>
   </w:abstractNum>
-  <w:abstractNum w:abstractNumId="26">
+  <w:abstractNum w:abstractNumId="29">
     <w:nsid w:val="70FA72A8"/>
     <w:multiLevelType w:val="hybridMultilevel"/>
     <w:tmpl w:val="E60AD284"/>
@@ -11830,7 +13368,121 @@
       </w:rPr>
     </w:lvl>
   </w:abstractNum>
-  <w:abstractNum w:abstractNumId="27">
+  <w:abstractNum w:abstractNumId="30">
+    <w:nsid w:val="71F63344"/>
+    <w:multiLevelType w:val="hybridMultilevel"/>
+    <w:tmpl w:val="45DEB2FE"/>
+    <w:lvl w:ilvl="0" w:tplc="549EB8B0">
+      <w:start w:val="1"/>
+      <w:numFmt w:val="bullet"/>
+      <w:lvlText w:val=""/>
+      <w:lvlJc w:val="left"/>
+      <w:pPr>
+        <w:ind w:left="1440" w:hanging="360"/>
+      </w:pPr>
+      <w:rPr>
+        <w:rFonts w:ascii="Symbol" w:hAnsi="Symbol" w:hint="default"/>
+        <w:sz w:val="20"/>
+      </w:rPr>
+    </w:lvl>
+    <w:lvl w:ilvl="1" w:tplc="04090003" w:tentative="1">
+      <w:start w:val="1"/>
+      <w:numFmt w:val="bullet"/>
+      <w:lvlText w:val="o"/>
+      <w:lvlJc w:val="left"/>
+      <w:pPr>
+        <w:ind w:left="2160" w:hanging="360"/>
+      </w:pPr>
+      <w:rPr>
+        <w:rFonts w:ascii="Courier New" w:hAnsi="Courier New" w:cs="Courier New" w:hint="default"/>
+      </w:rPr>
+    </w:lvl>
+    <w:lvl w:ilvl="2" w:tplc="04090005" w:tentative="1">
+      <w:start w:val="1"/>
+      <w:numFmt w:val="bullet"/>
+      <w:lvlText w:val=""/>
+      <w:lvlJc w:val="left"/>
+      <w:pPr>
+        <w:ind w:left="2880" w:hanging="360"/>
+      </w:pPr>
+      <w:rPr>
+        <w:rFonts w:ascii="Wingdings" w:hAnsi="Wingdings" w:hint="default"/>
+      </w:rPr>
+    </w:lvl>
+    <w:lvl w:ilvl="3" w:tplc="04090001" w:tentative="1">
+      <w:start w:val="1"/>
+      <w:numFmt w:val="bullet"/>
+      <w:lvlText w:val=""/>
+      <w:lvlJc w:val="left"/>
+      <w:pPr>
+        <w:ind w:left="3600" w:hanging="360"/>
+      </w:pPr>
+      <w:rPr>
+        <w:rFonts w:ascii="Symbol" w:hAnsi="Symbol" w:hint="default"/>
+      </w:rPr>
+    </w:lvl>
+    <w:lvl w:ilvl="4" w:tplc="04090003" w:tentative="1">
+      <w:start w:val="1"/>
+      <w:numFmt w:val="bullet"/>
+      <w:lvlText w:val="o"/>
+      <w:lvlJc w:val="left"/>
+      <w:pPr>
+        <w:ind w:left="4320" w:hanging="360"/>
+      </w:pPr>
+      <w:rPr>
+        <w:rFonts w:ascii="Courier New" w:hAnsi="Courier New" w:cs="Courier New" w:hint="default"/>
+      </w:rPr>
+    </w:lvl>
+    <w:lvl w:ilvl="5" w:tplc="04090005" w:tentative="1">
+      <w:start w:val="1"/>
+      <w:numFmt w:val="bullet"/>
+      <w:lvlText w:val=""/>
+      <w:lvlJc w:val="left"/>
+      <w:pPr>
+        <w:ind w:left="5040" w:hanging="360"/>
+      </w:pPr>
+      <w:rPr>
+        <w:rFonts w:ascii="Wingdings" w:hAnsi="Wingdings" w:hint="default"/>
+      </w:rPr>
+    </w:lvl>
+    <w:lvl w:ilvl="6" w:tplc="04090001" w:tentative="1">
+      <w:start w:val="1"/>
+      <w:numFmt w:val="bullet"/>
+      <w:lvlText w:val=""/>
+      <w:lvlJc w:val="left"/>
+      <w:pPr>
+        <w:ind w:left="5760" w:hanging="360"/>
+      </w:pPr>
+      <w:rPr>
+        <w:rFonts w:ascii="Symbol" w:hAnsi="Symbol" w:hint="default"/>
+      </w:rPr>
+    </w:lvl>
+    <w:lvl w:ilvl="7" w:tplc="04090003" w:tentative="1">
+      <w:start w:val="1"/>
+      <w:numFmt w:val="bullet"/>
+      <w:lvlText w:val="o"/>
+      <w:lvlJc w:val="left"/>
+      <w:pPr>
+        <w:ind w:left="6480" w:hanging="360"/>
+      </w:pPr>
+      <w:rPr>
+        <w:rFonts w:ascii="Courier New" w:hAnsi="Courier New" w:cs="Courier New" w:hint="default"/>
+      </w:rPr>
+    </w:lvl>
+    <w:lvl w:ilvl="8" w:tplc="04090005" w:tentative="1">
+      <w:start w:val="1"/>
+      <w:numFmt w:val="bullet"/>
+      <w:lvlText w:val=""/>
+      <w:lvlJc w:val="left"/>
+      <w:pPr>
+        <w:ind w:left="7200" w:hanging="360"/>
+      </w:pPr>
+      <w:rPr>
+        <w:rFonts w:ascii="Wingdings" w:hAnsi="Wingdings" w:hint="default"/>
+      </w:rPr>
+    </w:lvl>
+  </w:abstractNum>
+  <w:abstractNum w:abstractNumId="31">
     <w:nsid w:val="72EC155F"/>
     <w:multiLevelType w:val="hybridMultilevel"/>
     <w:tmpl w:val="02C6DB74"/>
@@ -11943,7 +13595,7 @@
       </w:rPr>
     </w:lvl>
   </w:abstractNum>
-  <w:abstractNum w:abstractNumId="28">
+  <w:abstractNum w:abstractNumId="32">
     <w:nsid w:val="7DF44E21"/>
     <w:multiLevelType w:val="hybridMultilevel"/>
     <w:tmpl w:val="4510C4BC"/>
@@ -12032,7 +13684,7 @@
       </w:pPr>
     </w:lvl>
   </w:abstractNum>
-  <w:abstractNum w:abstractNumId="29">
+  <w:abstractNum w:abstractNumId="33">
     <w:nsid w:val="7E9D16EE"/>
     <w:multiLevelType w:val="hybridMultilevel"/>
     <w:tmpl w:val="AB4AB838"/>
@@ -12146,94 +13798,106 @@
     </w:lvl>
   </w:abstractNum>
   <w:num w:numId="1">
-    <w:abstractNumId w:val="10"/>
+    <w:abstractNumId w:val="12"/>
   </w:num>
   <w:num w:numId="2">
-    <w:abstractNumId w:val="22"/>
+    <w:abstractNumId w:val="24"/>
   </w:num>
   <w:num w:numId="3">
-    <w:abstractNumId w:val="11"/>
+    <w:abstractNumId w:val="13"/>
   </w:num>
   <w:num w:numId="4">
-    <w:abstractNumId w:val="4"/>
+    <w:abstractNumId w:val="5"/>
   </w:num>
   <w:num w:numId="5">
-    <w:abstractNumId w:val="8"/>
+    <w:abstractNumId w:val="9"/>
   </w:num>
   <w:num w:numId="6">
-    <w:abstractNumId w:val="6"/>
+    <w:abstractNumId w:val="7"/>
   </w:num>
   <w:num w:numId="7">
-    <w:abstractNumId w:val="13"/>
+    <w:abstractNumId w:val="15"/>
   </w:num>
   <w:num w:numId="8">
     <w:abstractNumId w:val="1"/>
   </w:num>
   <w:num w:numId="9">
-    <w:abstractNumId w:val="19"/>
+    <w:abstractNumId w:val="21"/>
   </w:num>
   <w:num w:numId="10">
     <w:abstractNumId w:val="0"/>
   </w:num>
   <w:num w:numId="11">
-    <w:abstractNumId w:val="18"/>
+    <w:abstractNumId w:val="20"/>
   </w:num>
   <w:num w:numId="12">
-    <w:abstractNumId w:val="7"/>
+    <w:abstractNumId w:val="8"/>
   </w:num>
   <w:num w:numId="13">
+    <w:abstractNumId w:val="33"/>
+  </w:num>
+  <w:num w:numId="14">
+    <w:abstractNumId w:val="14"/>
+  </w:num>
+  <w:num w:numId="15">
+    <w:abstractNumId w:val="31"/>
+  </w:num>
+  <w:num w:numId="16">
+    <w:abstractNumId w:val="23"/>
+  </w:num>
+  <w:num w:numId="17">
     <w:abstractNumId w:val="29"/>
   </w:num>
-  <w:num w:numId="14">
-    <w:abstractNumId w:val="12"/>
+  <w:num w:numId="18">
+    <w:abstractNumId w:val="6"/>
   </w:num>
-  <w:num w:numId="15">
+  <w:num w:numId="19">
+    <w:abstractNumId w:val="11"/>
+  </w:num>
+  <w:num w:numId="20">
+    <w:abstractNumId w:val="17"/>
+  </w:num>
+  <w:num w:numId="21">
+    <w:abstractNumId w:val="4"/>
+  </w:num>
+  <w:num w:numId="22">
+    <w:abstractNumId w:val="32"/>
+  </w:num>
+  <w:num w:numId="23">
     <w:abstractNumId w:val="27"/>
   </w:num>
-  <w:num w:numId="16">
-    <w:abstractNumId w:val="21"/>
+  <w:num w:numId="24">
+    <w:abstractNumId w:val="19"/>
   </w:num>
-  <w:num w:numId="17">
+  <w:num w:numId="25">
+    <w:abstractNumId w:val="16"/>
+  </w:num>
+  <w:num w:numId="26">
     <w:abstractNumId w:val="26"/>
   </w:num>
-  <w:num w:numId="18">
-    <w:abstractNumId w:val="5"/>
-  </w:num>
-  <w:num w:numId="19">
-    <w:abstractNumId w:val="9"/>
-  </w:num>
-  <w:num w:numId="20">
-    <w:abstractNumId w:val="15"/>
-  </w:num>
-  <w:num w:numId="21">
-    <w:abstractNumId w:val="3"/>
-  </w:num>
-  <w:num w:numId="22">
+  <w:num w:numId="27">
     <w:abstractNumId w:val="28"/>
   </w:num>
-  <w:num w:numId="23">
-    <w:abstractNumId w:val="24"/>
-  </w:num>
-  <w:num w:numId="24">
-    <w:abstractNumId w:val="17"/>
-  </w:num>
-  <w:num w:numId="25">
-    <w:abstractNumId w:val="14"/>
-  </w:num>
-  <w:num w:numId="26">
-    <w:abstractNumId w:val="23"/>
-  </w:num>
-  <w:num w:numId="27">
-    <w:abstractNumId w:val="25"/>
-  </w:num>
   <w:num w:numId="28">
-    <w:abstractNumId w:val="20"/>
+    <w:abstractNumId w:val="22"/>
   </w:num>
   <w:num w:numId="29">
     <w:abstractNumId w:val="2"/>
   </w:num>
   <w:num w:numId="30">
-    <w:abstractNumId w:val="16"/>
+    <w:abstractNumId w:val="18"/>
+  </w:num>
+  <w:num w:numId="31">
+    <w:abstractNumId w:val="10"/>
+  </w:num>
+  <w:num w:numId="32">
+    <w:abstractNumId w:val="25"/>
+  </w:num>
+  <w:num w:numId="33">
+    <w:abstractNumId w:val="30"/>
+  </w:num>
+  <w:num w:numId="34">
+    <w:abstractNumId w:val="3"/>
   </w:num>
 </w:numbering>
 </file>

</xml_diff>

<commit_message>
Learn: Ansible Collection, Variables, Vault Integration, etc
</commit_message>
<xml_diff>
--- a/7. Ansible/Ansible Documentation PART 1.docx
+++ b/7. Ansible/Ansible Documentation PART 1.docx
@@ -8420,14 +8420,7 @@
           <w:color w:val="0D0D0D" w:themeColor="text1" w:themeTint="F2"/>
           <w:sz w:val="20"/>
         </w:rPr>
-        <w:t xml:space="preserve"> is a community repository for sharing Ansible roles, maintained by Ansible and accessible to all users. It allows developers and system administrators to share reusable Ansible roles that are well-structured, tested, and optimized for various tasks, such as deploying applications, configuring servers, or managing databases</w:t>
-      </w:r>
-      <w:r>
-        <w:rPr>
-          <w:color w:val="0D0D0D" w:themeColor="text1" w:themeTint="F2"/>
-          <w:sz w:val="20"/>
-        </w:rPr>
-        <w:t>.</w:t>
+        <w:t xml:space="preserve"> is a community repository for sharing Ansible roles, maintained by Ansible and accessible to all users. It allows developers and system administrators to share reusable Ansible roles that are well-structured, tested, and optimized for various tasks, such as deploying applications, configuring servers, or managing databases.</w:t>
       </w:r>
     </w:p>
     <w:p>
@@ -8508,16 +8501,7 @@
           <w:sz w:val="20"/>
           <w:szCs w:val="20"/>
         </w:rPr>
-        <w:t xml:space="preserve"> roles created by the community</w:t>
-      </w:r>
-      <w:r>
-        <w:rPr>
-          <w:rFonts w:cstheme="minorHAnsi"/>
-          <w:color w:val="0D0D0D" w:themeColor="text1" w:themeTint="F2"/>
-          <w:sz w:val="20"/>
-          <w:szCs w:val="20"/>
-        </w:rPr>
-        <w:t>.</w:t>
+        <w:t xml:space="preserve"> roles created by the community.</w:t>
       </w:r>
     </w:p>
     <w:p>
@@ -8562,16 +8546,7 @@
           <w:sz w:val="20"/>
           <w:szCs w:val="20"/>
         </w:rPr>
-        <w:t>your own roles for others to use</w:t>
-      </w:r>
-      <w:r>
-        <w:rPr>
-          <w:rFonts w:cstheme="minorHAnsi"/>
-          <w:color w:val="0D0D0D" w:themeColor="text1" w:themeTint="F2"/>
-          <w:sz w:val="20"/>
-          <w:szCs w:val="20"/>
-        </w:rPr>
-        <w:t>.</w:t>
+        <w:t>your own roles for others to use.</w:t>
       </w:r>
     </w:p>
     <w:p>
@@ -8669,16 +8644,7 @@
           <w:sz w:val="20"/>
           <w:szCs w:val="20"/>
         </w:rPr>
-        <w:t>)</w:t>
-      </w:r>
-      <w:r>
-        <w:rPr>
-          <w:rFonts w:cstheme="minorHAnsi"/>
-          <w:color w:val="0D0D0D" w:themeColor="text1" w:themeTint="F2"/>
-          <w:sz w:val="20"/>
-          <w:szCs w:val="20"/>
-        </w:rPr>
-        <w:t>.</w:t>
+        <w:t>).</w:t>
       </w:r>
     </w:p>
     <w:p>
@@ -8827,15 +8793,7 @@
           <w:sz w:val="20"/>
           <w:szCs w:val="20"/>
         </w:rPr>
-        <w:t>Provides standardized roles that follow best practices</w:t>
-      </w:r>
-      <w:r>
-        <w:rPr>
-          <w:color w:val="0D0D0D" w:themeColor="text1" w:themeTint="F2"/>
-          <w:sz w:val="20"/>
-          <w:szCs w:val="20"/>
-        </w:rPr>
-        <w:t>.</w:t>
+        <w:t>Provides standardized roles that follow best practices.</w:t>
       </w:r>
     </w:p>
     <w:p>
@@ -8890,15 +8848,7 @@
           <w:sz w:val="20"/>
           <w:szCs w:val="20"/>
         </w:rPr>
-        <w:t>Allows users to reuse roles for common tasks rather than building them from scratch</w:t>
-      </w:r>
-      <w:r>
-        <w:rPr>
-          <w:color w:val="0D0D0D" w:themeColor="text1" w:themeTint="F2"/>
-          <w:sz w:val="20"/>
-          <w:szCs w:val="20"/>
-        </w:rPr>
-        <w:t>.</w:t>
+        <w:t>Allows users to reuse roles for common tasks rather than building them from scratch.</w:t>
       </w:r>
     </w:p>
     <w:p>
@@ -8942,15 +8892,7 @@
           <w:sz w:val="20"/>
           <w:szCs w:val="20"/>
         </w:rPr>
-        <w:t>Saves time in development by using pre-built roles for common tasks</w:t>
-      </w:r>
-      <w:r>
-        <w:rPr>
-          <w:color w:val="0D0D0D" w:themeColor="text1" w:themeTint="F2"/>
-          <w:sz w:val="20"/>
-          <w:szCs w:val="20"/>
-        </w:rPr>
-        <w:t>.</w:t>
+        <w:t>Saves time in development by using pre-built roles for common tasks.</w:t>
       </w:r>
     </w:p>
     <w:p>
@@ -9002,15 +8944,7 @@
           <w:sz w:val="20"/>
           <w:szCs w:val="20"/>
         </w:rPr>
-        <w:t>Leverages the expertise of a global community</w:t>
-      </w:r>
-      <w:r>
-        <w:rPr>
-          <w:color w:val="0D0D0D" w:themeColor="text1" w:themeTint="F2"/>
-          <w:sz w:val="20"/>
-          <w:szCs w:val="20"/>
-        </w:rPr>
-        <w:t>.</w:t>
+        <w:t>Leverages the expertise of a global community.</w:t>
       </w:r>
     </w:p>
     <w:p>
@@ -9076,14 +9010,7 @@
           <w:color w:val="0D0D0D" w:themeColor="text1" w:themeTint="F2"/>
           <w:sz w:val="20"/>
         </w:rPr>
-        <w:t>. Instead of writing the configuration code from scratch, you can search for an existing role in Ansible Galaxy</w:t>
-      </w:r>
-      <w:r>
-        <w:rPr>
-          <w:color w:val="0D0D0D" w:themeColor="text1" w:themeTint="F2"/>
-          <w:sz w:val="20"/>
-        </w:rPr>
-        <w:t>.</w:t>
+        <w:t>. Instead of writing the configuration code from scratch, you can search for an existing role in Ansible Galaxy.</w:t>
       </w:r>
     </w:p>
     <w:p>
@@ -9173,16 +9100,7 @@
           <w:sz w:val="20"/>
           <w:szCs w:val="20"/>
         </w:rPr>
-        <w:t xml:space="preserve"> role. You’ll find multiple roles that you can use and customize</w:t>
-      </w:r>
-      <w:r>
-        <w:rPr>
-          <w:rFonts w:cstheme="minorHAnsi"/>
-          <w:color w:val="0D0D0D" w:themeColor="text1" w:themeTint="F2"/>
-          <w:sz w:val="20"/>
-          <w:szCs w:val="20"/>
-        </w:rPr>
-        <w:t>.</w:t>
+        <w:t xml:space="preserve"> role. You’ll find multiple roles that you can use and customize.</w:t>
       </w:r>
     </w:p>
     <w:p>
@@ -9282,15 +9200,7 @@
           <w:sz w:val="20"/>
           <w:szCs w:val="20"/>
         </w:rPr>
-        <w:t xml:space="preserve"> role install </w:t>
-      </w:r>
-      <w:r>
-        <w:rPr>
-          <w:color w:val="FF0000"/>
-          <w:sz w:val="20"/>
-          <w:szCs w:val="20"/>
-        </w:rPr>
-        <w:t>geerlingguy.nginx</w:t>
+        <w:t xml:space="preserve"> role install geerlingguy.nginx</w:t>
       </w:r>
     </w:p>
     <w:p>
@@ -9418,16 +9328,7 @@
           <w:sz w:val="20"/>
           <w:szCs w:val="20"/>
         </w:rPr>
-        <w:t xml:space="preserve"> directory, making it ready for use</w:t>
-      </w:r>
-      <w:r>
-        <w:rPr>
-          <w:rFonts w:cstheme="minorHAnsi"/>
-          <w:color w:val="0D0D0D" w:themeColor="text1" w:themeTint="F2"/>
-          <w:sz w:val="20"/>
-          <w:szCs w:val="20"/>
-        </w:rPr>
-        <w:t>.</w:t>
+        <w:t xml:space="preserve"> directory, making it ready for use.</w:t>
       </w:r>
     </w:p>
     <w:p>
@@ -9489,14 +9390,7 @@
           <w:color w:val="0D0D0D" w:themeColor="text1" w:themeTint="F2"/>
           <w:sz w:val="20"/>
         </w:rPr>
-        <w:t>After installing the role, reference it in your playbook</w:t>
-      </w:r>
-      <w:r>
-        <w:rPr>
-          <w:color w:val="0D0D0D" w:themeColor="text1" w:themeTint="F2"/>
-          <w:sz w:val="20"/>
-        </w:rPr>
-        <w:t>:</w:t>
+        <w:t>After installing the role, reference it in your playbook:</w:t>
       </w:r>
     </w:p>
     <w:p>
@@ -9524,6 +9418,7 @@
       </w:pPr>
       <w:r>
         <w:rPr>
+          <w:noProof/>
           <w:color w:val="0D0D0D" w:themeColor="text1" w:themeTint="F2"/>
           <w:sz w:val="20"/>
         </w:rPr>
@@ -9606,15 +9501,7 @@
           <w:color w:val="E36C0A" w:themeColor="accent6" w:themeShade="BF"/>
           <w:sz w:val="20"/>
         </w:rPr>
-        <w:t>In this playbook</w:t>
-      </w:r>
-      <w:r>
-        <w:rPr>
-          <w:b/>
-          <w:color w:val="E36C0A" w:themeColor="accent6" w:themeShade="BF"/>
-          <w:sz w:val="20"/>
-        </w:rPr>
-        <w:t>:</w:t>
+        <w:t>In this playbook:</w:t>
       </w:r>
     </w:p>
     <w:p>
@@ -9698,16 +9585,7 @@
           <w:sz w:val="20"/>
           <w:szCs w:val="20"/>
         </w:rPr>
-        <w:t xml:space="preserve"> defines the target hosts</w:t>
-      </w:r>
-      <w:r>
-        <w:rPr>
-          <w:rFonts w:cstheme="minorHAnsi"/>
-          <w:color w:val="0D0D0D" w:themeColor="text1" w:themeTint="F2"/>
-          <w:sz w:val="20"/>
-          <w:szCs w:val="20"/>
-        </w:rPr>
-        <w:t>.</w:t>
+        <w:t xml:space="preserve"> defines the target hosts.</w:t>
       </w:r>
     </w:p>
     <w:p>
@@ -9765,111 +9643,1126 @@
           <w:sz w:val="20"/>
           <w:szCs w:val="20"/>
         </w:rPr>
-        <w:t xml:space="preserve"> specifies the Galaxy role</w:t>
-      </w:r>
-      <w:r>
+        <w:t xml:space="preserve"> specifies the Galaxy role.</w:t>
+      </w:r>
+    </w:p>
+    <w:p>
+      <w:pPr>
+        <w:spacing w:after="0" w:line="240" w:lineRule="auto"/>
+        <w:jc w:val="both"/>
+        <w:rPr>
+          <w:color w:val="0D0D0D" w:themeColor="text1" w:themeTint="F2"/>
+          <w:sz w:val="10"/>
+        </w:rPr>
+      </w:pPr>
+    </w:p>
+    <w:p>
+      <w:pPr>
+        <w:spacing w:after="0" w:line="240" w:lineRule="auto"/>
+        <w:ind w:left="1440"/>
+        <w:jc w:val="both"/>
+        <w:rPr>
+          <w:color w:val="0D0D0D" w:themeColor="text1" w:themeTint="F2"/>
+          <w:sz w:val="20"/>
+        </w:rPr>
+      </w:pPr>
+      <w:r>
+        <w:rPr>
+          <w:color w:val="0D0D0D" w:themeColor="text1" w:themeTint="F2"/>
+          <w:sz w:val="20"/>
+        </w:rPr>
+        <w:t xml:space="preserve">Ansible will use this pre-defined role to handle </w:t>
+      </w:r>
+      <w:r>
+        <w:rPr>
+          <w:b/>
+          <w:color w:val="0D0D0D" w:themeColor="text1" w:themeTint="F2"/>
+          <w:sz w:val="20"/>
+        </w:rPr>
+        <w:t>NGINX</w:t>
+      </w:r>
+      <w:r>
+        <w:rPr>
+          <w:color w:val="0D0D0D" w:themeColor="text1" w:themeTint="F2"/>
+          <w:sz w:val="20"/>
+        </w:rPr>
+        <w:t xml:space="preserve"> installation and configuration.</w:t>
+      </w:r>
+    </w:p>
+    <w:p>
+      <w:pPr>
+        <w:spacing w:after="0" w:line="240" w:lineRule="auto"/>
+        <w:jc w:val="both"/>
+        <w:rPr>
+          <w:color w:val="0D0D0D" w:themeColor="text1" w:themeTint="F2"/>
+          <w:sz w:val="20"/>
+        </w:rPr>
+      </w:pPr>
+    </w:p>
+    <w:p>
+      <w:pPr>
+        <w:spacing w:after="0" w:line="240" w:lineRule="auto"/>
+        <w:jc w:val="both"/>
+        <w:rPr>
+          <w:color w:val="0D0D0D" w:themeColor="text1" w:themeTint="F2"/>
+          <w:sz w:val="18"/>
+        </w:rPr>
+      </w:pPr>
+      <w:r>
+        <w:rPr>
+          <w:color w:val="0D0D0D" w:themeColor="text1" w:themeTint="F2"/>
+          <w:sz w:val="20"/>
+        </w:rPr>
+        <w:t>By following these practices, your Ansible playbooks and roles become easier to maintain, reuse, and scale across environments, making your automation workflows much more robust and organized.</w:t>
+      </w:r>
+    </w:p>
+    <w:p>
+      <w:pPr>
+        <w:spacing w:after="0" w:line="240" w:lineRule="auto"/>
+        <w:jc w:val="both"/>
+        <w:rPr>
+          <w:color w:val="0D0D0D" w:themeColor="text1" w:themeTint="F2"/>
+          <w:sz w:val="20"/>
+        </w:rPr>
+      </w:pPr>
+    </w:p>
+    <w:p>
+      <w:pPr>
+        <w:spacing w:after="0" w:line="240" w:lineRule="auto"/>
+        <w:jc w:val="both"/>
+        <w:rPr>
+          <w:color w:val="0D0D0D" w:themeColor="text1" w:themeTint="F2"/>
+          <w:sz w:val="20"/>
+        </w:rPr>
+      </w:pPr>
+    </w:p>
+    <w:p>
+      <w:pPr>
+        <w:spacing w:after="0" w:line="240" w:lineRule="auto"/>
+        <w:jc w:val="both"/>
+        <w:rPr>
+          <w:b/>
+          <w:color w:val="800000"/>
+          <w:sz w:val="20"/>
+        </w:rPr>
+      </w:pPr>
+      <w:r>
+        <w:rPr>
+          <w:b/>
+          <w:color w:val="800000"/>
+          <w:sz w:val="20"/>
+        </w:rPr>
+        <w:lastRenderedPageBreak/>
+        <w:t>Collections:</w:t>
+      </w:r>
+    </w:p>
+    <w:p>
+      <w:pPr>
+        <w:spacing w:after="0" w:line="240" w:lineRule="auto"/>
+        <w:jc w:val="both"/>
+        <w:rPr>
+          <w:color w:val="0D0D0D" w:themeColor="text1" w:themeTint="F2"/>
+          <w:sz w:val="18"/>
+        </w:rPr>
+      </w:pPr>
+      <w:r>
+        <w:rPr>
+          <w:rStyle w:val="Strong"/>
+          <w:color w:val="0D0D0D" w:themeColor="text1" w:themeTint="F2"/>
+          <w:sz w:val="20"/>
+        </w:rPr>
+        <w:t>Collections</w:t>
+      </w:r>
+      <w:r>
+        <w:rPr>
+          <w:color w:val="0D0D0D" w:themeColor="text1" w:themeTint="F2"/>
+          <w:sz w:val="20"/>
+        </w:rPr>
+        <w:t xml:space="preserve"> in Ansible are a way to package and distribute multiple Ansible resources—like roles, modules, plugins, and playbooks—in a single organized structure. Collections provide a modular approach to organizing and sharing Ansible content, making it easier for developers to reuse and share automation scripts across different projects or environments.</w:t>
+      </w:r>
+      <w:r>
+        <w:rPr>
+          <w:color w:val="0D0D0D" w:themeColor="text1" w:themeTint="F2"/>
+          <w:sz w:val="20"/>
+        </w:rPr>
+        <w:t xml:space="preserve"> It helps to connect the third party providers.</w:t>
+      </w:r>
+    </w:p>
+    <w:p>
+      <w:pPr>
+        <w:spacing w:after="0" w:line="240" w:lineRule="auto"/>
+        <w:jc w:val="both"/>
+        <w:rPr>
+          <w:color w:val="0D0D0D" w:themeColor="text1" w:themeTint="F2"/>
+          <w:sz w:val="10"/>
+        </w:rPr>
+      </w:pPr>
+    </w:p>
+    <w:p>
+      <w:pPr>
+        <w:pStyle w:val="ListParagraph"/>
+        <w:numPr>
+          <w:ilvl w:val="0"/>
+          <w:numId w:val="1"/>
+        </w:numPr>
+        <w:spacing w:after="0" w:line="240" w:lineRule="auto"/>
+        <w:jc w:val="both"/>
+        <w:rPr>
+          <w:color w:val="0D0D0D" w:themeColor="text1" w:themeTint="F2"/>
+          <w:sz w:val="20"/>
+        </w:rPr>
+      </w:pPr>
+      <w:r>
+        <w:rPr>
+          <w:b/>
+          <w:color w:val="7030A0"/>
+          <w:sz w:val="20"/>
+        </w:rPr>
+        <w:t>Purpose:</w:t>
+      </w:r>
+    </w:p>
+    <w:p>
+      <w:pPr>
+        <w:pStyle w:val="ListParagraph"/>
+        <w:spacing w:after="0" w:line="240" w:lineRule="auto"/>
+        <w:jc w:val="both"/>
+        <w:rPr>
+          <w:color w:val="0D0D0D" w:themeColor="text1" w:themeTint="F2"/>
+          <w:sz w:val="4"/>
+        </w:rPr>
+      </w:pPr>
+    </w:p>
+    <w:p>
+      <w:pPr>
+        <w:pStyle w:val="ListParagraph"/>
+        <w:numPr>
+          <w:ilvl w:val="0"/>
+          <w:numId w:val="35"/>
+        </w:numPr>
+        <w:spacing w:after="0" w:line="240" w:lineRule="auto"/>
+        <w:jc w:val="both"/>
+        <w:rPr>
+          <w:color w:val="0D0D0D" w:themeColor="text1" w:themeTint="F2"/>
+          <w:sz w:val="20"/>
+          <w:szCs w:val="20"/>
+        </w:rPr>
+      </w:pPr>
+      <w:r>
+        <w:rPr>
+          <w:b/>
+          <w:color w:val="0070C0"/>
+          <w:sz w:val="20"/>
+          <w:szCs w:val="20"/>
+        </w:rPr>
+        <w:t>Modularity:</w:t>
+      </w:r>
+      <w:r>
+        <w:rPr>
+          <w:b/>
+          <w:color w:val="0D0D0D" w:themeColor="text1" w:themeTint="F2"/>
+          <w:sz w:val="20"/>
+          <w:szCs w:val="20"/>
+        </w:rPr>
+        <w:t xml:space="preserve"> </w:t>
+      </w:r>
+      <w:r>
+        <w:rPr>
+          <w:color w:val="0D0D0D" w:themeColor="text1" w:themeTint="F2"/>
+          <w:sz w:val="20"/>
+          <w:szCs w:val="20"/>
+        </w:rPr>
+        <w:t>Collections encapsulate Ansible content, enabling easier updates and managemen</w:t>
+      </w:r>
+      <w:r>
+        <w:rPr>
+          <w:color w:val="0D0D0D" w:themeColor="text1" w:themeTint="F2"/>
+          <w:sz w:val="20"/>
+          <w:szCs w:val="20"/>
+        </w:rPr>
+        <w:t>t.</w:t>
+      </w:r>
+    </w:p>
+    <w:p>
+      <w:pPr>
+        <w:pStyle w:val="ListParagraph"/>
+        <w:numPr>
+          <w:ilvl w:val="0"/>
+          <w:numId w:val="35"/>
+        </w:numPr>
+        <w:spacing w:after="0" w:line="240" w:lineRule="auto"/>
+        <w:jc w:val="both"/>
+        <w:rPr>
+          <w:color w:val="0D0D0D" w:themeColor="text1" w:themeTint="F2"/>
+          <w:sz w:val="20"/>
+          <w:szCs w:val="20"/>
+        </w:rPr>
+      </w:pPr>
+      <w:r>
+        <w:rPr>
+          <w:b/>
+          <w:color w:val="0070C0"/>
+          <w:sz w:val="20"/>
+          <w:szCs w:val="20"/>
+        </w:rPr>
+        <w:t>Reusability:</w:t>
+      </w:r>
+      <w:r>
+        <w:rPr>
+          <w:b/>
+          <w:color w:val="0D0D0D" w:themeColor="text1" w:themeTint="F2"/>
+          <w:sz w:val="20"/>
+          <w:szCs w:val="20"/>
+        </w:rPr>
+        <w:t xml:space="preserve"> </w:t>
+      </w:r>
+      <w:r>
+        <w:rPr>
+          <w:color w:val="0D0D0D" w:themeColor="text1" w:themeTint="F2"/>
+          <w:sz w:val="20"/>
+          <w:szCs w:val="20"/>
+        </w:rPr>
+        <w:t>They simplify sharing resources across multiple projects without reconfiguration.</w:t>
+      </w:r>
+    </w:p>
+    <w:p>
+      <w:pPr>
+        <w:pStyle w:val="ListParagraph"/>
+        <w:numPr>
+          <w:ilvl w:val="0"/>
+          <w:numId w:val="35"/>
+        </w:numPr>
+        <w:spacing w:after="0" w:line="240" w:lineRule="auto"/>
+        <w:jc w:val="both"/>
+        <w:rPr>
+          <w:color w:val="0D0D0D" w:themeColor="text1" w:themeTint="F2"/>
+          <w:sz w:val="20"/>
+          <w:szCs w:val="20"/>
+        </w:rPr>
+      </w:pPr>
+      <w:r>
+        <w:rPr>
+          <w:b/>
+          <w:color w:val="0070C0"/>
+          <w:sz w:val="20"/>
+          <w:szCs w:val="20"/>
+        </w:rPr>
+        <w:t>Scalability:</w:t>
+      </w:r>
+      <w:r>
+        <w:rPr>
+          <w:color w:val="0D0D0D" w:themeColor="text1" w:themeTint="F2"/>
+          <w:sz w:val="20"/>
+          <w:szCs w:val="20"/>
+        </w:rPr>
+        <w:t xml:space="preserve"> </w:t>
+      </w:r>
+      <w:r>
+        <w:rPr>
+          <w:color w:val="0D0D0D" w:themeColor="text1" w:themeTint="F2"/>
+          <w:sz w:val="20"/>
+          <w:szCs w:val="20"/>
+        </w:rPr>
+        <w:t>Collections improve scalability by grouping components and enabling version control over packages</w:t>
+      </w:r>
+      <w:r>
+        <w:rPr>
+          <w:color w:val="0D0D0D" w:themeColor="text1" w:themeTint="F2"/>
+          <w:sz w:val="20"/>
+          <w:szCs w:val="20"/>
+        </w:rPr>
+        <w:t>.</w:t>
+      </w:r>
+    </w:p>
+    <w:p>
+      <w:pPr>
+        <w:spacing w:after="0" w:line="240" w:lineRule="auto"/>
+        <w:jc w:val="both"/>
+        <w:rPr>
+          <w:color w:val="0D0D0D" w:themeColor="text1" w:themeTint="F2"/>
+          <w:sz w:val="20"/>
+        </w:rPr>
+      </w:pPr>
+    </w:p>
+    <w:p>
+      <w:pPr>
+        <w:spacing w:after="0" w:line="240" w:lineRule="auto"/>
+        <w:jc w:val="both"/>
+        <w:rPr>
+          <w:color w:val="0D0D0D" w:themeColor="text1" w:themeTint="F2"/>
+          <w:sz w:val="20"/>
+        </w:rPr>
+      </w:pPr>
+    </w:p>
+    <w:p>
+      <w:pPr>
+        <w:spacing w:after="0" w:line="240" w:lineRule="auto"/>
+        <w:jc w:val="both"/>
+        <w:rPr>
+          <w:b/>
+          <w:color w:val="0D0D0D" w:themeColor="text1" w:themeTint="F2"/>
+          <w:sz w:val="20"/>
+        </w:rPr>
+      </w:pPr>
+      <w:r>
+        <w:rPr>
+          <w:b/>
+          <w:color w:val="800000"/>
+          <w:sz w:val="20"/>
+        </w:rPr>
+        <w:t>Vault Integration:</w:t>
+      </w:r>
+    </w:p>
+    <w:p>
+      <w:pPr>
+        <w:spacing w:after="0" w:line="240" w:lineRule="auto"/>
+        <w:jc w:val="both"/>
+        <w:rPr>
+          <w:color w:val="0D0D0D" w:themeColor="text1" w:themeTint="F2"/>
+          <w:sz w:val="18"/>
+        </w:rPr>
+      </w:pPr>
+      <w:r>
+        <w:rPr>
+          <w:rStyle w:val="Strong"/>
+          <w:color w:val="0D0D0D" w:themeColor="text1" w:themeTint="F2"/>
+          <w:sz w:val="20"/>
+        </w:rPr>
+        <w:t>Ansible Vault</w:t>
+      </w:r>
+      <w:r>
+        <w:rPr>
+          <w:color w:val="0D0D0D" w:themeColor="text1" w:themeTint="F2"/>
+          <w:sz w:val="20"/>
+        </w:rPr>
+        <w:t xml:space="preserve"> is a feature for securely storing sensitive information like passwords, tokens, and keys within playbooks or other files. Ansible Vault encrypts the data, ensuring that sensitive information remains secure.</w:t>
+      </w:r>
+    </w:p>
+    <w:p>
+      <w:pPr>
+        <w:spacing w:after="0" w:line="240" w:lineRule="auto"/>
+        <w:jc w:val="both"/>
+        <w:rPr>
+          <w:color w:val="0D0D0D" w:themeColor="text1" w:themeTint="F2"/>
+          <w:sz w:val="20"/>
+        </w:rPr>
+      </w:pPr>
+    </w:p>
+    <w:p>
+      <w:pPr>
+        <w:spacing w:after="0" w:line="240" w:lineRule="auto"/>
+        <w:jc w:val="both"/>
+        <w:rPr>
+          <w:color w:val="0D0D0D" w:themeColor="text1" w:themeTint="F2"/>
+          <w:sz w:val="20"/>
+        </w:rPr>
+      </w:pPr>
+    </w:p>
+    <w:p>
+      <w:pPr>
+        <w:spacing w:after="0" w:line="240" w:lineRule="auto"/>
+        <w:jc w:val="both"/>
+        <w:rPr>
+          <w:b/>
+          <w:color w:val="0D0D0D" w:themeColor="text1" w:themeTint="F2"/>
+          <w:sz w:val="20"/>
+        </w:rPr>
+      </w:pPr>
+      <w:r>
+        <w:rPr>
+          <w:b/>
+          <w:color w:val="800000"/>
+          <w:sz w:val="20"/>
+        </w:rPr>
+        <w:t>Variables:</w:t>
+      </w:r>
+    </w:p>
+    <w:p>
+      <w:pPr>
+        <w:spacing w:after="0" w:line="240" w:lineRule="auto"/>
+        <w:jc w:val="both"/>
+        <w:rPr>
+          <w:color w:val="0D0D0D" w:themeColor="text1" w:themeTint="F2"/>
+          <w:sz w:val="18"/>
+        </w:rPr>
+      </w:pPr>
+      <w:r>
+        <w:rPr>
+          <w:rStyle w:val="Strong"/>
+          <w:color w:val="0D0D0D" w:themeColor="text1" w:themeTint="F2"/>
+          <w:sz w:val="20"/>
+        </w:rPr>
+        <w:t>Variables</w:t>
+      </w:r>
+      <w:r>
+        <w:rPr>
+          <w:color w:val="0D0D0D" w:themeColor="text1" w:themeTint="F2"/>
+          <w:sz w:val="20"/>
+        </w:rPr>
+        <w:t xml:space="preserve"> in Ansible are placeholders for values that can be dynamically substituted within playbooks, roles, or tasks. They enable flexible automation by allowing you to define configuration parameters that can be reused across different environments.</w:t>
+      </w:r>
+    </w:p>
+    <w:p>
+      <w:pPr>
+        <w:spacing w:after="0" w:line="240" w:lineRule="auto"/>
+        <w:jc w:val="both"/>
+        <w:rPr>
+          <w:color w:val="0D0D0D" w:themeColor="text1" w:themeTint="F2"/>
+          <w:sz w:val="20"/>
+        </w:rPr>
+      </w:pPr>
+    </w:p>
+    <w:p>
+      <w:pPr>
+        <w:spacing w:after="0" w:line="240" w:lineRule="auto"/>
+        <w:jc w:val="both"/>
+        <w:rPr>
+          <w:color w:val="0D0D0D" w:themeColor="text1" w:themeTint="F2"/>
+          <w:sz w:val="20"/>
+        </w:rPr>
+      </w:pPr>
+    </w:p>
+    <w:p>
+      <w:pPr>
+        <w:spacing w:after="0" w:line="240" w:lineRule="auto"/>
+        <w:jc w:val="both"/>
+        <w:rPr>
+          <w:b/>
+          <w:color w:val="0D0D0D" w:themeColor="text1" w:themeTint="F2"/>
+          <w:sz w:val="20"/>
+        </w:rPr>
+      </w:pPr>
+      <w:r>
+        <w:rPr>
+          <w:b/>
+          <w:color w:val="800000"/>
+          <w:sz w:val="20"/>
+        </w:rPr>
+        <w:t>Idempotency in Ansible:</w:t>
+      </w:r>
+    </w:p>
+    <w:p>
+      <w:pPr>
+        <w:spacing w:after="0" w:line="240" w:lineRule="auto"/>
+        <w:jc w:val="both"/>
+        <w:rPr>
+          <w:color w:val="0D0D0D" w:themeColor="text1" w:themeTint="F2"/>
+          <w:sz w:val="18"/>
+        </w:rPr>
+      </w:pPr>
+      <w:r>
+        <w:rPr>
+          <w:rStyle w:val="Strong"/>
+          <w:color w:val="0D0D0D" w:themeColor="text1" w:themeTint="F2"/>
+          <w:sz w:val="20"/>
+        </w:rPr>
+        <w:t>Idempotency</w:t>
+      </w:r>
+      <w:r>
+        <w:rPr>
+          <w:color w:val="0D0D0D" w:themeColor="text1" w:themeTint="F2"/>
+          <w:sz w:val="20"/>
+        </w:rPr>
+        <w:t xml:space="preserve"> in Ansible refers to the concept where multiple executions of the same Ansible playbook yield the same outcome without causing unintended side effects, even if the playbook is executed repeatedly. </w:t>
+      </w:r>
+      <w:r>
+        <w:rPr>
+          <w:b/>
+          <w:color w:val="00B050"/>
+          <w:sz w:val="20"/>
+          <w:u w:val="single"/>
+        </w:rPr>
+        <w:t>In practical terms, this means that if a configuration is already in the desired state, Ansible will not make any changes to that configuration, thus preventing unnecessary operations.</w:t>
+      </w:r>
+      <w:r>
+        <w:rPr>
+          <w:color w:val="00B050"/>
+          <w:sz w:val="20"/>
+        </w:rPr>
+        <w:t xml:space="preserve"> </w:t>
+      </w:r>
+      <w:r>
+        <w:rPr>
+          <w:color w:val="0D0D0D" w:themeColor="text1" w:themeTint="F2"/>
+          <w:sz w:val="20"/>
+        </w:rPr>
+        <w:t>This is a fundamental principle of Ansible, ensuring reliable and predictable infrastructure management.</w:t>
+      </w:r>
+    </w:p>
+    <w:p>
+      <w:pPr>
+        <w:spacing w:after="0" w:line="240" w:lineRule="auto"/>
+        <w:jc w:val="both"/>
+        <w:rPr>
+          <w:color w:val="0D0D0D" w:themeColor="text1" w:themeTint="F2"/>
+          <w:sz w:val="20"/>
+        </w:rPr>
+      </w:pPr>
+    </w:p>
+    <w:p>
+      <w:pPr>
+        <w:spacing w:after="0" w:line="240" w:lineRule="auto"/>
+        <w:jc w:val="both"/>
+        <w:rPr>
+          <w:color w:val="0D0D0D" w:themeColor="text1" w:themeTint="F2"/>
+          <w:sz w:val="20"/>
+        </w:rPr>
+      </w:pPr>
+    </w:p>
+    <w:p>
+      <w:pPr>
+        <w:spacing w:after="0" w:line="240" w:lineRule="auto"/>
+        <w:jc w:val="both"/>
+        <w:rPr>
+          <w:b/>
+          <w:color w:val="800000"/>
+          <w:sz w:val="20"/>
+        </w:rPr>
+      </w:pPr>
+      <w:r>
+        <w:rPr>
+          <w:b/>
+          <w:color w:val="800000"/>
+          <w:sz w:val="20"/>
+        </w:rPr>
+        <w:t>Loop in Ansible</w:t>
+      </w:r>
+      <w:r>
+        <w:rPr>
+          <w:b/>
+          <w:color w:val="800000"/>
+          <w:sz w:val="20"/>
+        </w:rPr>
+        <w:t>:</w:t>
+      </w:r>
+    </w:p>
+    <w:p>
+      <w:pPr>
+        <w:spacing w:after="0" w:line="240" w:lineRule="auto"/>
+        <w:jc w:val="both"/>
+        <w:rPr>
+          <w:color w:val="0D0D0D" w:themeColor="text1" w:themeTint="F2"/>
+          <w:sz w:val="20"/>
+        </w:rPr>
+      </w:pPr>
+      <w:r>
+        <w:rPr>
+          <w:color w:val="0D0D0D" w:themeColor="text1" w:themeTint="F2"/>
+          <w:sz w:val="20"/>
+        </w:rPr>
+        <w:t xml:space="preserve">Ansible’s </w:t>
+      </w:r>
+      <w:r>
+        <w:rPr>
+          <w:rStyle w:val="Strong"/>
+          <w:color w:val="0D0D0D" w:themeColor="text1" w:themeTint="F2"/>
+          <w:sz w:val="20"/>
+        </w:rPr>
+        <w:t>loop</w:t>
+      </w:r>
+      <w:r>
+        <w:rPr>
+          <w:color w:val="0D0D0D" w:themeColor="text1" w:themeTint="F2"/>
+          <w:sz w:val="20"/>
+        </w:rPr>
+        <w:t xml:space="preserve"> functionality enables the repetition of a task over a set of items, allowing for efficient configuration management. Loops are useful for iterating over a list of items and applying the same task to each, minimizing redundancy in the playbook.</w:t>
+      </w:r>
+    </w:p>
+    <w:p>
+      <w:pPr>
+        <w:spacing w:after="0" w:line="240" w:lineRule="auto"/>
+        <w:jc w:val="both"/>
+        <w:rPr>
+          <w:color w:val="0D0D0D" w:themeColor="text1" w:themeTint="F2"/>
+          <w:sz w:val="10"/>
+        </w:rPr>
+      </w:pPr>
+    </w:p>
+    <w:p>
+      <w:pPr>
+        <w:pStyle w:val="ListParagraph"/>
+        <w:numPr>
+          <w:ilvl w:val="0"/>
+          <w:numId w:val="1"/>
+        </w:numPr>
+        <w:spacing w:after="0" w:line="240" w:lineRule="auto"/>
+        <w:jc w:val="both"/>
+        <w:rPr>
+          <w:color w:val="0D0D0D" w:themeColor="text1" w:themeTint="F2"/>
+          <w:sz w:val="18"/>
+        </w:rPr>
+      </w:pPr>
+      <w:r>
+        <w:rPr>
+          <w:b/>
+          <w:color w:val="0D0D0D" w:themeColor="text1" w:themeTint="F2"/>
+          <w:sz w:val="20"/>
+        </w:rPr>
+        <w:t>Example:</w:t>
+      </w:r>
+    </w:p>
+    <w:p>
+      <w:pPr>
+        <w:pStyle w:val="ListParagraph"/>
+        <w:spacing w:after="0" w:line="240" w:lineRule="auto"/>
+        <w:jc w:val="both"/>
+        <w:rPr>
+          <w:color w:val="0D0D0D" w:themeColor="text1" w:themeTint="F2"/>
+          <w:sz w:val="20"/>
+        </w:rPr>
+      </w:pPr>
+      <w:r>
+        <w:rPr>
+          <w:color w:val="0D0D0D" w:themeColor="text1" w:themeTint="F2"/>
+          <w:sz w:val="20"/>
+        </w:rPr>
+        <w:t>Let’s say we want to create multiple user accounts. Using a loop, we can efficiently handle this task:</w:t>
+      </w:r>
+    </w:p>
+    <w:p>
+      <w:pPr>
+        <w:pStyle w:val="ListParagraph"/>
+        <w:spacing w:after="0" w:line="240" w:lineRule="auto"/>
+        <w:jc w:val="both"/>
+        <w:rPr>
+          <w:color w:val="0D0D0D" w:themeColor="text1" w:themeTint="F2"/>
+          <w:sz w:val="4"/>
+        </w:rPr>
+      </w:pPr>
+    </w:p>
+    <w:p>
+      <w:pPr>
+        <w:pStyle w:val="ListParagraph"/>
+        <w:spacing w:after="0" w:line="240" w:lineRule="auto"/>
+        <w:jc w:val="both"/>
+        <w:rPr>
+          <w:color w:val="0D0D0D" w:themeColor="text1" w:themeTint="F2"/>
+          <w:sz w:val="16"/>
+        </w:rPr>
+      </w:pPr>
+      <w:r>
+        <w:rPr>
+          <w:color w:val="0D0D0D" w:themeColor="text1" w:themeTint="F2"/>
+          <w:sz w:val="16"/>
+        </w:rPr>
+        <w:drawing>
+          <wp:inline distT="0" distB="0" distL="0" distR="0" wp14:anchorId="6090B165" wp14:editId="51CA57BF">
+            <wp:extent cx="4304860" cy="1298357"/>
+            <wp:effectExtent l="0" t="0" r="635" b="0"/>
+            <wp:docPr id="17" name="Picture 17"/>
+            <wp:cNvGraphicFramePr>
+              <a:graphicFrameLocks xmlns:a="http://schemas.openxmlformats.org/drawingml/2006/main" noChangeAspect="1"/>
+            </wp:cNvGraphicFramePr>
+            <a:graphic xmlns:a="http://schemas.openxmlformats.org/drawingml/2006/main">
+              <a:graphicData uri="http://schemas.openxmlformats.org/drawingml/2006/picture">
+                <pic:pic xmlns:pic="http://schemas.openxmlformats.org/drawingml/2006/picture">
+                  <pic:nvPicPr>
+                    <pic:cNvPr id="0" name=""/>
+                    <pic:cNvPicPr/>
+                  </pic:nvPicPr>
+                  <pic:blipFill>
+                    <a:blip r:embed="rId25"/>
+                    <a:stretch>
+                      <a:fillRect/>
+                    </a:stretch>
+                  </pic:blipFill>
+                  <pic:spPr>
+                    <a:xfrm>
+                      <a:off x="0" y="0"/>
+                      <a:ext cx="4304906" cy="1298371"/>
+                    </a:xfrm>
+                    <a:prstGeom prst="rect">
+                      <a:avLst/>
+                    </a:prstGeom>
+                  </pic:spPr>
+                </pic:pic>
+              </a:graphicData>
+            </a:graphic>
+          </wp:inline>
+        </w:drawing>
+      </w:r>
+    </w:p>
+    <w:p>
+      <w:pPr>
+        <w:spacing w:after="0" w:line="240" w:lineRule="auto"/>
+        <w:jc w:val="both"/>
+        <w:rPr>
+          <w:color w:val="0D0D0D" w:themeColor="text1" w:themeTint="F2"/>
+          <w:sz w:val="20"/>
+        </w:rPr>
+      </w:pPr>
+    </w:p>
+    <w:p>
+      <w:pPr>
+        <w:spacing w:after="0" w:line="240" w:lineRule="auto"/>
+        <w:jc w:val="both"/>
+        <w:rPr>
+          <w:color w:val="0D0D0D" w:themeColor="text1" w:themeTint="F2"/>
+          <w:sz w:val="20"/>
+        </w:rPr>
+      </w:pPr>
+    </w:p>
+    <w:p>
+      <w:pPr>
+        <w:spacing w:after="0" w:line="240" w:lineRule="auto"/>
+        <w:jc w:val="both"/>
+        <w:rPr>
+          <w:b/>
+          <w:color w:val="0D0D0D" w:themeColor="text1" w:themeTint="F2"/>
+          <w:sz w:val="20"/>
+        </w:rPr>
+      </w:pPr>
+      <w:r>
+        <w:rPr>
+          <w:b/>
+          <w:color w:val="800000"/>
+          <w:sz w:val="20"/>
+        </w:rPr>
+        <w:t>Condition in Ansible:</w:t>
+      </w:r>
+    </w:p>
+    <w:p>
+      <w:pPr>
+        <w:spacing w:after="0" w:line="240" w:lineRule="auto"/>
+        <w:jc w:val="both"/>
         <w:rPr>
           <w:rFonts w:cstheme="minorHAnsi"/>
           <w:color w:val="0D0D0D" w:themeColor="text1" w:themeTint="F2"/>
           <w:sz w:val="20"/>
           <w:szCs w:val="20"/>
         </w:rPr>
-        <w:t>.</w:t>
-      </w:r>
-    </w:p>
-    <w:p>
-      <w:pPr>
-        <w:spacing w:after="0" w:line="240" w:lineRule="auto"/>
-        <w:jc w:val="both"/>
-        <w:rPr>
-          <w:color w:val="0D0D0D" w:themeColor="text1" w:themeTint="F2"/>
-          <w:sz w:val="10"/>
-        </w:rPr>
-      </w:pPr>
-    </w:p>
-    <w:p>
-      <w:pPr>
-        <w:spacing w:after="0" w:line="240" w:lineRule="auto"/>
-        <w:ind w:left="1440"/>
-        <w:jc w:val="both"/>
-        <w:rPr>
-          <w:color w:val="0D0D0D" w:themeColor="text1" w:themeTint="F2"/>
-          <w:sz w:val="20"/>
-        </w:rPr>
-      </w:pPr>
-      <w:r>
-        <w:rPr>
-          <w:color w:val="0D0D0D" w:themeColor="text1" w:themeTint="F2"/>
-          <w:sz w:val="20"/>
-        </w:rPr>
-        <w:t xml:space="preserve">Ansible will use this pre-defined role to handle </w:t>
-      </w:r>
-      <w:r>
-        <w:rPr>
-          <w:b/>
-          <w:color w:val="0D0D0D" w:themeColor="text1" w:themeTint="F2"/>
-          <w:sz w:val="20"/>
-        </w:rPr>
-        <w:t>NGINX</w:t>
-      </w:r>
-      <w:r>
-        <w:rPr>
-          <w:color w:val="0D0D0D" w:themeColor="text1" w:themeTint="F2"/>
-          <w:sz w:val="20"/>
-        </w:rPr>
-        <w:t xml:space="preserve"> installation and configuration</w:t>
-      </w:r>
-      <w:r>
-        <w:rPr>
-          <w:color w:val="0D0D0D" w:themeColor="text1" w:themeTint="F2"/>
-          <w:sz w:val="20"/>
-        </w:rPr>
-        <w:t>.</w:t>
-      </w:r>
-    </w:p>
-    <w:p>
-      <w:pPr>
-        <w:spacing w:after="0" w:line="240" w:lineRule="auto"/>
-        <w:jc w:val="both"/>
-        <w:rPr>
-          <w:color w:val="0D0D0D" w:themeColor="text1" w:themeTint="F2"/>
-          <w:sz w:val="20"/>
-        </w:rPr>
-      </w:pPr>
-    </w:p>
-    <w:p>
-      <w:pPr>
-        <w:spacing w:after="0" w:line="240" w:lineRule="auto"/>
-        <w:jc w:val="both"/>
-        <w:rPr>
-          <w:color w:val="0D0D0D" w:themeColor="text1" w:themeTint="F2"/>
-          <w:sz w:val="18"/>
-        </w:rPr>
-      </w:pPr>
-      <w:r>
-        <w:rPr>
-          <w:color w:val="0D0D0D" w:themeColor="text1" w:themeTint="F2"/>
-          <w:sz w:val="20"/>
-        </w:rPr>
-        <w:t>By following these practices, your Ansible playbooks and roles become easier to maintain, reuse, and scale across environments, making your automation workflows much more robust and organized</w:t>
-      </w:r>
-      <w:r>
-        <w:rPr>
-          <w:color w:val="0D0D0D" w:themeColor="text1" w:themeTint="F2"/>
-          <w:sz w:val="20"/>
-        </w:rPr>
-        <w:t>.</w:t>
-      </w:r>
-    </w:p>
-    <w:p>
-      <w:pPr>
-        <w:spacing w:after="0" w:line="240" w:lineRule="auto"/>
-        <w:jc w:val="both"/>
-        <w:rPr>
-          <w:color w:val="0D0D0D" w:themeColor="text1" w:themeTint="F2"/>
-          <w:sz w:val="20"/>
-        </w:rPr>
-      </w:pPr>
+      </w:pPr>
+      <w:r>
+        <w:rPr>
+          <w:rFonts w:cstheme="minorHAnsi"/>
+          <w:color w:val="0D0D0D" w:themeColor="text1" w:themeTint="F2"/>
+          <w:sz w:val="20"/>
+          <w:szCs w:val="20"/>
+        </w:rPr>
+        <w:t xml:space="preserve">The </w:t>
+      </w:r>
+      <w:r>
+        <w:rPr>
+          <w:rStyle w:val="HTMLCode"/>
+          <w:rFonts w:asciiTheme="minorHAnsi" w:eastAsiaTheme="minorHAnsi" w:hAnsiTheme="minorHAnsi" w:cstheme="minorHAnsi"/>
+          <w:b/>
+          <w:bCs/>
+          <w:color w:val="0D0D0D" w:themeColor="text1" w:themeTint="F2"/>
+        </w:rPr>
+        <w:t>when</w:t>
+      </w:r>
+      <w:r>
+        <w:rPr>
+          <w:rFonts w:cstheme="minorHAnsi"/>
+          <w:color w:val="0D0D0D" w:themeColor="text1" w:themeTint="F2"/>
+          <w:sz w:val="20"/>
+          <w:szCs w:val="20"/>
+        </w:rPr>
+        <w:t xml:space="preserve"> condition in Ansible allows tasks to be conditionally executed based on certain criteria, enhancing the playbook’s flexibility. With </w:t>
+      </w:r>
+      <w:r>
+        <w:rPr>
+          <w:rStyle w:val="HTMLCode"/>
+          <w:rFonts w:asciiTheme="minorHAnsi" w:eastAsiaTheme="minorHAnsi" w:hAnsiTheme="minorHAnsi" w:cstheme="minorHAnsi"/>
+          <w:color w:val="0D0D0D" w:themeColor="text1" w:themeTint="F2"/>
+        </w:rPr>
+        <w:t>when</w:t>
+      </w:r>
+      <w:r>
+        <w:rPr>
+          <w:rFonts w:cstheme="minorHAnsi"/>
+          <w:color w:val="0D0D0D" w:themeColor="text1" w:themeTint="F2"/>
+          <w:sz w:val="20"/>
+          <w:szCs w:val="20"/>
+        </w:rPr>
+        <w:t>, a task runs only if the specified condition is met, providing control over the flow of execution within a playbook.</w:t>
+      </w:r>
+    </w:p>
+    <w:p>
+      <w:pPr>
+        <w:spacing w:after="0" w:line="240" w:lineRule="auto"/>
+        <w:jc w:val="both"/>
+        <w:rPr>
+          <w:rFonts w:cstheme="minorHAnsi"/>
+          <w:color w:val="0D0D0D" w:themeColor="text1" w:themeTint="F2"/>
+          <w:sz w:val="20"/>
+          <w:szCs w:val="20"/>
+        </w:rPr>
+      </w:pPr>
+    </w:p>
+    <w:p>
+      <w:pPr>
+        <w:pStyle w:val="ListParagraph"/>
+        <w:numPr>
+          <w:ilvl w:val="0"/>
+          <w:numId w:val="1"/>
+        </w:numPr>
+        <w:spacing w:after="0" w:line="240" w:lineRule="auto"/>
+        <w:jc w:val="both"/>
+        <w:rPr>
+          <w:rFonts w:cstheme="minorHAnsi"/>
+          <w:b/>
+          <w:color w:val="0D0D0D" w:themeColor="text1" w:themeTint="F2"/>
+          <w:sz w:val="20"/>
+          <w:szCs w:val="20"/>
+        </w:rPr>
+      </w:pPr>
+      <w:r>
+        <w:rPr>
+          <w:rFonts w:cstheme="minorHAnsi"/>
+          <w:b/>
+          <w:color w:val="7030A0"/>
+          <w:sz w:val="20"/>
+          <w:szCs w:val="20"/>
+        </w:rPr>
+        <w:t xml:space="preserve">Example of </w:t>
+      </w:r>
+      <w:r>
+        <w:rPr>
+          <w:rFonts w:cstheme="minorHAnsi"/>
+          <w:b/>
+          <w:color w:val="E36C0A" w:themeColor="accent6" w:themeShade="BF"/>
+          <w:sz w:val="20"/>
+          <w:szCs w:val="20"/>
+        </w:rPr>
+        <w:t>“</w:t>
+      </w:r>
+      <w:r>
+        <w:rPr>
+          <w:rStyle w:val="HTMLCode"/>
+          <w:rFonts w:asciiTheme="minorHAnsi" w:eastAsiaTheme="minorHAnsi" w:hAnsiTheme="minorHAnsi" w:cstheme="minorHAnsi"/>
+          <w:b/>
+          <w:color w:val="E36C0A" w:themeColor="accent6" w:themeShade="BF"/>
+        </w:rPr>
+        <w:t>when</w:t>
+      </w:r>
+      <w:r>
+        <w:rPr>
+          <w:rStyle w:val="HTMLCode"/>
+          <w:rFonts w:asciiTheme="minorHAnsi" w:eastAsiaTheme="minorHAnsi" w:hAnsiTheme="minorHAnsi" w:cstheme="minorHAnsi"/>
+          <w:b/>
+          <w:color w:val="E36C0A" w:themeColor="accent6" w:themeShade="BF"/>
+        </w:rPr>
+        <w:t>”</w:t>
+      </w:r>
+      <w:r>
+        <w:rPr>
+          <w:rFonts w:cstheme="minorHAnsi"/>
+          <w:b/>
+          <w:color w:val="E36C0A" w:themeColor="accent6" w:themeShade="BF"/>
+          <w:sz w:val="20"/>
+          <w:szCs w:val="20"/>
+        </w:rPr>
+        <w:t xml:space="preserve"> </w:t>
+      </w:r>
+      <w:r>
+        <w:rPr>
+          <w:rFonts w:cstheme="minorHAnsi"/>
+          <w:b/>
+          <w:color w:val="7030A0"/>
+          <w:sz w:val="20"/>
+          <w:szCs w:val="20"/>
+        </w:rPr>
+        <w:t>Condition in Ansible</w:t>
+      </w:r>
+      <w:r>
+        <w:rPr>
+          <w:rFonts w:cstheme="minorHAnsi"/>
+          <w:b/>
+          <w:color w:val="7030A0"/>
+          <w:sz w:val="20"/>
+          <w:szCs w:val="20"/>
+        </w:rPr>
+        <w:t>:</w:t>
+      </w:r>
+    </w:p>
+    <w:p>
+      <w:pPr>
+        <w:pStyle w:val="ListParagraph"/>
+        <w:spacing w:after="0" w:line="240" w:lineRule="auto"/>
+        <w:jc w:val="both"/>
+        <w:rPr>
+          <w:rFonts w:cstheme="minorHAnsi"/>
+          <w:color w:val="0D0D0D" w:themeColor="text1" w:themeTint="F2"/>
+          <w:sz w:val="20"/>
+          <w:szCs w:val="18"/>
+        </w:rPr>
+      </w:pPr>
+      <w:r>
+        <w:rPr>
+          <w:rFonts w:cstheme="minorHAnsi"/>
+          <w:color w:val="0D0D0D" w:themeColor="text1" w:themeTint="F2"/>
+          <w:sz w:val="20"/>
+          <w:szCs w:val="18"/>
+        </w:rPr>
+        <w:t xml:space="preserve">Assume we want to install a specific package only if the server is running on Ubuntu. We could apply a </w:t>
+      </w:r>
+      <w:r>
+        <w:rPr>
+          <w:rFonts w:cstheme="minorHAnsi"/>
+          <w:b/>
+          <w:color w:val="E36C0A" w:themeColor="accent6" w:themeShade="BF"/>
+          <w:sz w:val="20"/>
+          <w:szCs w:val="18"/>
+        </w:rPr>
+        <w:t>“</w:t>
+      </w:r>
+      <w:r>
+        <w:rPr>
+          <w:rStyle w:val="HTMLCode"/>
+          <w:rFonts w:asciiTheme="minorHAnsi" w:eastAsiaTheme="minorHAnsi" w:hAnsiTheme="minorHAnsi" w:cstheme="minorHAnsi"/>
+          <w:b/>
+          <w:color w:val="E36C0A" w:themeColor="accent6" w:themeShade="BF"/>
+          <w:szCs w:val="18"/>
+        </w:rPr>
+        <w:t>when</w:t>
+      </w:r>
+      <w:r>
+        <w:rPr>
+          <w:rStyle w:val="HTMLCode"/>
+          <w:rFonts w:asciiTheme="minorHAnsi" w:eastAsiaTheme="minorHAnsi" w:hAnsiTheme="minorHAnsi" w:cstheme="minorHAnsi"/>
+          <w:b/>
+          <w:color w:val="E36C0A" w:themeColor="accent6" w:themeShade="BF"/>
+          <w:szCs w:val="18"/>
+        </w:rPr>
+        <w:t>”</w:t>
+      </w:r>
+      <w:r>
+        <w:rPr>
+          <w:rFonts w:cstheme="minorHAnsi"/>
+          <w:color w:val="E36C0A" w:themeColor="accent6" w:themeShade="BF"/>
+          <w:sz w:val="20"/>
+          <w:szCs w:val="18"/>
+        </w:rPr>
+        <w:t xml:space="preserve"> </w:t>
+      </w:r>
+      <w:r>
+        <w:rPr>
+          <w:rFonts w:cstheme="minorHAnsi"/>
+          <w:color w:val="0D0D0D" w:themeColor="text1" w:themeTint="F2"/>
+          <w:sz w:val="20"/>
+          <w:szCs w:val="18"/>
+        </w:rPr>
+        <w:t>condition to check the OS type:</w:t>
+      </w:r>
+    </w:p>
+    <w:p>
+      <w:pPr>
+        <w:pStyle w:val="ListParagraph"/>
+        <w:spacing w:after="0" w:line="240" w:lineRule="auto"/>
+        <w:jc w:val="both"/>
+        <w:rPr>
+          <w:rFonts w:cstheme="minorHAnsi"/>
+          <w:color w:val="0D0D0D" w:themeColor="text1" w:themeTint="F2"/>
+          <w:sz w:val="4"/>
+          <w:szCs w:val="18"/>
+        </w:rPr>
+      </w:pPr>
+    </w:p>
+    <w:p>
+      <w:pPr>
+        <w:pStyle w:val="ListParagraph"/>
+        <w:spacing w:after="0" w:line="240" w:lineRule="auto"/>
+        <w:jc w:val="both"/>
+        <w:rPr>
+          <w:rFonts w:cstheme="minorHAnsi"/>
+          <w:color w:val="0D0D0D" w:themeColor="text1" w:themeTint="F2"/>
+          <w:sz w:val="20"/>
+          <w:szCs w:val="18"/>
+        </w:rPr>
+      </w:pPr>
+      <w:r>
+        <w:rPr>
+          <w:rFonts w:cstheme="minorHAnsi"/>
+          <w:color w:val="0D0D0D" w:themeColor="text1" w:themeTint="F2"/>
+          <w:sz w:val="20"/>
+          <w:szCs w:val="18"/>
+        </w:rPr>
+        <w:drawing>
+          <wp:inline distT="0" distB="0" distL="0" distR="0" wp14:anchorId="056AC875" wp14:editId="3E697D22">
+            <wp:extent cx="4558420" cy="895126"/>
+            <wp:effectExtent l="0" t="0" r="0" b="635"/>
+            <wp:docPr id="18" name="Picture 18"/>
+            <wp:cNvGraphicFramePr>
+              <a:graphicFrameLocks xmlns:a="http://schemas.openxmlformats.org/drawingml/2006/main" noChangeAspect="1"/>
+            </wp:cNvGraphicFramePr>
+            <a:graphic xmlns:a="http://schemas.openxmlformats.org/drawingml/2006/main">
+              <a:graphicData uri="http://schemas.openxmlformats.org/drawingml/2006/picture">
+                <pic:pic xmlns:pic="http://schemas.openxmlformats.org/drawingml/2006/picture">
+                  <pic:nvPicPr>
+                    <pic:cNvPr id="0" name=""/>
+                    <pic:cNvPicPr/>
+                  </pic:nvPicPr>
+                  <pic:blipFill>
+                    <a:blip r:embed="rId26"/>
+                    <a:stretch>
+                      <a:fillRect/>
+                    </a:stretch>
+                  </pic:blipFill>
+                  <pic:spPr>
+                    <a:xfrm>
+                      <a:off x="0" y="0"/>
+                      <a:ext cx="4558420" cy="895126"/>
+                    </a:xfrm>
+                    <a:prstGeom prst="rect">
+                      <a:avLst/>
+                    </a:prstGeom>
+                  </pic:spPr>
+                </pic:pic>
+              </a:graphicData>
+            </a:graphic>
+          </wp:inline>
+        </w:drawing>
+      </w:r>
+    </w:p>
+    <w:p>
+      <w:pPr>
+        <w:spacing w:after="0" w:line="240" w:lineRule="auto"/>
+        <w:jc w:val="both"/>
+        <w:rPr>
+          <w:color w:val="0D0D0D" w:themeColor="text1" w:themeTint="F2"/>
+          <w:sz w:val="4"/>
+        </w:rPr>
+      </w:pPr>
+    </w:p>
+    <w:p>
+      <w:pPr>
+        <w:spacing w:after="0" w:line="240" w:lineRule="auto"/>
+        <w:ind w:left="720"/>
+        <w:jc w:val="both"/>
+        <w:rPr>
+          <w:rFonts w:cstheme="minorHAnsi"/>
+          <w:color w:val="0D0D0D" w:themeColor="text1" w:themeTint="F2"/>
+          <w:sz w:val="20"/>
+          <w:szCs w:val="20"/>
+        </w:rPr>
+      </w:pPr>
+      <w:r>
+        <w:rPr>
+          <w:rFonts w:cstheme="minorHAnsi"/>
+          <w:color w:val="0D0D0D" w:themeColor="text1" w:themeTint="F2"/>
+          <w:sz w:val="20"/>
+          <w:szCs w:val="20"/>
+        </w:rPr>
+        <w:t xml:space="preserve">In this example, the task will execute only if the </w:t>
+      </w:r>
+      <w:r>
+        <w:rPr>
+          <w:rStyle w:val="HTMLCode"/>
+          <w:rFonts w:asciiTheme="minorHAnsi" w:eastAsiaTheme="minorHAnsi" w:hAnsiTheme="minorHAnsi" w:cstheme="minorHAnsi"/>
+          <w:b/>
+          <w:color w:val="0D0D0D" w:themeColor="text1" w:themeTint="F2"/>
+        </w:rPr>
+        <w:t>ansible_os_family</w:t>
+      </w:r>
+      <w:r>
+        <w:rPr>
+          <w:rFonts w:cstheme="minorHAnsi"/>
+          <w:color w:val="0D0D0D" w:themeColor="text1" w:themeTint="F2"/>
+          <w:sz w:val="20"/>
+          <w:szCs w:val="20"/>
+        </w:rPr>
+        <w:t xml:space="preserve"> fact indicates that the target system is Debian-based (which includes Ubuntu). If the server is running a different OS, the task will be skipped.</w:t>
+      </w:r>
     </w:p>
     <w:p>
       <w:pPr>
@@ -9903,58 +10796,8 @@
         </w:rPr>
       </w:pPr>
     </w:p>
-    <w:p>
-      <w:pPr>
-        <w:spacing w:after="0" w:line="240" w:lineRule="auto"/>
-        <w:jc w:val="both"/>
-        <w:rPr>
-          <w:color w:val="0D0D0D" w:themeColor="text1" w:themeTint="F2"/>
-          <w:sz w:val="20"/>
-        </w:rPr>
-      </w:pPr>
-    </w:p>
-    <w:p>
-      <w:pPr>
-        <w:spacing w:after="0" w:line="240" w:lineRule="auto"/>
-        <w:jc w:val="both"/>
-        <w:rPr>
-          <w:color w:val="0D0D0D" w:themeColor="text1" w:themeTint="F2"/>
-          <w:sz w:val="20"/>
-        </w:rPr>
-      </w:pPr>
-    </w:p>
-    <w:p>
-      <w:pPr>
-        <w:spacing w:after="0" w:line="240" w:lineRule="auto"/>
-        <w:jc w:val="both"/>
-        <w:rPr>
-          <w:color w:val="0D0D0D" w:themeColor="text1" w:themeTint="F2"/>
-          <w:sz w:val="20"/>
-        </w:rPr>
-      </w:pPr>
-    </w:p>
-    <w:p>
-      <w:pPr>
-        <w:spacing w:after="0" w:line="240" w:lineRule="auto"/>
-        <w:jc w:val="both"/>
-        <w:rPr>
-          <w:color w:val="0D0D0D" w:themeColor="text1" w:themeTint="F2"/>
-          <w:sz w:val="20"/>
-        </w:rPr>
-      </w:pPr>
-    </w:p>
-    <w:p>
-      <w:pPr>
-        <w:spacing w:after="0" w:line="240" w:lineRule="auto"/>
-        <w:jc w:val="both"/>
-        <w:rPr>
-          <w:color w:val="0D0D0D" w:themeColor="text1" w:themeTint="F2"/>
-          <w:sz w:val="20"/>
-        </w:rPr>
-      </w:pPr>
-    </w:p>
     <w:sectPr>
-      <w:headerReference w:type="default" r:id="rId25"/>
+      <w:headerReference w:type="default" r:id="rId27"/>
       <w:pgSz w:w="12240" w:h="15840"/>
       <w:pgMar w:top="1440" w:right="1440" w:bottom="1440" w:left="1440" w:header="720" w:footer="720" w:gutter="0"/>
       <w:cols w:space="720"/>
@@ -10077,7 +10920,7 @@
         <v:path o:extrusionok="f" gradientshapeok="t" o:connecttype="rect"/>
         <o:lock v:ext="edit" aspectratio="t"/>
       </v:shapetype>
-      <v:shape id="_x0000_i1193" type="#_x0000_t75" style="width:11.4pt;height:11.4pt" o:bullet="t">
+      <v:shape id="_x0000_i1120" type="#_x0000_t75" style="width:11.4pt;height:11.4pt" o:bullet="t">
         <v:imagedata r:id="rId1" o:title="mso7A84"/>
       </v:shape>
     </w:pict>
@@ -11396,7 +12239,7 @@
   <w:abstractNum w:abstractNumId="12">
     <w:nsid w:val="2D9A2D79"/>
     <w:multiLevelType w:val="hybridMultilevel"/>
-    <w:tmpl w:val="B07031E8"/>
+    <w:tmpl w:val="DE9A7896"/>
     <w:lvl w:ilvl="0" w:tplc="04090007">
       <w:start w:val="1"/>
       <w:numFmt w:val="bullet"/>
@@ -12938,6 +13781,119 @@
     </w:lvl>
   </w:abstractNum>
   <w:abstractNum w:abstractNumId="26">
+    <w:nsid w:val="65897CF3"/>
+    <w:multiLevelType w:val="hybridMultilevel"/>
+    <w:tmpl w:val="A9163B72"/>
+    <w:lvl w:ilvl="0" w:tplc="04090001">
+      <w:start w:val="1"/>
+      <w:numFmt w:val="bullet"/>
+      <w:lvlText w:val=""/>
+      <w:lvlJc w:val="left"/>
+      <w:pPr>
+        <w:ind w:left="1440" w:hanging="360"/>
+      </w:pPr>
+      <w:rPr>
+        <w:rFonts w:ascii="Symbol" w:hAnsi="Symbol" w:hint="default"/>
+      </w:rPr>
+    </w:lvl>
+    <w:lvl w:ilvl="1" w:tplc="04090003" w:tentative="1">
+      <w:start w:val="1"/>
+      <w:numFmt w:val="bullet"/>
+      <w:lvlText w:val="o"/>
+      <w:lvlJc w:val="left"/>
+      <w:pPr>
+        <w:ind w:left="2160" w:hanging="360"/>
+      </w:pPr>
+      <w:rPr>
+        <w:rFonts w:ascii="Courier New" w:hAnsi="Courier New" w:cs="Courier New" w:hint="default"/>
+      </w:rPr>
+    </w:lvl>
+    <w:lvl w:ilvl="2" w:tplc="04090005" w:tentative="1">
+      <w:start w:val="1"/>
+      <w:numFmt w:val="bullet"/>
+      <w:lvlText w:val=""/>
+      <w:lvlJc w:val="left"/>
+      <w:pPr>
+        <w:ind w:left="2880" w:hanging="360"/>
+      </w:pPr>
+      <w:rPr>
+        <w:rFonts w:ascii="Wingdings" w:hAnsi="Wingdings" w:hint="default"/>
+      </w:rPr>
+    </w:lvl>
+    <w:lvl w:ilvl="3" w:tplc="04090001" w:tentative="1">
+      <w:start w:val="1"/>
+      <w:numFmt w:val="bullet"/>
+      <w:lvlText w:val=""/>
+      <w:lvlJc w:val="left"/>
+      <w:pPr>
+        <w:ind w:left="3600" w:hanging="360"/>
+      </w:pPr>
+      <w:rPr>
+        <w:rFonts w:ascii="Symbol" w:hAnsi="Symbol" w:hint="default"/>
+      </w:rPr>
+    </w:lvl>
+    <w:lvl w:ilvl="4" w:tplc="04090003" w:tentative="1">
+      <w:start w:val="1"/>
+      <w:numFmt w:val="bullet"/>
+      <w:lvlText w:val="o"/>
+      <w:lvlJc w:val="left"/>
+      <w:pPr>
+        <w:ind w:left="4320" w:hanging="360"/>
+      </w:pPr>
+      <w:rPr>
+        <w:rFonts w:ascii="Courier New" w:hAnsi="Courier New" w:cs="Courier New" w:hint="default"/>
+      </w:rPr>
+    </w:lvl>
+    <w:lvl w:ilvl="5" w:tplc="04090005" w:tentative="1">
+      <w:start w:val="1"/>
+      <w:numFmt w:val="bullet"/>
+      <w:lvlText w:val=""/>
+      <w:lvlJc w:val="left"/>
+      <w:pPr>
+        <w:ind w:left="5040" w:hanging="360"/>
+      </w:pPr>
+      <w:rPr>
+        <w:rFonts w:ascii="Wingdings" w:hAnsi="Wingdings" w:hint="default"/>
+      </w:rPr>
+    </w:lvl>
+    <w:lvl w:ilvl="6" w:tplc="04090001" w:tentative="1">
+      <w:start w:val="1"/>
+      <w:numFmt w:val="bullet"/>
+      <w:lvlText w:val=""/>
+      <w:lvlJc w:val="left"/>
+      <w:pPr>
+        <w:ind w:left="5760" w:hanging="360"/>
+      </w:pPr>
+      <w:rPr>
+        <w:rFonts w:ascii="Symbol" w:hAnsi="Symbol" w:hint="default"/>
+      </w:rPr>
+    </w:lvl>
+    <w:lvl w:ilvl="7" w:tplc="04090003" w:tentative="1">
+      <w:start w:val="1"/>
+      <w:numFmt w:val="bullet"/>
+      <w:lvlText w:val="o"/>
+      <w:lvlJc w:val="left"/>
+      <w:pPr>
+        <w:ind w:left="6480" w:hanging="360"/>
+      </w:pPr>
+      <w:rPr>
+        <w:rFonts w:ascii="Courier New" w:hAnsi="Courier New" w:cs="Courier New" w:hint="default"/>
+      </w:rPr>
+    </w:lvl>
+    <w:lvl w:ilvl="8" w:tplc="04090005" w:tentative="1">
+      <w:start w:val="1"/>
+      <w:numFmt w:val="bullet"/>
+      <w:lvlText w:val=""/>
+      <w:lvlJc w:val="left"/>
+      <w:pPr>
+        <w:ind w:left="7200" w:hanging="360"/>
+      </w:pPr>
+      <w:rPr>
+        <w:rFonts w:ascii="Wingdings" w:hAnsi="Wingdings" w:hint="default"/>
+      </w:rPr>
+    </w:lvl>
+  </w:abstractNum>
+  <w:abstractNum w:abstractNumId="27">
     <w:nsid w:val="67543D0E"/>
     <w:multiLevelType w:val="hybridMultilevel"/>
     <w:tmpl w:val="FC8641C2"/>
@@ -13050,7 +14006,7 @@
       </w:rPr>
     </w:lvl>
   </w:abstractNum>
-  <w:abstractNum w:abstractNumId="27">
+  <w:abstractNum w:abstractNumId="28">
     <w:nsid w:val="69B9206B"/>
     <w:multiLevelType w:val="hybridMultilevel"/>
     <w:tmpl w:val="C58C3E5E"/>
@@ -13163,7 +14119,7 @@
       </w:rPr>
     </w:lvl>
   </w:abstractNum>
-  <w:abstractNum w:abstractNumId="28">
+  <w:abstractNum w:abstractNumId="29">
     <w:nsid w:val="6FAA1313"/>
     <w:multiLevelType w:val="hybridMultilevel"/>
     <w:tmpl w:val="D17ADE08"/>
@@ -13255,7 +14211,7 @@
       </w:pPr>
     </w:lvl>
   </w:abstractNum>
-  <w:abstractNum w:abstractNumId="29">
+  <w:abstractNum w:abstractNumId="30">
     <w:nsid w:val="70FA72A8"/>
     <w:multiLevelType w:val="hybridMultilevel"/>
     <w:tmpl w:val="E60AD284"/>
@@ -13368,7 +14324,7 @@
       </w:rPr>
     </w:lvl>
   </w:abstractNum>
-  <w:abstractNum w:abstractNumId="30">
+  <w:abstractNum w:abstractNumId="31">
     <w:nsid w:val="71F63344"/>
     <w:multiLevelType w:val="hybridMultilevel"/>
     <w:tmpl w:val="45DEB2FE"/>
@@ -13482,7 +14438,7 @@
       </w:rPr>
     </w:lvl>
   </w:abstractNum>
-  <w:abstractNum w:abstractNumId="31">
+  <w:abstractNum w:abstractNumId="32">
     <w:nsid w:val="72EC155F"/>
     <w:multiLevelType w:val="hybridMultilevel"/>
     <w:tmpl w:val="02C6DB74"/>
@@ -13595,7 +14551,7 @@
       </w:rPr>
     </w:lvl>
   </w:abstractNum>
-  <w:abstractNum w:abstractNumId="32">
+  <w:abstractNum w:abstractNumId="33">
     <w:nsid w:val="7DF44E21"/>
     <w:multiLevelType w:val="hybridMultilevel"/>
     <w:tmpl w:val="4510C4BC"/>
@@ -13684,7 +14640,7 @@
       </w:pPr>
     </w:lvl>
   </w:abstractNum>
-  <w:abstractNum w:abstractNumId="33">
+  <w:abstractNum w:abstractNumId="34">
     <w:nsid w:val="7E9D16EE"/>
     <w:multiLevelType w:val="hybridMultilevel"/>
     <w:tmpl w:val="AB4AB838"/>
@@ -13834,19 +14790,19 @@
     <w:abstractNumId w:val="8"/>
   </w:num>
   <w:num w:numId="13">
-    <w:abstractNumId w:val="33"/>
+    <w:abstractNumId w:val="34"/>
   </w:num>
   <w:num w:numId="14">
     <w:abstractNumId w:val="14"/>
   </w:num>
   <w:num w:numId="15">
-    <w:abstractNumId w:val="31"/>
+    <w:abstractNumId w:val="32"/>
   </w:num>
   <w:num w:numId="16">
     <w:abstractNumId w:val="23"/>
   </w:num>
   <w:num w:numId="17">
-    <w:abstractNumId w:val="29"/>
+    <w:abstractNumId w:val="30"/>
   </w:num>
   <w:num w:numId="18">
     <w:abstractNumId w:val="6"/>
@@ -13861,10 +14817,10 @@
     <w:abstractNumId w:val="4"/>
   </w:num>
   <w:num w:numId="22">
-    <w:abstractNumId w:val="32"/>
+    <w:abstractNumId w:val="33"/>
   </w:num>
   <w:num w:numId="23">
-    <w:abstractNumId w:val="27"/>
+    <w:abstractNumId w:val="28"/>
   </w:num>
   <w:num w:numId="24">
     <w:abstractNumId w:val="19"/>
@@ -13873,10 +14829,10 @@
     <w:abstractNumId w:val="16"/>
   </w:num>
   <w:num w:numId="26">
-    <w:abstractNumId w:val="26"/>
+    <w:abstractNumId w:val="27"/>
   </w:num>
   <w:num w:numId="27">
-    <w:abstractNumId w:val="28"/>
+    <w:abstractNumId w:val="29"/>
   </w:num>
   <w:num w:numId="28">
     <w:abstractNumId w:val="22"/>
@@ -13894,10 +14850,13 @@
     <w:abstractNumId w:val="25"/>
   </w:num>
   <w:num w:numId="33">
-    <w:abstractNumId w:val="30"/>
+    <w:abstractNumId w:val="31"/>
   </w:num>
   <w:num w:numId="34">
     <w:abstractNumId w:val="3"/>
+  </w:num>
+  <w:num w:numId="35">
+    <w:abstractNumId w:val="26"/>
   </w:num>
 </w:numbering>
 </file>

</xml_diff>

<commit_message>
Learn: Ansible Vault &  Policy as Code
</commit_message>
<xml_diff>
--- a/7. Ansible/Ansible Documentation PART 1.docx
+++ b/7. Ansible/Ansible Documentation PART 1.docx
@@ -9871,15 +9871,7 @@
           <w:sz w:val="20"/>
           <w:szCs w:val="20"/>
         </w:rPr>
-        <w:t>Collections encapsulate Ansible content, enabling easier updates and managemen</w:t>
-      </w:r>
-      <w:r>
-        <w:rPr>
-          <w:color w:val="0D0D0D" w:themeColor="text1" w:themeTint="F2"/>
-          <w:sz w:val="20"/>
-          <w:szCs w:val="20"/>
-        </w:rPr>
-        <w:t>t.</w:t>
+        <w:t>Collections encapsulate Ansible content, enabling easier updates and management.</w:t>
       </w:r>
     </w:p>
     <w:p>
@@ -9954,23 +9946,7 @@
           <w:sz w:val="20"/>
           <w:szCs w:val="20"/>
         </w:rPr>
-        <w:t xml:space="preserve"> </w:t>
-      </w:r>
-      <w:r>
-        <w:rPr>
-          <w:color w:val="0D0D0D" w:themeColor="text1" w:themeTint="F2"/>
-          <w:sz w:val="20"/>
-          <w:szCs w:val="20"/>
-        </w:rPr>
-        <w:t>Collections improve scalability by grouping components and enabling version control over packages</w:t>
-      </w:r>
-      <w:r>
-        <w:rPr>
-          <w:color w:val="0D0D0D" w:themeColor="text1" w:themeTint="F2"/>
-          <w:sz w:val="20"/>
-          <w:szCs w:val="20"/>
-        </w:rPr>
-        <w:t>.</w:t>
+        <w:t xml:space="preserve"> Collections improve scalability by grouping components and enabling version control over packages.</w:t>
       </w:r>
     </w:p>
     <w:p>
@@ -10341,6 +10317,7 @@
       </w:pPr>
       <w:r>
         <w:rPr>
+          <w:noProof/>
           <w:color w:val="0D0D0D" w:themeColor="text1" w:themeTint="F2"/>
           <w:sz w:val="16"/>
         </w:rPr>
@@ -10562,17 +10539,7 @@
           <w:sz w:val="20"/>
           <w:szCs w:val="20"/>
         </w:rPr>
-        <w:t>Condition in Ansible</w:t>
-      </w:r>
-      <w:r>
-        <w:rPr>
-          <w:rFonts w:cstheme="minorHAnsi"/>
-          <w:b/>
-          <w:color w:val="7030A0"/>
-          <w:sz w:val="20"/>
-          <w:szCs w:val="20"/>
-        </w:rPr>
-        <w:t>:</w:t>
+        <w:t>Condition in Ansible:</w:t>
       </w:r>
     </w:p>
     <w:p>
@@ -10673,6 +10640,7 @@
       <w:r>
         <w:rPr>
           <w:rFonts w:cstheme="minorHAnsi"/>
+          <w:noProof/>
           <w:color w:val="0D0D0D" w:themeColor="text1" w:themeTint="F2"/>
           <w:sz w:val="20"/>
           <w:szCs w:val="18"/>
@@ -10761,18 +10729,941 @@
           <w:sz w:val="20"/>
           <w:szCs w:val="20"/>
         </w:rPr>
-        <w:t xml:space="preserve"> fact indicates that the target system is Debian-based (which includes Ubuntu). If the server is running a different OS, the task will be skipped.</w:t>
-      </w:r>
-    </w:p>
-    <w:p>
-      <w:pPr>
-        <w:spacing w:after="0" w:line="240" w:lineRule="auto"/>
-        <w:jc w:val="both"/>
-        <w:rPr>
-          <w:color w:val="0D0D0D" w:themeColor="text1" w:themeTint="F2"/>
-          <w:sz w:val="20"/>
-        </w:rPr>
-      </w:pPr>
+        <w:t xml:space="preserve"> fact indicates that the target system is Debian-based (which includes </w:t>
+      </w:r>
+      <w:r>
+        <w:rPr>
+          <w:rFonts w:cstheme="minorHAnsi"/>
+          <w:b/>
+          <w:color w:val="0D0D0D" w:themeColor="text1" w:themeTint="F2"/>
+          <w:sz w:val="20"/>
+          <w:szCs w:val="20"/>
+        </w:rPr>
+        <w:t>Ubuntu</w:t>
+      </w:r>
+      <w:r>
+        <w:rPr>
+          <w:rFonts w:cstheme="minorHAnsi"/>
+          <w:color w:val="0D0D0D" w:themeColor="text1" w:themeTint="F2"/>
+          <w:sz w:val="20"/>
+          <w:szCs w:val="20"/>
+        </w:rPr>
+        <w:t>). If the server is running a different OS, the task will be skipped.</w:t>
+      </w:r>
+    </w:p>
+    <w:p>
+      <w:pPr>
+        <w:spacing w:after="0" w:line="240" w:lineRule="auto"/>
+        <w:jc w:val="both"/>
+        <w:rPr>
+          <w:color w:val="0D0D0D" w:themeColor="text1" w:themeTint="F2"/>
+          <w:sz w:val="20"/>
+        </w:rPr>
+      </w:pPr>
+    </w:p>
+    <w:p>
+      <w:pPr>
+        <w:spacing w:after="0" w:line="240" w:lineRule="auto"/>
+        <w:jc w:val="both"/>
+        <w:rPr>
+          <w:color w:val="0D0D0D" w:themeColor="text1" w:themeTint="F2"/>
+          <w:sz w:val="20"/>
+        </w:rPr>
+      </w:pPr>
+    </w:p>
+    <w:p>
+      <w:pPr>
+        <w:spacing w:after="0" w:line="240" w:lineRule="auto"/>
+        <w:jc w:val="both"/>
+        <w:rPr>
+          <w:color w:val="0D0D0D" w:themeColor="text1" w:themeTint="F2"/>
+          <w:sz w:val="20"/>
+        </w:rPr>
+      </w:pPr>
+    </w:p>
+    <w:p>
+      <w:pPr>
+        <w:spacing w:after="0" w:line="240" w:lineRule="auto"/>
+        <w:jc w:val="both"/>
+        <w:rPr>
+          <w:b/>
+          <w:color w:val="800000"/>
+          <w:sz w:val="20"/>
+        </w:rPr>
+      </w:pPr>
+      <w:r>
+        <w:rPr>
+          <w:b/>
+          <w:color w:val="800000"/>
+          <w:sz w:val="20"/>
+        </w:rPr>
+        <w:t>Policy as Code:</w:t>
+      </w:r>
+    </w:p>
+    <w:p>
+      <w:pPr>
+        <w:spacing w:after="0" w:line="240" w:lineRule="auto"/>
+        <w:jc w:val="both"/>
+        <w:rPr>
+          <w:color w:val="0D0D0D" w:themeColor="text1" w:themeTint="F2"/>
+          <w:sz w:val="18"/>
+        </w:rPr>
+      </w:pPr>
+      <w:r>
+        <w:rPr>
+          <w:rStyle w:val="Strong"/>
+          <w:color w:val="0D0D0D" w:themeColor="text1" w:themeTint="F2"/>
+          <w:sz w:val="20"/>
+        </w:rPr>
+        <w:t>Policy as Code</w:t>
+      </w:r>
+      <w:r>
+        <w:rPr>
+          <w:color w:val="0D0D0D" w:themeColor="text1" w:themeTint="F2"/>
+          <w:sz w:val="20"/>
+        </w:rPr>
+        <w:t xml:space="preserve"> is a practice where organizational rules, compliance policies, and governance requirements are defined in code. This allows policies to be version-controlled, automated, and consistently applied across environments. Using code to enforce policies provides consistency, efficiency, and flexibility in managing configurations, security, and compliance checks across infrastructure</w:t>
+      </w:r>
+      <w:r>
+        <w:rPr>
+          <w:color w:val="0D0D0D" w:themeColor="text1" w:themeTint="F2"/>
+          <w:sz w:val="20"/>
+        </w:rPr>
+        <w:t>.</w:t>
+      </w:r>
+    </w:p>
+    <w:p>
+      <w:pPr>
+        <w:spacing w:after="0" w:line="240" w:lineRule="auto"/>
+        <w:jc w:val="both"/>
+        <w:rPr>
+          <w:color w:val="0D0D0D" w:themeColor="text1" w:themeTint="F2"/>
+          <w:sz w:val="10"/>
+        </w:rPr>
+      </w:pPr>
+    </w:p>
+    <w:p>
+      <w:pPr>
+        <w:spacing w:after="0" w:line="240" w:lineRule="auto"/>
+        <w:jc w:val="both"/>
+        <w:rPr>
+          <w:color w:val="0D0D0D" w:themeColor="text1" w:themeTint="F2"/>
+          <w:sz w:val="18"/>
+        </w:rPr>
+      </w:pPr>
+      <w:r>
+        <w:rPr>
+          <w:color w:val="0D0D0D" w:themeColor="text1" w:themeTint="F2"/>
+          <w:sz w:val="20"/>
+        </w:rPr>
+        <w:t xml:space="preserve">In infrastructure and configuration management, </w:t>
+      </w:r>
+      <w:r>
+        <w:rPr>
+          <w:b/>
+          <w:color w:val="0D0D0D" w:themeColor="text1" w:themeTint="F2"/>
+          <w:sz w:val="20"/>
+        </w:rPr>
+        <w:t>Policy as Code</w:t>
+      </w:r>
+      <w:r>
+        <w:rPr>
+          <w:color w:val="0D0D0D" w:themeColor="text1" w:themeTint="F2"/>
+          <w:sz w:val="20"/>
+        </w:rPr>
+        <w:t xml:space="preserve"> helps organizations ensure that all resources meet defined security, operational, and governance standards. For example, a policy can enforce that only specific ports are open on a firewall or that particular configurations are present in server setups.</w:t>
+      </w:r>
+    </w:p>
+    <w:p>
+      <w:pPr>
+        <w:spacing w:after="0" w:line="240" w:lineRule="auto"/>
+        <w:jc w:val="both"/>
+        <w:rPr>
+          <w:color w:val="0D0D0D" w:themeColor="text1" w:themeTint="F2"/>
+          <w:sz w:val="20"/>
+        </w:rPr>
+      </w:pPr>
+    </w:p>
+    <w:p>
+      <w:pPr>
+        <w:pStyle w:val="ListParagraph"/>
+        <w:numPr>
+          <w:ilvl w:val="0"/>
+          <w:numId w:val="1"/>
+        </w:numPr>
+        <w:spacing w:after="0" w:line="240" w:lineRule="auto"/>
+        <w:jc w:val="both"/>
+        <w:rPr>
+          <w:color w:val="0D0D0D" w:themeColor="text1" w:themeTint="F2"/>
+          <w:sz w:val="20"/>
+        </w:rPr>
+      </w:pPr>
+      <w:r>
+        <w:rPr>
+          <w:b/>
+          <w:color w:val="7030A0"/>
+          <w:sz w:val="20"/>
+        </w:rPr>
+        <w:t>Why Policy as Code Required in Ansible:</w:t>
+      </w:r>
+    </w:p>
+    <w:p>
+      <w:pPr>
+        <w:pStyle w:val="ListParagraph"/>
+        <w:spacing w:after="0" w:line="240" w:lineRule="auto"/>
+        <w:jc w:val="both"/>
+        <w:rPr>
+          <w:color w:val="0D0D0D" w:themeColor="text1" w:themeTint="F2"/>
+          <w:sz w:val="4"/>
+        </w:rPr>
+      </w:pPr>
+    </w:p>
+    <w:p>
+      <w:pPr>
+        <w:pStyle w:val="ListParagraph"/>
+        <w:numPr>
+          <w:ilvl w:val="0"/>
+          <w:numId w:val="36"/>
+        </w:numPr>
+        <w:spacing w:after="0" w:line="240" w:lineRule="auto"/>
+        <w:jc w:val="both"/>
+        <w:rPr>
+          <w:color w:val="0D0D0D" w:themeColor="text1" w:themeTint="F2"/>
+          <w:sz w:val="18"/>
+        </w:rPr>
+      </w:pPr>
+      <w:r>
+        <w:rPr>
+          <w:rStyle w:val="Strong"/>
+          <w:color w:val="0070C0"/>
+          <w:sz w:val="20"/>
+        </w:rPr>
+        <w:t>Automate Compliance</w:t>
+      </w:r>
+      <w:r>
+        <w:rPr>
+          <w:color w:val="0070C0"/>
+          <w:sz w:val="20"/>
+        </w:rPr>
+        <w:t xml:space="preserve">: </w:t>
+      </w:r>
+      <w:r>
+        <w:rPr>
+          <w:color w:val="0D0D0D" w:themeColor="text1" w:themeTint="F2"/>
+          <w:sz w:val="20"/>
+        </w:rPr>
+        <w:t>By integrating policies directly into playbooks, configurations are compliant by default</w:t>
+      </w:r>
+      <w:r>
+        <w:rPr>
+          <w:color w:val="0D0D0D" w:themeColor="text1" w:themeTint="F2"/>
+          <w:sz w:val="20"/>
+        </w:rPr>
+        <w:t>.</w:t>
+      </w:r>
+    </w:p>
+    <w:p>
+      <w:pPr>
+        <w:pStyle w:val="ListParagraph"/>
+        <w:spacing w:after="0" w:line="240" w:lineRule="auto"/>
+        <w:ind w:left="1440"/>
+        <w:jc w:val="both"/>
+        <w:rPr>
+          <w:color w:val="0D0D0D" w:themeColor="text1" w:themeTint="F2"/>
+          <w:sz w:val="4"/>
+        </w:rPr>
+      </w:pPr>
+    </w:p>
+    <w:p>
+      <w:pPr>
+        <w:pStyle w:val="ListParagraph"/>
+        <w:numPr>
+          <w:ilvl w:val="0"/>
+          <w:numId w:val="36"/>
+        </w:numPr>
+        <w:spacing w:after="0" w:line="240" w:lineRule="auto"/>
+        <w:jc w:val="both"/>
+        <w:rPr>
+          <w:color w:val="0D0D0D" w:themeColor="text1" w:themeTint="F2"/>
+          <w:sz w:val="16"/>
+        </w:rPr>
+      </w:pPr>
+      <w:r>
+        <w:rPr>
+          <w:rStyle w:val="Strong"/>
+          <w:color w:val="0070C0"/>
+          <w:sz w:val="20"/>
+        </w:rPr>
+        <w:t>Enforce Standards</w:t>
+      </w:r>
+      <w:r>
+        <w:rPr>
+          <w:color w:val="0070C0"/>
+          <w:sz w:val="20"/>
+        </w:rPr>
+        <w:t xml:space="preserve">: </w:t>
+      </w:r>
+      <w:r>
+        <w:rPr>
+          <w:color w:val="0D0D0D" w:themeColor="text1" w:themeTint="F2"/>
+          <w:sz w:val="20"/>
+        </w:rPr>
+        <w:t>Ensures consistency across configurations, reducing errors and drift</w:t>
+      </w:r>
+      <w:r>
+        <w:rPr>
+          <w:color w:val="0D0D0D" w:themeColor="text1" w:themeTint="F2"/>
+          <w:sz w:val="20"/>
+        </w:rPr>
+        <w:t>.</w:t>
+      </w:r>
+    </w:p>
+    <w:p>
+      <w:pPr>
+        <w:spacing w:after="0" w:line="240" w:lineRule="auto"/>
+        <w:jc w:val="both"/>
+        <w:rPr>
+          <w:color w:val="0D0D0D" w:themeColor="text1" w:themeTint="F2"/>
+          <w:sz w:val="4"/>
+        </w:rPr>
+      </w:pPr>
+    </w:p>
+    <w:p>
+      <w:pPr>
+        <w:pStyle w:val="ListParagraph"/>
+        <w:numPr>
+          <w:ilvl w:val="0"/>
+          <w:numId w:val="36"/>
+        </w:numPr>
+        <w:spacing w:after="0" w:line="240" w:lineRule="auto"/>
+        <w:jc w:val="both"/>
+        <w:rPr>
+          <w:color w:val="0D0D0D" w:themeColor="text1" w:themeTint="F2"/>
+          <w:sz w:val="16"/>
+        </w:rPr>
+      </w:pPr>
+      <w:r>
+        <w:rPr>
+          <w:rStyle w:val="Strong"/>
+          <w:color w:val="0070C0"/>
+          <w:sz w:val="20"/>
+        </w:rPr>
+        <w:t>Simplify Audits</w:t>
+      </w:r>
+      <w:r>
+        <w:rPr>
+          <w:color w:val="0070C0"/>
+          <w:sz w:val="20"/>
+        </w:rPr>
+        <w:t xml:space="preserve">: </w:t>
+      </w:r>
+      <w:r>
+        <w:rPr>
+          <w:color w:val="0D0D0D" w:themeColor="text1" w:themeTint="F2"/>
+          <w:sz w:val="20"/>
+        </w:rPr>
+        <w:t>Policies can be automatically validated, making auditing much easier</w:t>
+      </w:r>
+      <w:r>
+        <w:rPr>
+          <w:color w:val="0D0D0D" w:themeColor="text1" w:themeTint="F2"/>
+          <w:sz w:val="20"/>
+        </w:rPr>
+        <w:t>.</w:t>
+      </w:r>
+    </w:p>
+    <w:p>
+      <w:pPr>
+        <w:spacing w:after="0" w:line="240" w:lineRule="auto"/>
+        <w:jc w:val="both"/>
+        <w:rPr>
+          <w:color w:val="0D0D0D" w:themeColor="text1" w:themeTint="F2"/>
+          <w:sz w:val="4"/>
+        </w:rPr>
+      </w:pPr>
+    </w:p>
+    <w:p>
+      <w:pPr>
+        <w:pStyle w:val="ListParagraph"/>
+        <w:numPr>
+          <w:ilvl w:val="0"/>
+          <w:numId w:val="36"/>
+        </w:numPr>
+        <w:spacing w:after="0" w:line="240" w:lineRule="auto"/>
+        <w:jc w:val="both"/>
+        <w:rPr>
+          <w:color w:val="0D0D0D" w:themeColor="text1" w:themeTint="F2"/>
+          <w:sz w:val="16"/>
+        </w:rPr>
+      </w:pPr>
+      <w:r>
+        <w:rPr>
+          <w:rStyle w:val="Strong"/>
+          <w:color w:val="0070C0"/>
+          <w:sz w:val="20"/>
+        </w:rPr>
+        <w:t>Version Control</w:t>
+      </w:r>
+      <w:r>
+        <w:rPr>
+          <w:color w:val="0070C0"/>
+          <w:sz w:val="20"/>
+        </w:rPr>
+        <w:t xml:space="preserve">: </w:t>
+      </w:r>
+      <w:r>
+        <w:rPr>
+          <w:color w:val="0D0D0D" w:themeColor="text1" w:themeTint="F2"/>
+          <w:sz w:val="20"/>
+        </w:rPr>
+        <w:t>Policies written in code can be stored in version-controlled repositories (e.g., Git), allowing for better tracking and control over policy changes</w:t>
+      </w:r>
+      <w:r>
+        <w:rPr>
+          <w:color w:val="0D0D0D" w:themeColor="text1" w:themeTint="F2"/>
+          <w:sz w:val="20"/>
+        </w:rPr>
+        <w:t>.</w:t>
+      </w:r>
+    </w:p>
+    <w:p>
+      <w:pPr>
+        <w:spacing w:after="0" w:line="240" w:lineRule="auto"/>
+        <w:jc w:val="both"/>
+        <w:rPr>
+          <w:color w:val="0D0D0D" w:themeColor="text1" w:themeTint="F2"/>
+          <w:sz w:val="4"/>
+        </w:rPr>
+      </w:pPr>
+    </w:p>
+    <w:p>
+      <w:pPr>
+        <w:pStyle w:val="ListParagraph"/>
+        <w:numPr>
+          <w:ilvl w:val="0"/>
+          <w:numId w:val="36"/>
+        </w:numPr>
+        <w:spacing w:after="0" w:line="240" w:lineRule="auto"/>
+        <w:jc w:val="both"/>
+        <w:rPr>
+          <w:color w:val="0D0D0D" w:themeColor="text1" w:themeTint="F2"/>
+          <w:sz w:val="16"/>
+        </w:rPr>
+      </w:pPr>
+      <w:r>
+        <w:rPr>
+          <w:rStyle w:val="Strong"/>
+          <w:color w:val="0070C0"/>
+          <w:sz w:val="20"/>
+        </w:rPr>
+        <w:t>Integration with CI/CD Pipelines</w:t>
+      </w:r>
+      <w:r>
+        <w:rPr>
+          <w:color w:val="0070C0"/>
+          <w:sz w:val="20"/>
+        </w:rPr>
+        <w:t>:</w:t>
+      </w:r>
+      <w:r>
+        <w:rPr>
+          <w:color w:val="0D0D0D" w:themeColor="text1" w:themeTint="F2"/>
+          <w:sz w:val="20"/>
+        </w:rPr>
+        <w:t xml:space="preserve"> Policies as Code can be included in </w:t>
+      </w:r>
+      <w:r>
+        <w:rPr>
+          <w:b/>
+          <w:color w:val="0D0D0D" w:themeColor="text1" w:themeTint="F2"/>
+          <w:sz w:val="20"/>
+        </w:rPr>
+        <w:t>CI/CD</w:t>
+      </w:r>
+      <w:r>
+        <w:rPr>
+          <w:color w:val="0D0D0D" w:themeColor="text1" w:themeTint="F2"/>
+          <w:sz w:val="20"/>
+        </w:rPr>
+        <w:t xml:space="preserve"> pipelines to validate configurations as they are applied, catching issues early.</w:t>
+      </w:r>
+    </w:p>
+    <w:p>
+      <w:pPr>
+        <w:pStyle w:val="ListParagraph"/>
+        <w:spacing w:after="0" w:line="240" w:lineRule="auto"/>
+        <w:jc w:val="both"/>
+        <w:rPr>
+          <w:color w:val="0D0D0D" w:themeColor="text1" w:themeTint="F2"/>
+          <w:sz w:val="20"/>
+        </w:rPr>
+      </w:pPr>
+    </w:p>
+    <w:p>
+      <w:pPr>
+        <w:pStyle w:val="ListParagraph"/>
+        <w:numPr>
+          <w:ilvl w:val="0"/>
+          <w:numId w:val="1"/>
+        </w:numPr>
+        <w:spacing w:after="0" w:line="240" w:lineRule="auto"/>
+        <w:jc w:val="both"/>
+        <w:rPr>
+          <w:color w:val="0D0D0D" w:themeColor="text1" w:themeTint="F2"/>
+          <w:sz w:val="20"/>
+        </w:rPr>
+      </w:pPr>
+      <w:r>
+        <w:rPr>
+          <w:b/>
+          <w:color w:val="7030A0"/>
+          <w:sz w:val="20"/>
+        </w:rPr>
+        <w:t>Implement Policy as Code in Ansible:</w:t>
+      </w:r>
+    </w:p>
+    <w:p>
+      <w:pPr>
+        <w:pStyle w:val="ListParagraph"/>
+        <w:spacing w:after="0" w:line="240" w:lineRule="auto"/>
+        <w:jc w:val="both"/>
+        <w:rPr>
+          <w:color w:val="0D0D0D" w:themeColor="text1" w:themeTint="F2"/>
+          <w:sz w:val="20"/>
+        </w:rPr>
+      </w:pPr>
+      <w:r>
+        <w:rPr>
+          <w:color w:val="0D0D0D" w:themeColor="text1" w:themeTint="F2"/>
+          <w:sz w:val="20"/>
+        </w:rPr>
+        <w:t>Policies in Ansible are usually implemented through custom playbooks or roles that enforce compliance checks. These checks can be executed in a pipeline, on-demand, or as part of a larger configuration workflow</w:t>
+      </w:r>
+      <w:r>
+        <w:rPr>
+          <w:color w:val="0D0D0D" w:themeColor="text1" w:themeTint="F2"/>
+          <w:sz w:val="20"/>
+        </w:rPr>
+        <w:t>.</w:t>
+      </w:r>
+    </w:p>
+    <w:p>
+      <w:pPr>
+        <w:pStyle w:val="ListParagraph"/>
+        <w:spacing w:after="0" w:line="240" w:lineRule="auto"/>
+        <w:jc w:val="both"/>
+        <w:rPr>
+          <w:color w:val="0D0D0D" w:themeColor="text1" w:themeTint="F2"/>
+          <w:sz w:val="10"/>
+        </w:rPr>
+      </w:pPr>
+    </w:p>
+    <w:p>
+      <w:pPr>
+        <w:pStyle w:val="ListParagraph"/>
+        <w:numPr>
+          <w:ilvl w:val="0"/>
+          <w:numId w:val="30"/>
+        </w:numPr>
+        <w:spacing w:after="0" w:line="240" w:lineRule="auto"/>
+        <w:jc w:val="both"/>
+        <w:rPr>
+          <w:color w:val="0D0D0D" w:themeColor="text1" w:themeTint="F2"/>
+          <w:sz w:val="18"/>
+        </w:rPr>
+      </w:pPr>
+      <w:r>
+        <w:rPr>
+          <w:b/>
+          <w:color w:val="0070C0"/>
+          <w:sz w:val="20"/>
+        </w:rPr>
+        <w:t>Example of Policy as Code in Ansible:</w:t>
+      </w:r>
+    </w:p>
+    <w:p>
+      <w:pPr>
+        <w:pStyle w:val="ListParagraph"/>
+        <w:spacing w:after="0" w:line="240" w:lineRule="auto"/>
+        <w:ind w:left="1440"/>
+        <w:jc w:val="both"/>
+        <w:rPr>
+          <w:color w:val="0D0D0D" w:themeColor="text1" w:themeTint="F2"/>
+          <w:sz w:val="20"/>
+        </w:rPr>
+      </w:pPr>
+      <w:r>
+        <w:rPr>
+          <w:color w:val="0D0D0D" w:themeColor="text1" w:themeTint="F2"/>
+          <w:sz w:val="20"/>
+        </w:rPr>
+        <w:t>Consider a scenario where an organization has a policy requiring:</w:t>
+      </w:r>
+    </w:p>
+    <w:p>
+      <w:pPr>
+        <w:pStyle w:val="ListParagraph"/>
+        <w:spacing w:after="0" w:line="240" w:lineRule="auto"/>
+        <w:ind w:left="1440"/>
+        <w:jc w:val="both"/>
+        <w:rPr>
+          <w:color w:val="0D0D0D" w:themeColor="text1" w:themeTint="F2"/>
+          <w:sz w:val="4"/>
+        </w:rPr>
+      </w:pPr>
+    </w:p>
+    <w:p>
+      <w:pPr>
+        <w:pStyle w:val="ListParagraph"/>
+        <w:numPr>
+          <w:ilvl w:val="0"/>
+          <w:numId w:val="37"/>
+        </w:numPr>
+        <w:spacing w:after="0" w:line="240" w:lineRule="auto"/>
+        <w:jc w:val="both"/>
+        <w:rPr>
+          <w:color w:val="0D0D0D" w:themeColor="text1" w:themeTint="F2"/>
+          <w:sz w:val="18"/>
+        </w:rPr>
+      </w:pPr>
+      <w:r>
+        <w:rPr>
+          <w:color w:val="0D0D0D" w:themeColor="text1" w:themeTint="F2"/>
+          <w:sz w:val="20"/>
+        </w:rPr>
+        <w:t>Only specific users are allowed on servers.</w:t>
+      </w:r>
+    </w:p>
+    <w:p>
+      <w:pPr>
+        <w:pStyle w:val="ListParagraph"/>
+        <w:numPr>
+          <w:ilvl w:val="0"/>
+          <w:numId w:val="37"/>
+        </w:numPr>
+        <w:spacing w:after="0" w:line="240" w:lineRule="auto"/>
+        <w:jc w:val="both"/>
+        <w:rPr>
+          <w:color w:val="0D0D0D" w:themeColor="text1" w:themeTint="F2"/>
+          <w:sz w:val="18"/>
+        </w:rPr>
+      </w:pPr>
+      <w:r>
+        <w:rPr>
+          <w:color w:val="0D0D0D" w:themeColor="text1" w:themeTint="F2"/>
+          <w:sz w:val="20"/>
+        </w:rPr>
+        <w:t>Password authentication is disabled for SSH.</w:t>
+      </w:r>
+    </w:p>
+    <w:p>
+      <w:pPr>
+        <w:pStyle w:val="ListParagraph"/>
+        <w:numPr>
+          <w:ilvl w:val="0"/>
+          <w:numId w:val="37"/>
+        </w:numPr>
+        <w:spacing w:after="0" w:line="240" w:lineRule="auto"/>
+        <w:jc w:val="both"/>
+        <w:rPr>
+          <w:color w:val="0D0D0D" w:themeColor="text1" w:themeTint="F2"/>
+          <w:sz w:val="18"/>
+        </w:rPr>
+      </w:pPr>
+      <w:r>
+        <w:rPr>
+          <w:color w:val="0D0D0D" w:themeColor="text1" w:themeTint="F2"/>
+          <w:sz w:val="20"/>
+        </w:rPr>
+        <w:t>Certain ports must be closed to enhance security.</w:t>
+      </w:r>
+    </w:p>
+    <w:p>
+      <w:pPr>
+        <w:spacing w:after="0" w:line="240" w:lineRule="auto"/>
+        <w:ind w:left="720"/>
+        <w:jc w:val="both"/>
+        <w:rPr>
+          <w:color w:val="0D0D0D" w:themeColor="text1" w:themeTint="F2"/>
+          <w:sz w:val="20"/>
+        </w:rPr>
+      </w:pPr>
+    </w:p>
+    <w:p>
+      <w:pPr>
+        <w:pStyle w:val="ListParagraph"/>
+        <w:numPr>
+          <w:ilvl w:val="0"/>
+          <w:numId w:val="1"/>
+        </w:numPr>
+        <w:spacing w:after="0" w:line="240" w:lineRule="auto"/>
+        <w:jc w:val="both"/>
+        <w:rPr>
+          <w:color w:val="0D0D0D" w:themeColor="text1" w:themeTint="F2"/>
+          <w:sz w:val="20"/>
+        </w:rPr>
+      </w:pPr>
+      <w:r>
+        <w:rPr>
+          <w:b/>
+          <w:color w:val="7030A0"/>
+          <w:sz w:val="20"/>
+        </w:rPr>
+        <w:t>Example of Policy as Code in a CI/CD Pipeline:</w:t>
+      </w:r>
+    </w:p>
+    <w:p>
+      <w:pPr>
+        <w:pStyle w:val="ListParagraph"/>
+        <w:spacing w:after="0" w:line="240" w:lineRule="auto"/>
+        <w:jc w:val="both"/>
+        <w:rPr>
+          <w:color w:val="0D0D0D" w:themeColor="text1" w:themeTint="F2"/>
+          <w:sz w:val="20"/>
+        </w:rPr>
+      </w:pPr>
+      <w:r>
+        <w:rPr>
+          <w:color w:val="0D0D0D" w:themeColor="text1" w:themeTint="F2"/>
+          <w:sz w:val="20"/>
+        </w:rPr>
+        <w:t xml:space="preserve">To integrate this into a </w:t>
+      </w:r>
+      <w:r>
+        <w:rPr>
+          <w:b/>
+          <w:color w:val="0D0D0D" w:themeColor="text1" w:themeTint="F2"/>
+          <w:sz w:val="20"/>
+        </w:rPr>
+        <w:t>CI/CD</w:t>
+      </w:r>
+      <w:r>
+        <w:rPr>
+          <w:color w:val="0D0D0D" w:themeColor="text1" w:themeTint="F2"/>
+          <w:sz w:val="20"/>
+        </w:rPr>
+        <w:t xml:space="preserve"> pipeline, the above playbook could be included in a Jenkins or GitHub Actions pipeline where it is executed to validate configurations before deployments are applied. For instance:</w:t>
+      </w:r>
+    </w:p>
+    <w:p>
+      <w:pPr>
+        <w:pStyle w:val="ListParagraph"/>
+        <w:spacing w:after="0" w:line="240" w:lineRule="auto"/>
+        <w:jc w:val="both"/>
+        <w:rPr>
+          <w:color w:val="0D0D0D" w:themeColor="text1" w:themeTint="F2"/>
+          <w:sz w:val="10"/>
+        </w:rPr>
+      </w:pPr>
+    </w:p>
+    <w:p>
+      <w:pPr>
+        <w:pStyle w:val="ListParagraph"/>
+        <w:numPr>
+          <w:ilvl w:val="0"/>
+          <w:numId w:val="38"/>
+        </w:numPr>
+        <w:spacing w:after="0" w:line="240" w:lineRule="auto"/>
+        <w:jc w:val="both"/>
+        <w:rPr>
+          <w:rFonts w:cstheme="minorHAnsi"/>
+          <w:color w:val="0D0D0D" w:themeColor="text1" w:themeTint="F2"/>
+          <w:sz w:val="20"/>
+          <w:szCs w:val="20"/>
+        </w:rPr>
+      </w:pPr>
+      <w:r>
+        <w:rPr>
+          <w:rStyle w:val="Strong"/>
+          <w:rFonts w:cstheme="minorHAnsi"/>
+          <w:color w:val="0070C0"/>
+          <w:sz w:val="20"/>
+          <w:szCs w:val="20"/>
+        </w:rPr>
+        <w:t>Trigger Policy Validation</w:t>
+      </w:r>
+      <w:r>
+        <w:rPr>
+          <w:rFonts w:cstheme="minorHAnsi"/>
+          <w:color w:val="0070C0"/>
+          <w:sz w:val="20"/>
+          <w:szCs w:val="20"/>
+        </w:rPr>
+        <w:t>:</w:t>
+      </w:r>
+      <w:r>
+        <w:rPr>
+          <w:rFonts w:cstheme="minorHAnsi"/>
+          <w:color w:val="0D0D0D" w:themeColor="text1" w:themeTint="F2"/>
+          <w:sz w:val="20"/>
+          <w:szCs w:val="20"/>
+        </w:rPr>
+        <w:t xml:space="preserve"> The playbook is triggered automatically whenever a configuration change is committed</w:t>
+      </w:r>
+      <w:r>
+        <w:rPr>
+          <w:rFonts w:cstheme="minorHAnsi"/>
+          <w:color w:val="0D0D0D" w:themeColor="text1" w:themeTint="F2"/>
+          <w:sz w:val="20"/>
+          <w:szCs w:val="20"/>
+        </w:rPr>
+        <w:t>.</w:t>
+      </w:r>
+    </w:p>
+    <w:p>
+      <w:pPr>
+        <w:pStyle w:val="ListParagraph"/>
+        <w:spacing w:after="0" w:line="240" w:lineRule="auto"/>
+        <w:ind w:left="1440"/>
+        <w:jc w:val="both"/>
+        <w:rPr>
+          <w:rFonts w:cstheme="minorHAnsi"/>
+          <w:color w:val="0D0D0D" w:themeColor="text1" w:themeTint="F2"/>
+          <w:sz w:val="4"/>
+          <w:szCs w:val="20"/>
+        </w:rPr>
+      </w:pPr>
+    </w:p>
+    <w:p>
+      <w:pPr>
+        <w:pStyle w:val="ListParagraph"/>
+        <w:numPr>
+          <w:ilvl w:val="0"/>
+          <w:numId w:val="38"/>
+        </w:numPr>
+        <w:spacing w:after="0" w:line="240" w:lineRule="auto"/>
+        <w:jc w:val="both"/>
+        <w:rPr>
+          <w:rFonts w:cstheme="minorHAnsi"/>
+          <w:color w:val="0D0D0D" w:themeColor="text1" w:themeTint="F2"/>
+          <w:sz w:val="20"/>
+          <w:szCs w:val="20"/>
+        </w:rPr>
+      </w:pPr>
+      <w:r>
+        <w:rPr>
+          <w:rStyle w:val="Strong"/>
+          <w:rFonts w:cstheme="minorHAnsi"/>
+          <w:color w:val="0070C0"/>
+          <w:sz w:val="20"/>
+          <w:szCs w:val="20"/>
+        </w:rPr>
+        <w:lastRenderedPageBreak/>
+        <w:t xml:space="preserve">Run Playbook with </w:t>
+      </w:r>
+      <w:r>
+        <w:rPr>
+          <w:rStyle w:val="HTMLCode"/>
+          <w:rFonts w:asciiTheme="minorHAnsi" w:eastAsiaTheme="minorHAnsi" w:hAnsiTheme="minorHAnsi" w:cstheme="minorHAnsi"/>
+          <w:b/>
+          <w:bCs/>
+          <w:color w:val="0070C0"/>
+        </w:rPr>
+        <w:t>--check</w:t>
+      </w:r>
+      <w:r>
+        <w:rPr>
+          <w:rStyle w:val="Strong"/>
+          <w:rFonts w:cstheme="minorHAnsi"/>
+          <w:color w:val="0070C0"/>
+          <w:sz w:val="20"/>
+          <w:szCs w:val="20"/>
+        </w:rPr>
+        <w:t xml:space="preserve"> Mode</w:t>
+      </w:r>
+      <w:r>
+        <w:rPr>
+          <w:rFonts w:cstheme="minorHAnsi"/>
+          <w:color w:val="0070C0"/>
+          <w:sz w:val="20"/>
+          <w:szCs w:val="20"/>
+        </w:rPr>
+        <w:t xml:space="preserve">: </w:t>
+      </w:r>
+      <w:r>
+        <w:rPr>
+          <w:rFonts w:cstheme="minorHAnsi"/>
+          <w:color w:val="0D0D0D" w:themeColor="text1" w:themeTint="F2"/>
+          <w:sz w:val="20"/>
+          <w:szCs w:val="20"/>
+        </w:rPr>
+        <w:t xml:space="preserve">Run in Ansible's </w:t>
+      </w:r>
+      <w:r>
+        <w:rPr>
+          <w:rStyle w:val="HTMLCode"/>
+          <w:rFonts w:asciiTheme="minorHAnsi" w:eastAsiaTheme="minorHAnsi" w:hAnsiTheme="minorHAnsi" w:cstheme="minorHAnsi"/>
+          <w:b/>
+          <w:color w:val="E36C0A" w:themeColor="accent6" w:themeShade="BF"/>
+        </w:rPr>
+        <w:t>check</w:t>
+      </w:r>
+      <w:r>
+        <w:rPr>
+          <w:rFonts w:cstheme="minorHAnsi"/>
+          <w:color w:val="0D0D0D" w:themeColor="text1" w:themeTint="F2"/>
+          <w:sz w:val="20"/>
+          <w:szCs w:val="20"/>
+        </w:rPr>
+        <w:t xml:space="preserve"> mode, which validates policy compliance without making changes. If any policy is non-compliant, the pipeline can fail the build.</w:t>
+      </w:r>
+    </w:p>
+    <w:p>
+      <w:pPr>
+        <w:spacing w:after="0" w:line="240" w:lineRule="auto"/>
+        <w:jc w:val="both"/>
+        <w:rPr>
+          <w:rFonts w:cstheme="minorHAnsi"/>
+          <w:color w:val="0D0D0D" w:themeColor="text1" w:themeTint="F2"/>
+          <w:sz w:val="4"/>
+          <w:szCs w:val="20"/>
+        </w:rPr>
+      </w:pPr>
+    </w:p>
+    <w:p>
+      <w:pPr>
+        <w:pStyle w:val="ListParagraph"/>
+        <w:numPr>
+          <w:ilvl w:val="0"/>
+          <w:numId w:val="38"/>
+        </w:numPr>
+        <w:spacing w:after="0" w:line="240" w:lineRule="auto"/>
+        <w:jc w:val="both"/>
+        <w:rPr>
+          <w:rFonts w:cstheme="minorHAnsi"/>
+          <w:color w:val="0D0D0D" w:themeColor="text1" w:themeTint="F2"/>
+          <w:sz w:val="20"/>
+          <w:szCs w:val="20"/>
+        </w:rPr>
+      </w:pPr>
+      <w:r>
+        <w:rPr>
+          <w:rStyle w:val="Strong"/>
+          <w:rFonts w:cstheme="minorHAnsi"/>
+          <w:color w:val="0070C0"/>
+          <w:sz w:val="20"/>
+          <w:szCs w:val="20"/>
+        </w:rPr>
+        <w:t>Notification or Alert</w:t>
+      </w:r>
+      <w:r>
+        <w:rPr>
+          <w:rFonts w:cstheme="minorHAnsi"/>
+          <w:color w:val="0070C0"/>
+          <w:sz w:val="20"/>
+          <w:szCs w:val="20"/>
+        </w:rPr>
+        <w:t xml:space="preserve">: </w:t>
+      </w:r>
+      <w:r>
+        <w:rPr>
+          <w:rFonts w:cstheme="minorHAnsi"/>
+          <w:color w:val="0D0D0D" w:themeColor="text1" w:themeTint="F2"/>
+          <w:sz w:val="20"/>
+          <w:szCs w:val="20"/>
+        </w:rPr>
+        <w:t>If the policy validation fails, notify the relevant teams to take corrective action.</w:t>
+      </w:r>
     </w:p>
     <w:p>
       <w:pPr>
@@ -10785,6 +11676,53 @@
       </w:pPr>
       <w:bookmarkStart w:id="0" w:name="_GoBack"/>
       <w:bookmarkEnd w:id="0"/>
+    </w:p>
+    <w:p>
+      <w:pPr>
+        <w:spacing w:after="0" w:line="240" w:lineRule="auto"/>
+        <w:jc w:val="both"/>
+        <w:rPr>
+          <w:color w:val="0D0D0D" w:themeColor="text1" w:themeTint="F2"/>
+          <w:sz w:val="18"/>
+        </w:rPr>
+      </w:pPr>
+      <w:r>
+        <w:rPr>
+          <w:color w:val="0D0D0D" w:themeColor="text1" w:themeTint="F2"/>
+          <w:sz w:val="20"/>
+        </w:rPr>
+        <w:t xml:space="preserve">Policy as Code in Ansible allows </w:t>
+      </w:r>
+      <w:r>
+        <w:rPr>
+          <w:b/>
+          <w:color w:val="0D0D0D" w:themeColor="text1" w:themeTint="F2"/>
+          <w:sz w:val="20"/>
+        </w:rPr>
+        <w:t>DevOps</w:t>
+      </w:r>
+      <w:r>
+        <w:rPr>
+          <w:color w:val="0D0D0D" w:themeColor="text1" w:themeTint="F2"/>
+          <w:sz w:val="20"/>
+        </w:rPr>
+        <w:t xml:space="preserve"> engineers to automate and enforce security, compliance, and operational policies directly within infrastructure as code workflows. By incorporating these checks into </w:t>
+      </w:r>
+      <w:r>
+        <w:rPr>
+          <w:b/>
+          <w:color w:val="0D0D0D" w:themeColor="text1" w:themeTint="F2"/>
+          <w:sz w:val="20"/>
+        </w:rPr>
+        <w:t>CI/CD</w:t>
+      </w:r>
+      <w:r>
+        <w:rPr>
+          <w:color w:val="0D0D0D" w:themeColor="text1" w:themeTint="F2"/>
+          <w:sz w:val="20"/>
+        </w:rPr>
+        <w:t xml:space="preserve"> pipelines and playbooks, organizations can maintain high compliance standards, reduce manual intervention, and achieve consistent infrastructure configurations across environments.</w:t>
+      </w:r>
     </w:p>
     <w:p>
       <w:pPr>
@@ -10920,7 +11858,7 @@
         <v:path o:extrusionok="f" gradientshapeok="t" o:connecttype="rect"/>
         <o:lock v:ext="edit" aspectratio="t"/>
       </v:shapetype>
-      <v:shape id="_x0000_i1120" type="#_x0000_t75" style="width:11.4pt;height:11.4pt" o:bullet="t">
+      <v:shape id="_x0000_i1138" type="#_x0000_t75" style="width:11.4pt;height:11.4pt" o:bullet="t">
         <v:imagedata r:id="rId1" o:title="mso7A84"/>
       </v:shape>
     </w:pict>
@@ -11467,6 +12405,97 @@
     </w:lvl>
   </w:abstractNum>
   <w:abstractNum w:abstractNumId="5">
+    <w:nsid w:val="05AE0B93"/>
+    <w:multiLevelType w:val="hybridMultilevel"/>
+    <w:tmpl w:val="35D485F0"/>
+    <w:lvl w:ilvl="0" w:tplc="F016453C">
+      <w:start w:val="1"/>
+      <w:numFmt w:val="decimal"/>
+      <w:lvlText w:val="%1."/>
+      <w:lvlJc w:val="left"/>
+      <w:pPr>
+        <w:ind w:left="1440" w:hanging="360"/>
+      </w:pPr>
+      <w:rPr>
+        <w:b/>
+        <w:color w:val="0D0D0D" w:themeColor="text1" w:themeTint="F2"/>
+        <w:sz w:val="20"/>
+      </w:rPr>
+    </w:lvl>
+    <w:lvl w:ilvl="1" w:tplc="04090019" w:tentative="1">
+      <w:start w:val="1"/>
+      <w:numFmt w:val="lowerLetter"/>
+      <w:lvlText w:val="%2."/>
+      <w:lvlJc w:val="left"/>
+      <w:pPr>
+        <w:ind w:left="2160" w:hanging="360"/>
+      </w:pPr>
+    </w:lvl>
+    <w:lvl w:ilvl="2" w:tplc="0409001B" w:tentative="1">
+      <w:start w:val="1"/>
+      <w:numFmt w:val="lowerRoman"/>
+      <w:lvlText w:val="%3."/>
+      <w:lvlJc w:val="right"/>
+      <w:pPr>
+        <w:ind w:left="2880" w:hanging="180"/>
+      </w:pPr>
+    </w:lvl>
+    <w:lvl w:ilvl="3" w:tplc="0409000F" w:tentative="1">
+      <w:start w:val="1"/>
+      <w:numFmt w:val="decimal"/>
+      <w:lvlText w:val="%4."/>
+      <w:lvlJc w:val="left"/>
+      <w:pPr>
+        <w:ind w:left="3600" w:hanging="360"/>
+      </w:pPr>
+    </w:lvl>
+    <w:lvl w:ilvl="4" w:tplc="04090019" w:tentative="1">
+      <w:start w:val="1"/>
+      <w:numFmt w:val="lowerLetter"/>
+      <w:lvlText w:val="%5."/>
+      <w:lvlJc w:val="left"/>
+      <w:pPr>
+        <w:ind w:left="4320" w:hanging="360"/>
+      </w:pPr>
+    </w:lvl>
+    <w:lvl w:ilvl="5" w:tplc="0409001B" w:tentative="1">
+      <w:start w:val="1"/>
+      <w:numFmt w:val="lowerRoman"/>
+      <w:lvlText w:val="%6."/>
+      <w:lvlJc w:val="right"/>
+      <w:pPr>
+        <w:ind w:left="5040" w:hanging="180"/>
+      </w:pPr>
+    </w:lvl>
+    <w:lvl w:ilvl="6" w:tplc="0409000F" w:tentative="1">
+      <w:start w:val="1"/>
+      <w:numFmt w:val="decimal"/>
+      <w:lvlText w:val="%7."/>
+      <w:lvlJc w:val="left"/>
+      <w:pPr>
+        <w:ind w:left="5760" w:hanging="360"/>
+      </w:pPr>
+    </w:lvl>
+    <w:lvl w:ilvl="7" w:tplc="04090019" w:tentative="1">
+      <w:start w:val="1"/>
+      <w:numFmt w:val="lowerLetter"/>
+      <w:lvlText w:val="%8."/>
+      <w:lvlJc w:val="left"/>
+      <w:pPr>
+        <w:ind w:left="6480" w:hanging="360"/>
+      </w:pPr>
+    </w:lvl>
+    <w:lvl w:ilvl="8" w:tplc="0409001B" w:tentative="1">
+      <w:start w:val="1"/>
+      <w:numFmt w:val="lowerRoman"/>
+      <w:lvlText w:val="%9."/>
+      <w:lvlJc w:val="right"/>
+      <w:pPr>
+        <w:ind w:left="7200" w:hanging="180"/>
+      </w:pPr>
+    </w:lvl>
+  </w:abstractNum>
+  <w:abstractNum w:abstractNumId="6">
     <w:nsid w:val="085C57D5"/>
     <w:multiLevelType w:val="hybridMultilevel"/>
     <w:tmpl w:val="BDBC472E"/>
@@ -11579,7 +12608,97 @@
       </w:rPr>
     </w:lvl>
   </w:abstractNum>
-  <w:abstractNum w:abstractNumId="6">
+  <w:abstractNum w:abstractNumId="7">
+    <w:nsid w:val="0BD0616F"/>
+    <w:multiLevelType w:val="hybridMultilevel"/>
+    <w:tmpl w:val="BAFCED34"/>
+    <w:lvl w:ilvl="0" w:tplc="7E1446C4">
+      <w:start w:val="1"/>
+      <w:numFmt w:val="decimal"/>
+      <w:lvlText w:val="%1."/>
+      <w:lvlJc w:val="left"/>
+      <w:pPr>
+        <w:ind w:left="1440" w:hanging="360"/>
+      </w:pPr>
+      <w:rPr>
+        <w:b/>
+        <w:sz w:val="20"/>
+      </w:rPr>
+    </w:lvl>
+    <w:lvl w:ilvl="1" w:tplc="04090019" w:tentative="1">
+      <w:start w:val="1"/>
+      <w:numFmt w:val="lowerLetter"/>
+      <w:lvlText w:val="%2."/>
+      <w:lvlJc w:val="left"/>
+      <w:pPr>
+        <w:ind w:left="2160" w:hanging="360"/>
+      </w:pPr>
+    </w:lvl>
+    <w:lvl w:ilvl="2" w:tplc="0409001B" w:tentative="1">
+      <w:start w:val="1"/>
+      <w:numFmt w:val="lowerRoman"/>
+      <w:lvlText w:val="%3."/>
+      <w:lvlJc w:val="right"/>
+      <w:pPr>
+        <w:ind w:left="2880" w:hanging="180"/>
+      </w:pPr>
+    </w:lvl>
+    <w:lvl w:ilvl="3" w:tplc="0409000F" w:tentative="1">
+      <w:start w:val="1"/>
+      <w:numFmt w:val="decimal"/>
+      <w:lvlText w:val="%4."/>
+      <w:lvlJc w:val="left"/>
+      <w:pPr>
+        <w:ind w:left="3600" w:hanging="360"/>
+      </w:pPr>
+    </w:lvl>
+    <w:lvl w:ilvl="4" w:tplc="04090019" w:tentative="1">
+      <w:start w:val="1"/>
+      <w:numFmt w:val="lowerLetter"/>
+      <w:lvlText w:val="%5."/>
+      <w:lvlJc w:val="left"/>
+      <w:pPr>
+        <w:ind w:left="4320" w:hanging="360"/>
+      </w:pPr>
+    </w:lvl>
+    <w:lvl w:ilvl="5" w:tplc="0409001B" w:tentative="1">
+      <w:start w:val="1"/>
+      <w:numFmt w:val="lowerRoman"/>
+      <w:lvlText w:val="%6."/>
+      <w:lvlJc w:val="right"/>
+      <w:pPr>
+        <w:ind w:left="5040" w:hanging="180"/>
+      </w:pPr>
+    </w:lvl>
+    <w:lvl w:ilvl="6" w:tplc="0409000F" w:tentative="1">
+      <w:start w:val="1"/>
+      <w:numFmt w:val="decimal"/>
+      <w:lvlText w:val="%7."/>
+      <w:lvlJc w:val="left"/>
+      <w:pPr>
+        <w:ind w:left="5760" w:hanging="360"/>
+      </w:pPr>
+    </w:lvl>
+    <w:lvl w:ilvl="7" w:tplc="04090019" w:tentative="1">
+      <w:start w:val="1"/>
+      <w:numFmt w:val="lowerLetter"/>
+      <w:lvlText w:val="%8."/>
+      <w:lvlJc w:val="left"/>
+      <w:pPr>
+        <w:ind w:left="6480" w:hanging="360"/>
+      </w:pPr>
+    </w:lvl>
+    <w:lvl w:ilvl="8" w:tplc="0409001B" w:tentative="1">
+      <w:start w:val="1"/>
+      <w:numFmt w:val="lowerRoman"/>
+      <w:lvlText w:val="%9."/>
+      <w:lvlJc w:val="right"/>
+      <w:pPr>
+        <w:ind w:left="7200" w:hanging="180"/>
+      </w:pPr>
+    </w:lvl>
+  </w:abstractNum>
+  <w:abstractNum w:abstractNumId="8">
     <w:nsid w:val="14135517"/>
     <w:multiLevelType w:val="hybridMultilevel"/>
     <w:tmpl w:val="836A00B8"/>
@@ -11694,7 +12813,7 @@
       </w:rPr>
     </w:lvl>
   </w:abstractNum>
-  <w:abstractNum w:abstractNumId="7">
+  <w:abstractNum w:abstractNumId="9">
     <w:nsid w:val="16212B34"/>
     <w:multiLevelType w:val="hybridMultilevel"/>
     <w:tmpl w:val="5CA000F6"/>
@@ -11784,7 +12903,7 @@
       </w:pPr>
     </w:lvl>
   </w:abstractNum>
-  <w:abstractNum w:abstractNumId="8">
+  <w:abstractNum w:abstractNumId="10">
     <w:nsid w:val="1BF947B7"/>
     <w:multiLevelType w:val="hybridMultilevel"/>
     <w:tmpl w:val="033EBD94"/>
@@ -11897,7 +13016,7 @@
       </w:rPr>
     </w:lvl>
   </w:abstractNum>
-  <w:abstractNum w:abstractNumId="9">
+  <w:abstractNum w:abstractNumId="11">
     <w:nsid w:val="1F123717"/>
     <w:multiLevelType w:val="hybridMultilevel"/>
     <w:tmpl w:val="5C4C52CE"/>
@@ -12010,7 +13129,97 @@
       </w:rPr>
     </w:lvl>
   </w:abstractNum>
-  <w:abstractNum w:abstractNumId="10">
+  <w:abstractNum w:abstractNumId="12">
+    <w:nsid w:val="29C35ED9"/>
+    <w:multiLevelType w:val="hybridMultilevel"/>
+    <w:tmpl w:val="DC9ABCFC"/>
+    <w:lvl w:ilvl="0" w:tplc="9D9848FA">
+      <w:start w:val="1"/>
+      <w:numFmt w:val="decimal"/>
+      <w:lvlText w:val="%1."/>
+      <w:lvlJc w:val="left"/>
+      <w:pPr>
+        <w:ind w:left="2160" w:hanging="360"/>
+      </w:pPr>
+      <w:rPr>
+        <w:b/>
+        <w:sz w:val="20"/>
+      </w:rPr>
+    </w:lvl>
+    <w:lvl w:ilvl="1" w:tplc="04090019" w:tentative="1">
+      <w:start w:val="1"/>
+      <w:numFmt w:val="lowerLetter"/>
+      <w:lvlText w:val="%2."/>
+      <w:lvlJc w:val="left"/>
+      <w:pPr>
+        <w:ind w:left="2880" w:hanging="360"/>
+      </w:pPr>
+    </w:lvl>
+    <w:lvl w:ilvl="2" w:tplc="0409001B" w:tentative="1">
+      <w:start w:val="1"/>
+      <w:numFmt w:val="lowerRoman"/>
+      <w:lvlText w:val="%3."/>
+      <w:lvlJc w:val="right"/>
+      <w:pPr>
+        <w:ind w:left="3600" w:hanging="180"/>
+      </w:pPr>
+    </w:lvl>
+    <w:lvl w:ilvl="3" w:tplc="0409000F" w:tentative="1">
+      <w:start w:val="1"/>
+      <w:numFmt w:val="decimal"/>
+      <w:lvlText w:val="%4."/>
+      <w:lvlJc w:val="left"/>
+      <w:pPr>
+        <w:ind w:left="4320" w:hanging="360"/>
+      </w:pPr>
+    </w:lvl>
+    <w:lvl w:ilvl="4" w:tplc="04090019" w:tentative="1">
+      <w:start w:val="1"/>
+      <w:numFmt w:val="lowerLetter"/>
+      <w:lvlText w:val="%5."/>
+      <w:lvlJc w:val="left"/>
+      <w:pPr>
+        <w:ind w:left="5040" w:hanging="360"/>
+      </w:pPr>
+    </w:lvl>
+    <w:lvl w:ilvl="5" w:tplc="0409001B" w:tentative="1">
+      <w:start w:val="1"/>
+      <w:numFmt w:val="lowerRoman"/>
+      <w:lvlText w:val="%6."/>
+      <w:lvlJc w:val="right"/>
+      <w:pPr>
+        <w:ind w:left="5760" w:hanging="180"/>
+      </w:pPr>
+    </w:lvl>
+    <w:lvl w:ilvl="6" w:tplc="0409000F" w:tentative="1">
+      <w:start w:val="1"/>
+      <w:numFmt w:val="decimal"/>
+      <w:lvlText w:val="%7."/>
+      <w:lvlJc w:val="left"/>
+      <w:pPr>
+        <w:ind w:left="6480" w:hanging="360"/>
+      </w:pPr>
+    </w:lvl>
+    <w:lvl w:ilvl="7" w:tplc="04090019" w:tentative="1">
+      <w:start w:val="1"/>
+      <w:numFmt w:val="lowerLetter"/>
+      <w:lvlText w:val="%8."/>
+      <w:lvlJc w:val="left"/>
+      <w:pPr>
+        <w:ind w:left="7200" w:hanging="360"/>
+      </w:pPr>
+    </w:lvl>
+    <w:lvl w:ilvl="8" w:tplc="0409001B" w:tentative="1">
+      <w:start w:val="1"/>
+      <w:numFmt w:val="lowerRoman"/>
+      <w:lvlText w:val="%9."/>
+      <w:lvlJc w:val="right"/>
+      <w:pPr>
+        <w:ind w:left="7920" w:hanging="180"/>
+      </w:pPr>
+    </w:lvl>
+  </w:abstractNum>
+  <w:abstractNum w:abstractNumId="13">
     <w:nsid w:val="2AD57B6B"/>
     <w:multiLevelType w:val="hybridMultilevel"/>
     <w:tmpl w:val="127EDB8C"/>
@@ -12123,7 +13332,7 @@
       </w:rPr>
     </w:lvl>
   </w:abstractNum>
-  <w:abstractNum w:abstractNumId="11">
+  <w:abstractNum w:abstractNumId="14">
     <w:nsid w:val="2B837E48"/>
     <w:multiLevelType w:val="hybridMultilevel"/>
     <w:tmpl w:val="D15AFD72"/>
@@ -12236,10 +13445,10 @@
       </w:rPr>
     </w:lvl>
   </w:abstractNum>
-  <w:abstractNum w:abstractNumId="12">
+  <w:abstractNum w:abstractNumId="15">
     <w:nsid w:val="2D9A2D79"/>
     <w:multiLevelType w:val="hybridMultilevel"/>
-    <w:tmpl w:val="DE9A7896"/>
+    <w:tmpl w:val="07605490"/>
     <w:lvl w:ilvl="0" w:tplc="04090007">
       <w:start w:val="1"/>
       <w:numFmt w:val="bullet"/>
@@ -12350,7 +13559,7 @@
       </w:rPr>
     </w:lvl>
   </w:abstractNum>
-  <w:abstractNum w:abstractNumId="13">
+  <w:abstractNum w:abstractNumId="16">
     <w:nsid w:val="2E6808C6"/>
     <w:multiLevelType w:val="hybridMultilevel"/>
     <w:tmpl w:val="AD9CE496"/>
@@ -12463,7 +13672,7 @@
       </w:rPr>
     </w:lvl>
   </w:abstractNum>
-  <w:abstractNum w:abstractNumId="14">
+  <w:abstractNum w:abstractNumId="17">
     <w:nsid w:val="32DB2746"/>
     <w:multiLevelType w:val="hybridMultilevel"/>
     <w:tmpl w:val="D34A641A"/>
@@ -12578,7 +13787,7 @@
       </w:rPr>
     </w:lvl>
   </w:abstractNum>
-  <w:abstractNum w:abstractNumId="15">
+  <w:abstractNum w:abstractNumId="18">
     <w:nsid w:val="36785110"/>
     <w:multiLevelType w:val="hybridMultilevel"/>
     <w:tmpl w:val="42A4F3B2"/>
@@ -12693,7 +13902,7 @@
       </w:rPr>
     </w:lvl>
   </w:abstractNum>
-  <w:abstractNum w:abstractNumId="16">
+  <w:abstractNum w:abstractNumId="19">
     <w:nsid w:val="3DFA68A5"/>
     <w:multiLevelType w:val="hybridMultilevel"/>
     <w:tmpl w:val="0F64C188"/>
@@ -12807,7 +14016,7 @@
       </w:rPr>
     </w:lvl>
   </w:abstractNum>
-  <w:abstractNum w:abstractNumId="17">
+  <w:abstractNum w:abstractNumId="20">
     <w:nsid w:val="40E31094"/>
     <w:multiLevelType w:val="hybridMultilevel"/>
     <w:tmpl w:val="4754C774"/>
@@ -12920,11 +14129,11 @@
       </w:rPr>
     </w:lvl>
   </w:abstractNum>
-  <w:abstractNum w:abstractNumId="18">
+  <w:abstractNum w:abstractNumId="21">
     <w:nsid w:val="4C3D03E6"/>
     <w:multiLevelType w:val="hybridMultilevel"/>
-    <w:tmpl w:val="6BA05028"/>
-    <w:lvl w:ilvl="0" w:tplc="04090009">
+    <w:tmpl w:val="D7A8C4F2"/>
+    <w:lvl w:ilvl="0" w:tplc="3238E850">
       <w:start w:val="1"/>
       <w:numFmt w:val="bullet"/>
       <w:lvlText w:val=""/>
@@ -12934,6 +14143,8 @@
       </w:pPr>
       <w:rPr>
         <w:rFonts w:ascii="Wingdings" w:hAnsi="Wingdings" w:hint="default"/>
+        <w:color w:val="0D0D0D" w:themeColor="text1" w:themeTint="F2"/>
+        <w:sz w:val="20"/>
       </w:rPr>
     </w:lvl>
     <w:lvl w:ilvl="1" w:tplc="04090003" w:tentative="1">
@@ -13033,7 +14244,7 @@
       </w:rPr>
     </w:lvl>
   </w:abstractNum>
-  <w:abstractNum w:abstractNumId="19">
+  <w:abstractNum w:abstractNumId="22">
     <w:nsid w:val="529E3C98"/>
     <w:multiLevelType w:val="hybridMultilevel"/>
     <w:tmpl w:val="A024F126"/>
@@ -13146,7 +14357,7 @@
       </w:rPr>
     </w:lvl>
   </w:abstractNum>
-  <w:abstractNum w:abstractNumId="20">
+  <w:abstractNum w:abstractNumId="23">
     <w:nsid w:val="53C90ED4"/>
     <w:multiLevelType w:val="hybridMultilevel"/>
     <w:tmpl w:val="46BE5C6E"/>
@@ -13235,7 +14446,7 @@
       </w:pPr>
     </w:lvl>
   </w:abstractNum>
-  <w:abstractNum w:abstractNumId="21">
+  <w:abstractNum w:abstractNumId="24">
     <w:nsid w:val="5AA067D2"/>
     <w:multiLevelType w:val="hybridMultilevel"/>
     <w:tmpl w:val="E1F047E8"/>
@@ -13350,7 +14561,7 @@
       </w:rPr>
     </w:lvl>
   </w:abstractNum>
-  <w:abstractNum w:abstractNumId="22">
+  <w:abstractNum w:abstractNumId="25">
     <w:nsid w:val="5F5B6AB9"/>
     <w:multiLevelType w:val="hybridMultilevel"/>
     <w:tmpl w:val="127ECB5A"/>
@@ -13463,7 +14674,7 @@
       </w:rPr>
     </w:lvl>
   </w:abstractNum>
-  <w:abstractNum w:abstractNumId="23">
+  <w:abstractNum w:abstractNumId="26">
     <w:nsid w:val="608F1D84"/>
     <w:multiLevelType w:val="hybridMultilevel"/>
     <w:tmpl w:val="B8366456"/>
@@ -13576,7 +14787,7 @@
       </w:rPr>
     </w:lvl>
   </w:abstractNum>
-  <w:abstractNum w:abstractNumId="24">
+  <w:abstractNum w:abstractNumId="27">
     <w:nsid w:val="60A3239B"/>
     <w:multiLevelType w:val="hybridMultilevel"/>
     <w:tmpl w:val="2CB45AD8"/>
@@ -13665,7 +14876,7 @@
       </w:pPr>
     </w:lvl>
   </w:abstractNum>
-  <w:abstractNum w:abstractNumId="25">
+  <w:abstractNum w:abstractNumId="28">
     <w:nsid w:val="62437CDB"/>
     <w:multiLevelType w:val="hybridMultilevel"/>
     <w:tmpl w:val="68C497CE"/>
@@ -13780,7 +14991,7 @@
       </w:rPr>
     </w:lvl>
   </w:abstractNum>
-  <w:abstractNum w:abstractNumId="26">
+  <w:abstractNum w:abstractNumId="29">
     <w:nsid w:val="65897CF3"/>
     <w:multiLevelType w:val="hybridMultilevel"/>
     <w:tmpl w:val="A9163B72"/>
@@ -13893,7 +15104,7 @@
       </w:rPr>
     </w:lvl>
   </w:abstractNum>
-  <w:abstractNum w:abstractNumId="27">
+  <w:abstractNum w:abstractNumId="30">
     <w:nsid w:val="67543D0E"/>
     <w:multiLevelType w:val="hybridMultilevel"/>
     <w:tmpl w:val="FC8641C2"/>
@@ -14006,7 +15217,7 @@
       </w:rPr>
     </w:lvl>
   </w:abstractNum>
-  <w:abstractNum w:abstractNumId="28">
+  <w:abstractNum w:abstractNumId="31">
     <w:nsid w:val="69B9206B"/>
     <w:multiLevelType w:val="hybridMultilevel"/>
     <w:tmpl w:val="C58C3E5E"/>
@@ -14119,7 +15330,7 @@
       </w:rPr>
     </w:lvl>
   </w:abstractNum>
-  <w:abstractNum w:abstractNumId="29">
+  <w:abstractNum w:abstractNumId="32">
     <w:nsid w:val="6FAA1313"/>
     <w:multiLevelType w:val="hybridMultilevel"/>
     <w:tmpl w:val="D17ADE08"/>
@@ -14211,7 +15422,7 @@
       </w:pPr>
     </w:lvl>
   </w:abstractNum>
-  <w:abstractNum w:abstractNumId="30">
+  <w:abstractNum w:abstractNumId="33">
     <w:nsid w:val="70FA72A8"/>
     <w:multiLevelType w:val="hybridMultilevel"/>
     <w:tmpl w:val="E60AD284"/>
@@ -14324,7 +15535,7 @@
       </w:rPr>
     </w:lvl>
   </w:abstractNum>
-  <w:abstractNum w:abstractNumId="31">
+  <w:abstractNum w:abstractNumId="34">
     <w:nsid w:val="71F63344"/>
     <w:multiLevelType w:val="hybridMultilevel"/>
     <w:tmpl w:val="45DEB2FE"/>
@@ -14438,7 +15649,7 @@
       </w:rPr>
     </w:lvl>
   </w:abstractNum>
-  <w:abstractNum w:abstractNumId="32">
+  <w:abstractNum w:abstractNumId="35">
     <w:nsid w:val="72EC155F"/>
     <w:multiLevelType w:val="hybridMultilevel"/>
     <w:tmpl w:val="02C6DB74"/>
@@ -14551,7 +15762,7 @@
       </w:rPr>
     </w:lvl>
   </w:abstractNum>
-  <w:abstractNum w:abstractNumId="33">
+  <w:abstractNum w:abstractNumId="36">
     <w:nsid w:val="7DF44E21"/>
     <w:multiLevelType w:val="hybridMultilevel"/>
     <w:tmpl w:val="4510C4BC"/>
@@ -14640,7 +15851,7 @@
       </w:pPr>
     </w:lvl>
   </w:abstractNum>
-  <w:abstractNum w:abstractNumId="34">
+  <w:abstractNum w:abstractNumId="37">
     <w:nsid w:val="7E9D16EE"/>
     <w:multiLevelType w:val="hybridMultilevel"/>
     <w:tmpl w:val="AB4AB838"/>
@@ -14754,109 +15965,118 @@
     </w:lvl>
   </w:abstractNum>
   <w:num w:numId="1">
-    <w:abstractNumId w:val="12"/>
+    <w:abstractNumId w:val="15"/>
   </w:num>
   <w:num w:numId="2">
-    <w:abstractNumId w:val="24"/>
+    <w:abstractNumId w:val="27"/>
   </w:num>
   <w:num w:numId="3">
-    <w:abstractNumId w:val="13"/>
+    <w:abstractNumId w:val="16"/>
   </w:num>
   <w:num w:numId="4">
-    <w:abstractNumId w:val="5"/>
+    <w:abstractNumId w:val="6"/>
   </w:num>
   <w:num w:numId="5">
+    <w:abstractNumId w:val="11"/>
+  </w:num>
+  <w:num w:numId="6">
     <w:abstractNumId w:val="9"/>
   </w:num>
-  <w:num w:numId="6">
-    <w:abstractNumId w:val="7"/>
-  </w:num>
   <w:num w:numId="7">
-    <w:abstractNumId w:val="15"/>
+    <w:abstractNumId w:val="18"/>
   </w:num>
   <w:num w:numId="8">
     <w:abstractNumId w:val="1"/>
   </w:num>
   <w:num w:numId="9">
-    <w:abstractNumId w:val="21"/>
+    <w:abstractNumId w:val="24"/>
   </w:num>
   <w:num w:numId="10">
     <w:abstractNumId w:val="0"/>
   </w:num>
   <w:num w:numId="11">
-    <w:abstractNumId w:val="20"/>
+    <w:abstractNumId w:val="23"/>
   </w:num>
   <w:num w:numId="12">
+    <w:abstractNumId w:val="10"/>
+  </w:num>
+  <w:num w:numId="13">
+    <w:abstractNumId w:val="37"/>
+  </w:num>
+  <w:num w:numId="14">
+    <w:abstractNumId w:val="17"/>
+  </w:num>
+  <w:num w:numId="15">
+    <w:abstractNumId w:val="35"/>
+  </w:num>
+  <w:num w:numId="16">
+    <w:abstractNumId w:val="26"/>
+  </w:num>
+  <w:num w:numId="17">
+    <w:abstractNumId w:val="33"/>
+  </w:num>
+  <w:num w:numId="18">
     <w:abstractNumId w:val="8"/>
   </w:num>
-  <w:num w:numId="13">
-    <w:abstractNumId w:val="34"/>
-  </w:num>
-  <w:num w:numId="14">
+  <w:num w:numId="19">
     <w:abstractNumId w:val="14"/>
   </w:num>
-  <w:num w:numId="15">
-    <w:abstractNumId w:val="32"/>
-  </w:num>
-  <w:num w:numId="16">
-    <w:abstractNumId w:val="23"/>
-  </w:num>
-  <w:num w:numId="17">
-    <w:abstractNumId w:val="30"/>
-  </w:num>
-  <w:num w:numId="18">
-    <w:abstractNumId w:val="6"/>
-  </w:num>
-  <w:num w:numId="19">
-    <w:abstractNumId w:val="11"/>
-  </w:num>
   <w:num w:numId="20">
-    <w:abstractNumId w:val="17"/>
+    <w:abstractNumId w:val="20"/>
   </w:num>
   <w:num w:numId="21">
     <w:abstractNumId w:val="4"/>
   </w:num>
   <w:num w:numId="22">
-    <w:abstractNumId w:val="33"/>
+    <w:abstractNumId w:val="36"/>
   </w:num>
   <w:num w:numId="23">
-    <w:abstractNumId w:val="28"/>
+    <w:abstractNumId w:val="31"/>
   </w:num>
   <w:num w:numId="24">
+    <w:abstractNumId w:val="22"/>
+  </w:num>
+  <w:num w:numId="25">
     <w:abstractNumId w:val="19"/>
   </w:num>
-  <w:num w:numId="25">
-    <w:abstractNumId w:val="16"/>
-  </w:num>
   <w:num w:numId="26">
-    <w:abstractNumId w:val="27"/>
+    <w:abstractNumId w:val="30"/>
   </w:num>
   <w:num w:numId="27">
-    <w:abstractNumId w:val="29"/>
+    <w:abstractNumId w:val="32"/>
   </w:num>
   <w:num w:numId="28">
-    <w:abstractNumId w:val="22"/>
+    <w:abstractNumId w:val="25"/>
   </w:num>
   <w:num w:numId="29">
     <w:abstractNumId w:val="2"/>
   </w:num>
   <w:num w:numId="30">
-    <w:abstractNumId w:val="18"/>
+    <w:abstractNumId w:val="21"/>
   </w:num>
   <w:num w:numId="31">
-    <w:abstractNumId w:val="10"/>
+    <w:abstractNumId w:val="13"/>
   </w:num>
   <w:num w:numId="32">
-    <w:abstractNumId w:val="25"/>
+    <w:abstractNumId w:val="28"/>
   </w:num>
   <w:num w:numId="33">
-    <w:abstractNumId w:val="31"/>
+    <w:abstractNumId w:val="34"/>
   </w:num>
   <w:num w:numId="34">
     <w:abstractNumId w:val="3"/>
   </w:num>
   <w:num w:numId="35">
-    <w:abstractNumId w:val="26"/>
+    <w:abstractNumId w:val="29"/>
+  </w:num>
+  <w:num w:numId="36">
+    <w:abstractNumId w:val="7"/>
+  </w:num>
+  <w:num w:numId="37">
+    <w:abstractNumId w:val="12"/>
+  </w:num>
+  <w:num w:numId="38">
+    <w:abstractNumId w:val="5"/>
   </w:num>
 </w:numbering>
 </file>

</xml_diff>